<commit_message>
Link para o drive
Adicionei o link para a pasta do drive nas notas
</commit_message>
<xml_diff>
--- a/Data Science/Formação Python para Data Science/Data Visualization – Explorando com Seaborn/Anotações/Data Visualization – Explorando com Seaborn.docx
+++ b/Data Science/Formação Python para Data Science/Data Visualization – Explorando com Seaborn/Anotações/Data Visualization – Explorando com Seaborn.docx
@@ -82,6 +82,55 @@
         <w:t>Seaborn</w:t>
       </w:r>
       <w:proofErr w:type="spellEnd"/>
+    </w:p>
+    <w:p>
+      <w:pPr>
+        <w:spacing w:line="360" w:lineRule="auto"/>
+        <w:jc w:val="both"/>
+        <w:rPr>
+          <w:rFonts w:ascii="Times New Roman" w:hAnsi="Times New Roman" w:cs="Times New Roman"/>
+          <w:sz w:val="24"/>
+          <w:szCs w:val="24"/>
+        </w:rPr>
+      </w:pPr>
+      <w:r>
+        <w:rPr>
+          <w:rFonts w:ascii="Times New Roman" w:hAnsi="Times New Roman" w:cs="Times New Roman"/>
+          <w:sz w:val="24"/>
+          <w:szCs w:val="24"/>
+        </w:rPr>
+        <w:t>Link para o drive desse curso:</w:t>
+      </w:r>
+    </w:p>
+    <w:p>
+      <w:pPr>
+        <w:spacing w:line="360" w:lineRule="auto"/>
+        <w:jc w:val="both"/>
+        <w:rPr>
+          <w:rFonts w:ascii="Times New Roman" w:hAnsi="Times New Roman" w:cs="Times New Roman"/>
+          <w:sz w:val="24"/>
+          <w:szCs w:val="24"/>
+        </w:rPr>
+      </w:pPr>
+      <w:hyperlink r:id="rId5" w:history="1">
+        <w:r>
+          <w:rPr>
+            <w:rStyle w:val="Hyperlink"/>
+            <w:rFonts w:ascii="Times New Roman" w:hAnsi="Times New Roman" w:cs="Times New Roman"/>
+            <w:sz w:val="24"/>
+            <w:szCs w:val="24"/>
+          </w:rPr>
+          <w:t>https://drive.google.com/drive/folders/19fh9DUEh_xbR6bDFguL3oTYZO9tVx4la</w:t>
+        </w:r>
+      </w:hyperlink>
+      <w:r>
+        <w:rPr>
+          <w:rFonts w:ascii="Times New Roman" w:hAnsi="Times New Roman" w:cs="Times New Roman"/>
+          <w:sz w:val="24"/>
+          <w:szCs w:val="24"/>
+        </w:rPr>
+        <w:t xml:space="preserve">. </w:t>
+      </w:r>
     </w:p>
     <w:p>
       <w:pPr>
@@ -796,6 +845,29 @@
       <w:contextualSpacing/>
     </w:pPr>
   </w:style>
+  <w:style w:type="character" w:styleId="Hyperlink">
+    <w:name w:val="Hyperlink"/>
+    <w:basedOn w:val="Fontepargpadro"/>
+    <w:uiPriority w:val="99"/>
+    <w:unhideWhenUsed/>
+    <w:rsid w:val="005570F5"/>
+    <w:rPr>
+      <w:color w:val="0563C1" w:themeColor="hyperlink"/>
+      <w:u w:val="single"/>
+    </w:rPr>
+  </w:style>
+  <w:style w:type="character" w:styleId="MenoPendente">
+    <w:name w:val="Unresolved Mention"/>
+    <w:basedOn w:val="Fontepargpadro"/>
+    <w:uiPriority w:val="99"/>
+    <w:semiHidden/>
+    <w:unhideWhenUsed/>
+    <w:rsid w:val="005570F5"/>
+    <w:rPr>
+      <w:color w:val="605E5C"/>
+      <w:shd w:val="clear" w:color="auto" w:fill="E1DFDD"/>
+    </w:rPr>
+  </w:style>
 </w:styles>
 </file>
 

</xml_diff>

<commit_message>
Coloquei a documentação das bibliotecas que usaremos nas notas
</commit_message>
<xml_diff>
--- a/Data Science/Formação Python para Data Science/Data Visualization – Explorando com Seaborn/Anotações/Data Visualization – Explorando com Seaborn.docx
+++ b/Data Science/Formação Python para Data Science/Data Visualization – Explorando com Seaborn/Anotações/Data Visualization – Explorando com Seaborn.docx
@@ -85,7 +85,7 @@
     </w:p>
     <w:p>
       <w:pPr>
-        <w:spacing w:line="360" w:lineRule="auto"/>
+        <w:spacing w:after="0" w:line="276" w:lineRule="auto"/>
         <w:jc w:val="both"/>
         <w:rPr>
           <w:rFonts w:ascii="Times New Roman" w:hAnsi="Times New Roman" w:cs="Times New Roman"/>
@@ -130,6 +130,103 @@
           <w:szCs w:val="24"/>
         </w:rPr>
         <w:t xml:space="preserve">. </w:t>
+      </w:r>
+    </w:p>
+    <w:p>
+      <w:pPr>
+        <w:spacing w:after="0" w:line="240" w:lineRule="auto"/>
+        <w:jc w:val="both"/>
+        <w:rPr>
+          <w:rFonts w:ascii="Times New Roman" w:hAnsi="Times New Roman" w:cs="Times New Roman"/>
+          <w:sz w:val="24"/>
+          <w:szCs w:val="24"/>
+        </w:rPr>
+      </w:pPr>
+      <w:r>
+        <w:rPr>
+          <w:rFonts w:ascii="Times New Roman" w:hAnsi="Times New Roman" w:cs="Times New Roman"/>
+          <w:sz w:val="24"/>
+          <w:szCs w:val="24"/>
+        </w:rPr>
+        <w:t>Biblioteca que usaremos:</w:t>
+      </w:r>
+    </w:p>
+    <w:p>
+      <w:pPr>
+        <w:spacing w:line="240" w:lineRule="auto"/>
+        <w:jc w:val="both"/>
+        <w:rPr>
+          <w:rFonts w:ascii="Times New Roman" w:hAnsi="Times New Roman" w:cs="Times New Roman"/>
+          <w:sz w:val="24"/>
+          <w:szCs w:val="24"/>
+        </w:rPr>
+      </w:pPr>
+      <w:r>
+        <w:rPr>
+          <w:rFonts w:ascii="Times New Roman" w:hAnsi="Times New Roman" w:cs="Times New Roman"/>
+          <w:sz w:val="24"/>
+          <w:szCs w:val="24"/>
+        </w:rPr>
+        <w:tab/>
+        <w:t xml:space="preserve">- </w:t>
+      </w:r>
+      <w:hyperlink r:id="rId6" w:history="1">
+        <w:r>
+          <w:rPr>
+            <w:rStyle w:val="Hyperlink"/>
+            <w:rFonts w:ascii="Times New Roman" w:hAnsi="Times New Roman" w:cs="Times New Roman"/>
+            <w:sz w:val="24"/>
+            <w:szCs w:val="24"/>
+          </w:rPr>
+          <w:t>http://pandas.pydata.org/pandas-docs/stable/</w:t>
+        </w:r>
+      </w:hyperlink>
+      <w:r>
+        <w:rPr>
+          <w:rFonts w:ascii="Times New Roman" w:hAnsi="Times New Roman" w:cs="Times New Roman"/>
+          <w:sz w:val="24"/>
+          <w:szCs w:val="24"/>
+        </w:rPr>
+        <w:t>.</w:t>
+      </w:r>
+    </w:p>
+    <w:p>
+      <w:pPr>
+        <w:spacing w:line="360" w:lineRule="auto"/>
+        <w:jc w:val="both"/>
+        <w:rPr>
+          <w:rFonts w:ascii="Times New Roman" w:hAnsi="Times New Roman" w:cs="Times New Roman"/>
+          <w:sz w:val="24"/>
+          <w:szCs w:val="24"/>
+        </w:rPr>
+      </w:pPr>
+      <w:r>
+        <w:rPr>
+          <w:rFonts w:ascii="Times New Roman" w:hAnsi="Times New Roman" w:cs="Times New Roman"/>
+          <w:sz w:val="24"/>
+          <w:szCs w:val="24"/>
+        </w:rPr>
+        <w:tab/>
+        <w:t xml:space="preserve">- </w:t>
+      </w:r>
+      <w:hyperlink r:id="rId7" w:history="1">
+        <w:r>
+          <w:rPr>
+            <w:rStyle w:val="Hyperlink"/>
+            <w:rFonts w:ascii="Times New Roman" w:hAnsi="Times New Roman" w:cs="Times New Roman"/>
+            <w:sz w:val="24"/>
+            <w:szCs w:val="24"/>
+          </w:rPr>
+          <w:t>http://seaborn.pydata.org/introduction.html</w:t>
+        </w:r>
+      </w:hyperlink>
+      <w:r>
+        <w:rPr>
+          <w:rFonts w:ascii="Times New Roman" w:hAnsi="Times New Roman" w:cs="Times New Roman"/>
+          <w:sz w:val="24"/>
+          <w:szCs w:val="24"/>
+        </w:rPr>
+        <w:t>.</w:t>
       </w:r>
     </w:p>
     <w:p>

</xml_diff>

<commit_message>
Traduzindo colunas e campos
Aprendemos como renomear com dicionários, rename() e map()
</commit_message>
<xml_diff>
--- a/Data Science/Formação Python para Data Science/Data Visualization – Explorando com Seaborn/Anotações/Data Visualization – Explorando com Seaborn.docx
+++ b/Data Science/Formação Python para Data Science/Data Visualization – Explorando com Seaborn/Anotações/Data Visualization – Explorando com Seaborn.docx
@@ -21,8 +21,9 @@
           <w:szCs w:val="24"/>
           <w:u w:val="single"/>
         </w:rPr>
-        <w:t xml:space="preserve">Data Visualization </w:t>
-      </w:r>
+        <w:t xml:space="preserve">Data </w:t>
+      </w:r>
+      <w:proofErr w:type="spellStart"/>
       <w:r>
         <w:rPr>
           <w:rFonts w:ascii="Times New Roman" w:hAnsi="Times New Roman" w:cs="Times New Roman"/>
@@ -32,8 +33,9 @@
           <w:szCs w:val="24"/>
           <w:u w:val="single"/>
         </w:rPr>
-        <w:t>–</w:t>
-      </w:r>
+        <w:t>Visualization</w:t>
+      </w:r>
+      <w:proofErr w:type="spellEnd"/>
       <w:r>
         <w:rPr>
           <w:rFonts w:ascii="Times New Roman" w:hAnsi="Times New Roman" w:cs="Times New Roman"/>
@@ -43,8 +45,43 @@
           <w:szCs w:val="24"/>
           <w:u w:val="single"/>
         </w:rPr>
-        <w:t xml:space="preserve"> Explorando com Seaborn</w:t>
-      </w:r>
+        <w:t xml:space="preserve"> </w:t>
+      </w:r>
+      <w:r>
+        <w:rPr>
+          <w:rFonts w:ascii="Times New Roman" w:hAnsi="Times New Roman" w:cs="Times New Roman"/>
+          <w:b/>
+          <w:bCs/>
+          <w:sz w:val="24"/>
+          <w:szCs w:val="24"/>
+          <w:u w:val="single"/>
+        </w:rPr>
+        <w:t>–</w:t>
+      </w:r>
+      <w:r>
+        <w:rPr>
+          <w:rFonts w:ascii="Times New Roman" w:hAnsi="Times New Roman" w:cs="Times New Roman"/>
+          <w:b/>
+          <w:bCs/>
+          <w:sz w:val="24"/>
+          <w:szCs w:val="24"/>
+          <w:u w:val="single"/>
+        </w:rPr>
+        <w:t xml:space="preserve"> Explorando com </w:t>
+      </w:r>
+      <w:proofErr w:type="spellStart"/>
+      <w:r>
+        <w:rPr>
+          <w:rFonts w:ascii="Times New Roman" w:hAnsi="Times New Roman" w:cs="Times New Roman"/>
+          <w:b/>
+          <w:bCs/>
+          <w:sz w:val="24"/>
+          <w:szCs w:val="24"/>
+          <w:u w:val="single"/>
+        </w:rPr>
+        <w:t>Seaborn</w:t>
+      </w:r>
+      <w:proofErr w:type="spellEnd"/>
     </w:p>
     <w:p>
       <w:pPr>
@@ -252,6 +289,1629 @@
         </w:rPr>
         <w:t>Aprendemos a importar a biblioteca pandas, os dados e a atribuir eles à uma variável.</w:t>
       </w:r>
+    </w:p>
+    <w:p>
+      <w:pPr>
+        <w:pStyle w:val="PargrafodaLista"/>
+        <w:numPr>
+          <w:ilvl w:val="1"/>
+          <w:numId w:val="2"/>
+        </w:numPr>
+        <w:spacing w:line="360" w:lineRule="auto"/>
+        <w:jc w:val="both"/>
+        <w:rPr>
+          <w:rFonts w:ascii="Times New Roman" w:hAnsi="Times New Roman" w:cs="Times New Roman"/>
+          <w:sz w:val="24"/>
+          <w:szCs w:val="24"/>
+        </w:rPr>
+      </w:pPr>
+      <w:r>
+        <w:rPr>
+          <w:rFonts w:ascii="Times New Roman" w:hAnsi="Times New Roman" w:cs="Times New Roman"/>
+          <w:sz w:val="24"/>
+          <w:szCs w:val="24"/>
+        </w:rPr>
+        <w:t xml:space="preserve"> Traduzi ou não uma base de dados é sempre uma discussão importante a se ter. O ideal é conversar com a equipe e decidir se seria uma boa prática ou não a depender do objetivo e exibição desses dados.</w:t>
+      </w:r>
+    </w:p>
+    <w:p>
+      <w:pPr>
+        <w:pStyle w:val="PargrafodaLista"/>
+        <w:numPr>
+          <w:ilvl w:val="2"/>
+          <w:numId w:val="2"/>
+        </w:numPr>
+        <w:spacing w:line="360" w:lineRule="auto"/>
+        <w:jc w:val="both"/>
+        <w:rPr>
+          <w:rFonts w:ascii="Times New Roman" w:hAnsi="Times New Roman" w:cs="Times New Roman"/>
+          <w:sz w:val="24"/>
+          <w:szCs w:val="24"/>
+        </w:rPr>
+      </w:pPr>
+      <w:r>
+        <w:rPr>
+          <w:rFonts w:ascii="Times New Roman" w:hAnsi="Times New Roman" w:cs="Times New Roman"/>
+          <w:sz w:val="24"/>
+          <w:szCs w:val="24"/>
+        </w:rPr>
+        <w:t>Para processos lúdicos e educativos, seria interessante traduzir, já pra publicação em artigos, por exemplo, não.</w:t>
+      </w:r>
+    </w:p>
+    <w:p>
+      <w:pPr>
+        <w:pStyle w:val="PargrafodaLista"/>
+        <w:numPr>
+          <w:ilvl w:val="2"/>
+          <w:numId w:val="2"/>
+        </w:numPr>
+        <w:spacing w:line="360" w:lineRule="auto"/>
+        <w:jc w:val="both"/>
+        <w:rPr>
+          <w:rFonts w:ascii="Times New Roman" w:hAnsi="Times New Roman" w:cs="Times New Roman"/>
+          <w:sz w:val="24"/>
+          <w:szCs w:val="24"/>
+        </w:rPr>
+      </w:pPr>
+      <w:r>
+        <w:rPr>
+          <w:rFonts w:ascii="Times New Roman" w:hAnsi="Times New Roman" w:cs="Times New Roman"/>
+          <w:sz w:val="24"/>
+          <w:szCs w:val="24"/>
+        </w:rPr>
+        <w:t xml:space="preserve">Utilizando os </w:t>
+      </w:r>
+      <w:proofErr w:type="spellStart"/>
+      <w:r>
+        <w:rPr>
+          <w:rFonts w:ascii="Times New Roman" w:hAnsi="Times New Roman" w:cs="Times New Roman"/>
+          <w:sz w:val="24"/>
+          <w:szCs w:val="24"/>
+        </w:rPr>
+        <w:t>dados.columns</w:t>
+      </w:r>
+      <w:proofErr w:type="spellEnd"/>
+      <w:r>
+        <w:rPr>
+          <w:rFonts w:ascii="Times New Roman" w:hAnsi="Times New Roman" w:cs="Times New Roman"/>
+          <w:sz w:val="24"/>
+          <w:szCs w:val="24"/>
+        </w:rPr>
+        <w:t>, conseguimos visualizar o index das colunas em forma de lista, ao invés de apenas renomear:</w:t>
+      </w:r>
+    </w:p>
+    <w:p>
+      <w:pPr>
+        <w:shd w:val="clear" w:color="auto" w:fill="1E1E1E"/>
+        <w:spacing w:after="0" w:line="285" w:lineRule="atLeast"/>
+        <w:rPr>
+          <w:rFonts w:ascii="Courier New" w:eastAsia="Times New Roman" w:hAnsi="Courier New" w:cs="Courier New"/>
+          <w:color w:val="D4D4D4"/>
+          <w:sz w:val="21"/>
+          <w:szCs w:val="21"/>
+          <w:lang w:eastAsia="pt-BR"/>
+        </w:rPr>
+      </w:pPr>
+      <w:proofErr w:type="spellStart"/>
+      <w:r>
+        <w:rPr>
+          <w:rFonts w:ascii="Courier New" w:eastAsia="Times New Roman" w:hAnsi="Courier New" w:cs="Courier New"/>
+          <w:color w:val="D4D4D4"/>
+          <w:sz w:val="21"/>
+          <w:szCs w:val="21"/>
+          <w:lang w:eastAsia="pt-BR"/>
+        </w:rPr>
+        <w:t>dados.columns</w:t>
+      </w:r>
+      <w:proofErr w:type="spellEnd"/>
+    </w:p>
+    <w:p>
+      <w:pPr>
+        <w:spacing w:line="360" w:lineRule="auto"/>
+        <w:jc w:val="center"/>
+        <w:rPr>
+          <w:rFonts w:ascii="Times New Roman" w:hAnsi="Times New Roman" w:cs="Times New Roman"/>
+          <w:sz w:val="24"/>
+          <w:szCs w:val="24"/>
+        </w:rPr>
+      </w:pPr>
+      <w:r>
+        <w:rPr>
+          <w:rFonts w:ascii="Times New Roman" w:hAnsi="Times New Roman" w:cs="Times New Roman"/>
+          <w:sz w:val="24"/>
+          <w:szCs w:val="24"/>
+        </w:rPr>
+        <w:drawing>
+          <wp:inline distT="0" distB="0" distL="0" distR="0" wp14:anchorId="5E73D402" wp14:editId="48305D56">
+            <wp:extent cx="5400040" cy="150495"/>
+            <wp:effectExtent l="0" t="0" r="0" b="1905"/>
+            <wp:docPr id="1" name="Imagem 1"/>
+            <wp:cNvGraphicFramePr>
+              <a:graphicFrameLocks xmlns:a="http://schemas.openxmlformats.org/drawingml/2006/main" noChangeAspect="1"/>
+            </wp:cNvGraphicFramePr>
+            <a:graphic xmlns:a="http://schemas.openxmlformats.org/drawingml/2006/main">
+              <a:graphicData uri="http://schemas.openxmlformats.org/drawingml/2006/picture">
+                <pic:pic xmlns:pic="http://schemas.openxmlformats.org/drawingml/2006/picture">
+                  <pic:nvPicPr>
+                    <pic:cNvPr id="1" name=""/>
+                    <pic:cNvPicPr/>
+                  </pic:nvPicPr>
+                  <pic:blipFill>
+                    <a:blip r:embed="rId8"/>
+                    <a:stretch>
+                      <a:fillRect/>
+                    </a:stretch>
+                  </pic:blipFill>
+                  <pic:spPr>
+                    <a:xfrm>
+                      <a:off x="0" y="0"/>
+                      <a:ext cx="5400040" cy="150495"/>
+                    </a:xfrm>
+                    <a:prstGeom prst="rect">
+                      <a:avLst/>
+                    </a:prstGeom>
+                  </pic:spPr>
+                </pic:pic>
+              </a:graphicData>
+            </a:graphic>
+          </wp:inline>
+        </w:drawing>
+      </w:r>
+    </w:p>
+    <w:p>
+      <w:pPr>
+        <w:pStyle w:val="PargrafodaLista"/>
+        <w:numPr>
+          <w:ilvl w:val="2"/>
+          <w:numId w:val="2"/>
+        </w:numPr>
+        <w:spacing w:line="360" w:lineRule="auto"/>
+        <w:jc w:val="both"/>
+        <w:rPr>
+          <w:rFonts w:ascii="Times New Roman" w:hAnsi="Times New Roman" w:cs="Times New Roman"/>
+          <w:sz w:val="24"/>
+          <w:szCs w:val="24"/>
+        </w:rPr>
+      </w:pPr>
+      <w:r>
+        <w:rPr>
+          <w:rFonts w:ascii="Times New Roman" w:hAnsi="Times New Roman" w:cs="Times New Roman"/>
+          <w:sz w:val="24"/>
+          <w:szCs w:val="24"/>
+        </w:rPr>
+        <w:t xml:space="preserve">Para renomear criamos um </w:t>
+      </w:r>
+      <w:proofErr w:type="spellStart"/>
+      <w:r>
+        <w:rPr>
+          <w:rFonts w:ascii="Times New Roman" w:hAnsi="Times New Roman" w:cs="Times New Roman"/>
+          <w:sz w:val="24"/>
+          <w:szCs w:val="24"/>
+        </w:rPr>
+        <w:t>dict</w:t>
+      </w:r>
+      <w:proofErr w:type="spellEnd"/>
+      <w:r>
+        <w:rPr>
+          <w:rFonts w:ascii="Times New Roman" w:hAnsi="Times New Roman" w:cs="Times New Roman"/>
+          <w:sz w:val="24"/>
+          <w:szCs w:val="24"/>
+        </w:rPr>
+        <w:t xml:space="preserve">, e usamos o </w:t>
+      </w:r>
+      <w:proofErr w:type="spellStart"/>
+      <w:r>
+        <w:rPr>
+          <w:rFonts w:ascii="Times New Roman" w:hAnsi="Times New Roman" w:cs="Times New Roman"/>
+          <w:sz w:val="24"/>
+          <w:szCs w:val="24"/>
+        </w:rPr>
+        <w:t>df.rename</w:t>
+      </w:r>
+      <w:proofErr w:type="spellEnd"/>
+      <w:r>
+        <w:rPr>
+          <w:rFonts w:ascii="Times New Roman" w:hAnsi="Times New Roman" w:cs="Times New Roman"/>
+          <w:sz w:val="24"/>
+          <w:szCs w:val="24"/>
+        </w:rPr>
+        <w:t>(</w:t>
+      </w:r>
+      <w:proofErr w:type="spellStart"/>
+      <w:r>
+        <w:rPr>
+          <w:rFonts w:ascii="Times New Roman" w:hAnsi="Times New Roman" w:cs="Times New Roman"/>
+          <w:sz w:val="24"/>
+          <w:szCs w:val="24"/>
+        </w:rPr>
+        <w:t>columns</w:t>
+      </w:r>
+      <w:proofErr w:type="spellEnd"/>
+      <w:r>
+        <w:rPr>
+          <w:rFonts w:ascii="Times New Roman" w:hAnsi="Times New Roman" w:cs="Times New Roman"/>
+          <w:sz w:val="24"/>
+          <w:szCs w:val="24"/>
+        </w:rPr>
+        <w:t>=</w:t>
+      </w:r>
+      <w:proofErr w:type="spellStart"/>
+      <w:r>
+        <w:rPr>
+          <w:rFonts w:ascii="Times New Roman" w:hAnsi="Times New Roman" w:cs="Times New Roman"/>
+          <w:sz w:val="24"/>
+          <w:szCs w:val="24"/>
+        </w:rPr>
+        <w:t>rename</w:t>
+      </w:r>
+      <w:proofErr w:type="spellEnd"/>
+      <w:r>
+        <w:rPr>
+          <w:rFonts w:ascii="Times New Roman" w:hAnsi="Times New Roman" w:cs="Times New Roman"/>
+          <w:sz w:val="24"/>
+          <w:szCs w:val="24"/>
+        </w:rPr>
+        <w:t>) como já sabemos fazer.</w:t>
+      </w:r>
+    </w:p>
+    <w:p>
+      <w:pPr>
+        <w:pStyle w:val="PargrafodaLista"/>
+        <w:numPr>
+          <w:ilvl w:val="2"/>
+          <w:numId w:val="2"/>
+        </w:numPr>
+        <w:spacing w:line="360" w:lineRule="auto"/>
+        <w:jc w:val="both"/>
+        <w:rPr>
+          <w:rFonts w:ascii="Times New Roman" w:hAnsi="Times New Roman" w:cs="Times New Roman"/>
+          <w:sz w:val="24"/>
+          <w:szCs w:val="24"/>
+        </w:rPr>
+      </w:pPr>
+      <w:r>
+        <w:rPr>
+          <w:rFonts w:ascii="Times New Roman" w:hAnsi="Times New Roman" w:cs="Times New Roman"/>
+          <w:sz w:val="24"/>
+          <w:szCs w:val="24"/>
+        </w:rPr>
+        <w:t xml:space="preserve">Para renomear os campos de um </w:t>
+      </w:r>
+      <w:proofErr w:type="spellStart"/>
+      <w:r>
+        <w:rPr>
+          <w:rFonts w:ascii="Times New Roman" w:hAnsi="Times New Roman" w:cs="Times New Roman"/>
+          <w:sz w:val="24"/>
+          <w:szCs w:val="24"/>
+        </w:rPr>
+        <w:t>DataFrame</w:t>
+      </w:r>
+      <w:proofErr w:type="spellEnd"/>
+      <w:r>
+        <w:rPr>
+          <w:rFonts w:ascii="Times New Roman" w:hAnsi="Times New Roman" w:cs="Times New Roman"/>
+          <w:sz w:val="24"/>
+          <w:szCs w:val="24"/>
+        </w:rPr>
+        <w:t xml:space="preserve"> precisamos criar um dicionário, j</w:t>
+      </w:r>
+      <w:proofErr w:type="spellStart"/>
+      <w:r>
+        <w:rPr>
+          <w:rFonts w:ascii="Times New Roman" w:hAnsi="Times New Roman" w:cs="Times New Roman"/>
+          <w:sz w:val="24"/>
+          <w:szCs w:val="24"/>
+        </w:rPr>
+        <w:t>ust</w:t>
+      </w:r>
+      <w:proofErr w:type="spellEnd"/>
+      <w:r>
+        <w:rPr>
+          <w:rFonts w:ascii="Times New Roman" w:hAnsi="Times New Roman" w:cs="Times New Roman"/>
+          <w:sz w:val="24"/>
+          <w:szCs w:val="24"/>
+        </w:rPr>
+        <w:t xml:space="preserve"> like the </w:t>
+      </w:r>
+      <w:proofErr w:type="spellStart"/>
+      <w:r>
+        <w:rPr>
+          <w:rFonts w:ascii="Times New Roman" w:hAnsi="Times New Roman" w:cs="Times New Roman"/>
+          <w:sz w:val="24"/>
+          <w:szCs w:val="24"/>
+        </w:rPr>
+        <w:t>columns</w:t>
+      </w:r>
+      <w:proofErr w:type="spellEnd"/>
+      <w:r>
+        <w:rPr>
+          <w:rFonts w:ascii="Times New Roman" w:hAnsi="Times New Roman" w:cs="Times New Roman"/>
+          <w:sz w:val="24"/>
+          <w:szCs w:val="24"/>
+        </w:rPr>
+        <w:t xml:space="preserve">, contendo o que queremos substituir para a substituição, aí usamos a função </w:t>
+      </w:r>
+      <w:proofErr w:type="spellStart"/>
+      <w:r>
+        <w:rPr>
+          <w:rFonts w:ascii="Times New Roman" w:hAnsi="Times New Roman" w:cs="Times New Roman"/>
+          <w:sz w:val="24"/>
+          <w:szCs w:val="24"/>
+        </w:rPr>
+        <w:t>df.s.map</w:t>
+      </w:r>
+      <w:proofErr w:type="spellEnd"/>
+      <w:r>
+        <w:rPr>
+          <w:rFonts w:ascii="Times New Roman" w:hAnsi="Times New Roman" w:cs="Times New Roman"/>
+          <w:sz w:val="24"/>
+          <w:szCs w:val="24"/>
+        </w:rPr>
+        <w:t>(</w:t>
+      </w:r>
+      <w:proofErr w:type="spellStart"/>
+      <w:r>
+        <w:rPr>
+          <w:rFonts w:ascii="Times New Roman" w:hAnsi="Times New Roman" w:cs="Times New Roman"/>
+          <w:sz w:val="24"/>
+          <w:szCs w:val="24"/>
+        </w:rPr>
+        <w:t>dict</w:t>
+      </w:r>
+      <w:proofErr w:type="spellEnd"/>
+      <w:r>
+        <w:rPr>
+          <w:rFonts w:ascii="Times New Roman" w:hAnsi="Times New Roman" w:cs="Times New Roman"/>
+          <w:sz w:val="24"/>
+          <w:szCs w:val="24"/>
+        </w:rPr>
+        <w:t>) e atribuímos essa series mapeada a ela mesma:</w:t>
+      </w:r>
+    </w:p>
+    <w:p>
+      <w:pPr>
+        <w:shd w:val="clear" w:color="auto" w:fill="1E1E1E"/>
+        <w:spacing w:after="0" w:line="285" w:lineRule="atLeast"/>
+        <w:rPr>
+          <w:rFonts w:ascii="Courier New" w:eastAsia="Times New Roman" w:hAnsi="Courier New" w:cs="Courier New"/>
+          <w:color w:val="D4D4D4"/>
+          <w:sz w:val="21"/>
+          <w:szCs w:val="21"/>
+          <w:lang w:eastAsia="pt-BR"/>
+        </w:rPr>
+      </w:pPr>
+      <w:proofErr w:type="spellStart"/>
+      <w:r>
+        <w:rPr>
+          <w:rFonts w:ascii="Courier New" w:eastAsia="Times New Roman" w:hAnsi="Courier New" w:cs="Courier New"/>
+          <w:color w:val="D4D4D4"/>
+          <w:sz w:val="21"/>
+          <w:szCs w:val="21"/>
+          <w:lang w:eastAsia="pt-BR"/>
+        </w:rPr>
+        <w:t>sim_nao</w:t>
+      </w:r>
+      <w:proofErr w:type="spellEnd"/>
+      <w:r>
+        <w:rPr>
+          <w:rFonts w:ascii="Courier New" w:eastAsia="Times New Roman" w:hAnsi="Courier New" w:cs="Courier New"/>
+          <w:color w:val="D4D4D4"/>
+          <w:sz w:val="21"/>
+          <w:szCs w:val="21"/>
+          <w:lang w:eastAsia="pt-BR"/>
+        </w:rPr>
+        <w:t> = </w:t>
+      </w:r>
+      <w:r>
+        <w:rPr>
+          <w:rFonts w:ascii="Courier New" w:eastAsia="Times New Roman" w:hAnsi="Courier New" w:cs="Courier New"/>
+          <w:color w:val="DCDCDC"/>
+          <w:sz w:val="21"/>
+          <w:szCs w:val="21"/>
+          <w:lang w:eastAsia="pt-BR"/>
+        </w:rPr>
+        <w:t>{</w:t>
+      </w:r>
+      <w:r>
+        <w:rPr>
+          <w:rFonts w:ascii="Courier New" w:eastAsia="Times New Roman" w:hAnsi="Courier New" w:cs="Courier New"/>
+          <w:color w:val="CE9178"/>
+          <w:sz w:val="21"/>
+          <w:szCs w:val="21"/>
+          <w:lang w:eastAsia="pt-BR"/>
+        </w:rPr>
+        <w:t>'No'</w:t>
+      </w:r>
+      <w:r>
+        <w:rPr>
+          <w:rFonts w:ascii="Courier New" w:eastAsia="Times New Roman" w:hAnsi="Courier New" w:cs="Courier New"/>
+          <w:color w:val="D4D4D4"/>
+          <w:sz w:val="21"/>
+          <w:szCs w:val="21"/>
+          <w:lang w:eastAsia="pt-BR"/>
+        </w:rPr>
+        <w:t> </w:t>
+      </w:r>
+      <w:r>
+        <w:rPr>
+          <w:rFonts w:ascii="Courier New" w:eastAsia="Times New Roman" w:hAnsi="Courier New" w:cs="Courier New"/>
+          <w:color w:val="DCDCDC"/>
+          <w:sz w:val="21"/>
+          <w:szCs w:val="21"/>
+          <w:lang w:eastAsia="pt-BR"/>
+        </w:rPr>
+        <w:t>:</w:t>
+      </w:r>
+      <w:r>
+        <w:rPr>
+          <w:rFonts w:ascii="Courier New" w:eastAsia="Times New Roman" w:hAnsi="Courier New" w:cs="Courier New"/>
+          <w:color w:val="D4D4D4"/>
+          <w:sz w:val="21"/>
+          <w:szCs w:val="21"/>
+          <w:lang w:eastAsia="pt-BR"/>
+        </w:rPr>
+        <w:t> </w:t>
+      </w:r>
+      <w:r>
+        <w:rPr>
+          <w:rFonts w:ascii="Courier New" w:eastAsia="Times New Roman" w:hAnsi="Courier New" w:cs="Courier New"/>
+          <w:color w:val="CE9178"/>
+          <w:sz w:val="21"/>
+          <w:szCs w:val="21"/>
+          <w:lang w:eastAsia="pt-BR"/>
+        </w:rPr>
+        <w:t>'Não'</w:t>
+      </w:r>
+      <w:r>
+        <w:rPr>
+          <w:rFonts w:ascii="Courier New" w:eastAsia="Times New Roman" w:hAnsi="Courier New" w:cs="Courier New"/>
+          <w:color w:val="DCDCDC"/>
+          <w:sz w:val="21"/>
+          <w:szCs w:val="21"/>
+          <w:lang w:eastAsia="pt-BR"/>
+        </w:rPr>
+        <w:t>,</w:t>
+      </w:r>
+      <w:r>
+        <w:rPr>
+          <w:rFonts w:ascii="Courier New" w:eastAsia="Times New Roman" w:hAnsi="Courier New" w:cs="Courier New"/>
+          <w:color w:val="D4D4D4"/>
+          <w:sz w:val="21"/>
+          <w:szCs w:val="21"/>
+          <w:lang w:eastAsia="pt-BR"/>
+        </w:rPr>
+        <w:t> </w:t>
+      </w:r>
+      <w:r>
+        <w:rPr>
+          <w:rFonts w:ascii="Courier New" w:eastAsia="Times New Roman" w:hAnsi="Courier New" w:cs="Courier New"/>
+          <w:color w:val="CE9178"/>
+          <w:sz w:val="21"/>
+          <w:szCs w:val="21"/>
+          <w:lang w:eastAsia="pt-BR"/>
+        </w:rPr>
+        <w:t>'Yes'</w:t>
+      </w:r>
+      <w:r>
+        <w:rPr>
+          <w:rFonts w:ascii="Courier New" w:eastAsia="Times New Roman" w:hAnsi="Courier New" w:cs="Courier New"/>
+          <w:color w:val="DCDCDC"/>
+          <w:sz w:val="21"/>
+          <w:szCs w:val="21"/>
+          <w:lang w:eastAsia="pt-BR"/>
+        </w:rPr>
+        <w:t>:</w:t>
+      </w:r>
+      <w:r>
+        <w:rPr>
+          <w:rFonts w:ascii="Courier New" w:eastAsia="Times New Roman" w:hAnsi="Courier New" w:cs="Courier New"/>
+          <w:color w:val="D4D4D4"/>
+          <w:sz w:val="21"/>
+          <w:szCs w:val="21"/>
+          <w:lang w:eastAsia="pt-BR"/>
+        </w:rPr>
+        <w:t> </w:t>
+      </w:r>
+      <w:r>
+        <w:rPr>
+          <w:rFonts w:ascii="Courier New" w:eastAsia="Times New Roman" w:hAnsi="Courier New" w:cs="Courier New"/>
+          <w:color w:val="CE9178"/>
+          <w:sz w:val="21"/>
+          <w:szCs w:val="21"/>
+          <w:lang w:eastAsia="pt-BR"/>
+        </w:rPr>
+        <w:t>'Sim'</w:t>
+      </w:r>
+      <w:r>
+        <w:rPr>
+          <w:rFonts w:ascii="Courier New" w:eastAsia="Times New Roman" w:hAnsi="Courier New" w:cs="Courier New"/>
+          <w:color w:val="DCDCDC"/>
+          <w:sz w:val="21"/>
+          <w:szCs w:val="21"/>
+          <w:lang w:eastAsia="pt-BR"/>
+        </w:rPr>
+        <w:t>}</w:t>
+      </w:r>
+    </w:p>
+    <w:p>
+      <w:pPr>
+        <w:shd w:val="clear" w:color="auto" w:fill="1E1E1E"/>
+        <w:spacing w:after="0" w:line="285" w:lineRule="atLeast"/>
+        <w:rPr>
+          <w:rFonts w:ascii="Courier New" w:eastAsia="Times New Roman" w:hAnsi="Courier New" w:cs="Courier New"/>
+          <w:color w:val="D4D4D4"/>
+          <w:sz w:val="21"/>
+          <w:szCs w:val="21"/>
+          <w:lang w:eastAsia="pt-BR"/>
+        </w:rPr>
+      </w:pPr>
+      <w:proofErr w:type="spellStart"/>
+      <w:r>
+        <w:rPr>
+          <w:rFonts w:ascii="Courier New" w:eastAsia="Times New Roman" w:hAnsi="Courier New" w:cs="Courier New"/>
+          <w:color w:val="D4D4D4"/>
+          <w:sz w:val="21"/>
+          <w:szCs w:val="21"/>
+          <w:lang w:eastAsia="pt-BR"/>
+        </w:rPr>
+        <w:t>gorjetas.sobremesa</w:t>
+      </w:r>
+      <w:proofErr w:type="spellEnd"/>
+      <w:r>
+        <w:rPr>
+          <w:rFonts w:ascii="Courier New" w:eastAsia="Times New Roman" w:hAnsi="Courier New" w:cs="Courier New"/>
+          <w:color w:val="D4D4D4"/>
+          <w:sz w:val="21"/>
+          <w:szCs w:val="21"/>
+          <w:lang w:eastAsia="pt-BR"/>
+        </w:rPr>
+        <w:t> = </w:t>
+      </w:r>
+      <w:proofErr w:type="spellStart"/>
+      <w:r>
+        <w:rPr>
+          <w:rFonts w:ascii="Courier New" w:eastAsia="Times New Roman" w:hAnsi="Courier New" w:cs="Courier New"/>
+          <w:color w:val="D4D4D4"/>
+          <w:sz w:val="21"/>
+          <w:szCs w:val="21"/>
+          <w:lang w:eastAsia="pt-BR"/>
+        </w:rPr>
+        <w:t>gorjetas.sobremesa.</w:t>
+      </w:r>
+      <w:r>
+        <w:rPr>
+          <w:rFonts w:ascii="Courier New" w:eastAsia="Times New Roman" w:hAnsi="Courier New" w:cs="Courier New"/>
+          <w:color w:val="DCDCAA"/>
+          <w:sz w:val="21"/>
+          <w:szCs w:val="21"/>
+          <w:lang w:eastAsia="pt-BR"/>
+        </w:rPr>
+        <w:t>map</w:t>
+      </w:r>
+      <w:proofErr w:type="spellEnd"/>
+      <w:r>
+        <w:rPr>
+          <w:rFonts w:ascii="Courier New" w:eastAsia="Times New Roman" w:hAnsi="Courier New" w:cs="Courier New"/>
+          <w:color w:val="DCDCDC"/>
+          <w:sz w:val="21"/>
+          <w:szCs w:val="21"/>
+          <w:lang w:eastAsia="pt-BR"/>
+        </w:rPr>
+        <w:t>(</w:t>
+      </w:r>
+      <w:proofErr w:type="spellStart"/>
+      <w:r>
+        <w:rPr>
+          <w:rFonts w:ascii="Courier New" w:eastAsia="Times New Roman" w:hAnsi="Courier New" w:cs="Courier New"/>
+          <w:color w:val="D4D4D4"/>
+          <w:sz w:val="21"/>
+          <w:szCs w:val="21"/>
+          <w:lang w:eastAsia="pt-BR"/>
+        </w:rPr>
+        <w:t>sim_nao</w:t>
+      </w:r>
+      <w:proofErr w:type="spellEnd"/>
+      <w:r>
+        <w:rPr>
+          <w:rFonts w:ascii="Courier New" w:eastAsia="Times New Roman" w:hAnsi="Courier New" w:cs="Courier New"/>
+          <w:color w:val="DCDCDC"/>
+          <w:sz w:val="21"/>
+          <w:szCs w:val="21"/>
+          <w:lang w:eastAsia="pt-BR"/>
+        </w:rPr>
+        <w:t>)</w:t>
+      </w:r>
+    </w:p>
+    <w:p>
+      <w:pPr>
+        <w:shd w:val="clear" w:color="auto" w:fill="1E1E1E"/>
+        <w:spacing w:after="0" w:line="285" w:lineRule="atLeast"/>
+        <w:rPr>
+          <w:rFonts w:ascii="Courier New" w:eastAsia="Times New Roman" w:hAnsi="Courier New" w:cs="Courier New"/>
+          <w:color w:val="D4D4D4"/>
+          <w:sz w:val="21"/>
+          <w:szCs w:val="21"/>
+          <w:lang w:eastAsia="pt-BR"/>
+        </w:rPr>
+      </w:pPr>
+      <w:proofErr w:type="spellStart"/>
+      <w:r>
+        <w:rPr>
+          <w:rFonts w:ascii="Courier New" w:eastAsia="Times New Roman" w:hAnsi="Courier New" w:cs="Courier New"/>
+          <w:color w:val="D4D4D4"/>
+          <w:sz w:val="21"/>
+          <w:szCs w:val="21"/>
+          <w:lang w:eastAsia="pt-BR"/>
+        </w:rPr>
+        <w:t>gorjetas.head</w:t>
+      </w:r>
+      <w:proofErr w:type="spellEnd"/>
+      <w:r>
+        <w:rPr>
+          <w:rFonts w:ascii="Courier New" w:eastAsia="Times New Roman" w:hAnsi="Courier New" w:cs="Courier New"/>
+          <w:color w:val="DCDCDC"/>
+          <w:sz w:val="21"/>
+          <w:szCs w:val="21"/>
+          <w:lang w:eastAsia="pt-BR"/>
+        </w:rPr>
+        <w:t>(</w:t>
+      </w:r>
+      <w:r>
+        <w:rPr>
+          <w:rFonts w:ascii="Courier New" w:eastAsia="Times New Roman" w:hAnsi="Courier New" w:cs="Courier New"/>
+          <w:color w:val="B5CEA8"/>
+          <w:sz w:val="21"/>
+          <w:szCs w:val="21"/>
+          <w:lang w:eastAsia="pt-BR"/>
+        </w:rPr>
+        <w:t>1</w:t>
+      </w:r>
+      <w:r>
+        <w:rPr>
+          <w:rFonts w:ascii="Courier New" w:eastAsia="Times New Roman" w:hAnsi="Courier New" w:cs="Courier New"/>
+          <w:color w:val="DCDCDC"/>
+          <w:sz w:val="21"/>
+          <w:szCs w:val="21"/>
+          <w:lang w:eastAsia="pt-BR"/>
+        </w:rPr>
+        <w:t>)</w:t>
+      </w:r>
+    </w:p>
+    <w:p>
+      <w:pPr>
+        <w:spacing w:before="240" w:line="360" w:lineRule="auto"/>
+        <w:jc w:val="center"/>
+        <w:rPr>
+          <w:rFonts w:ascii="Times New Roman" w:hAnsi="Times New Roman" w:cs="Times New Roman"/>
+          <w:sz w:val="24"/>
+          <w:szCs w:val="24"/>
+        </w:rPr>
+      </w:pPr>
+      <w:r>
+        <w:rPr>
+          <w:rFonts w:ascii="Times New Roman" w:hAnsi="Times New Roman" w:cs="Times New Roman"/>
+          <w:sz w:val="24"/>
+          <w:szCs w:val="24"/>
+        </w:rPr>
+        <w:drawing>
+          <wp:inline distT="0" distB="0" distL="0" distR="0" wp14:anchorId="5066E401" wp14:editId="1645D94D">
+            <wp:extent cx="4439270" cy="600159"/>
+            <wp:effectExtent l="0" t="0" r="0" b="9525"/>
+            <wp:docPr id="2" name="Imagem 2"/>
+            <wp:cNvGraphicFramePr>
+              <a:graphicFrameLocks xmlns:a="http://schemas.openxmlformats.org/drawingml/2006/main" noChangeAspect="1"/>
+            </wp:cNvGraphicFramePr>
+            <a:graphic xmlns:a="http://schemas.openxmlformats.org/drawingml/2006/main">
+              <a:graphicData uri="http://schemas.openxmlformats.org/drawingml/2006/picture">
+                <pic:pic xmlns:pic="http://schemas.openxmlformats.org/drawingml/2006/picture">
+                  <pic:nvPicPr>
+                    <pic:cNvPr id="1" name=""/>
+                    <pic:cNvPicPr/>
+                  </pic:nvPicPr>
+                  <pic:blipFill>
+                    <a:blip r:embed="rId9"/>
+                    <a:stretch>
+                      <a:fillRect/>
+                    </a:stretch>
+                  </pic:blipFill>
+                  <pic:spPr>
+                    <a:xfrm>
+                      <a:off x="0" y="0"/>
+                      <a:ext cx="4439270" cy="600159"/>
+                    </a:xfrm>
+                    <a:prstGeom prst="rect">
+                      <a:avLst/>
+                    </a:prstGeom>
+                  </pic:spPr>
+                </pic:pic>
+              </a:graphicData>
+            </a:graphic>
+          </wp:inline>
+        </w:drawing>
+      </w:r>
+    </w:p>
+    <w:p>
+      <w:pPr>
+        <w:pStyle w:val="PargrafodaLista"/>
+        <w:numPr>
+          <w:ilvl w:val="3"/>
+          <w:numId w:val="2"/>
+        </w:numPr>
+        <w:spacing w:line="360" w:lineRule="auto"/>
+        <w:jc w:val="both"/>
+        <w:rPr>
+          <w:rFonts w:ascii="Times New Roman" w:hAnsi="Times New Roman" w:cs="Times New Roman"/>
+          <w:sz w:val="24"/>
+          <w:szCs w:val="24"/>
+        </w:rPr>
+      </w:pPr>
+      <w:r>
+        <w:rPr>
+          <w:rFonts w:ascii="Times New Roman" w:hAnsi="Times New Roman" w:cs="Times New Roman"/>
+          <w:sz w:val="24"/>
+          <w:szCs w:val="24"/>
+        </w:rPr>
+        <w:t xml:space="preserve"> Esse mesmo processo se repete para os campos das outras variáveis:</w:t>
+      </w:r>
+    </w:p>
+    <w:p>
+      <w:pPr>
+        <w:shd w:val="clear" w:color="auto" w:fill="1E1E1E"/>
+        <w:spacing w:after="0" w:line="276" w:lineRule="auto"/>
+        <w:rPr>
+          <w:rFonts w:ascii="Courier New" w:eastAsia="Times New Roman" w:hAnsi="Courier New" w:cs="Courier New"/>
+          <w:color w:val="D4D4D4"/>
+          <w:sz w:val="21"/>
+          <w:szCs w:val="21"/>
+          <w:lang w:eastAsia="pt-BR"/>
+        </w:rPr>
+      </w:pPr>
+      <w:r>
+        <w:rPr>
+          <w:rFonts w:ascii="Courier New" w:eastAsia="Times New Roman" w:hAnsi="Courier New" w:cs="Courier New"/>
+          <w:color w:val="D4D4D4"/>
+          <w:sz w:val="21"/>
+          <w:szCs w:val="21"/>
+          <w:lang w:eastAsia="pt-BR"/>
+        </w:rPr>
+        <w:lastRenderedPageBreak/>
+        <w:t>dias = </w:t>
+      </w:r>
+      <w:r>
+        <w:rPr>
+          <w:rFonts w:ascii="Courier New" w:eastAsia="Times New Roman" w:hAnsi="Courier New" w:cs="Courier New"/>
+          <w:color w:val="DCDCDC"/>
+          <w:sz w:val="21"/>
+          <w:szCs w:val="21"/>
+          <w:lang w:eastAsia="pt-BR"/>
+        </w:rPr>
+        <w:t>{</w:t>
+      </w:r>
+      <w:r>
+        <w:rPr>
+          <w:rFonts w:ascii="Courier New" w:eastAsia="Times New Roman" w:hAnsi="Courier New" w:cs="Courier New"/>
+          <w:color w:val="CE9178"/>
+          <w:sz w:val="21"/>
+          <w:szCs w:val="21"/>
+          <w:lang w:eastAsia="pt-BR"/>
+        </w:rPr>
+        <w:t>'Sun'</w:t>
+      </w:r>
+      <w:r>
+        <w:rPr>
+          <w:rFonts w:ascii="Courier New" w:eastAsia="Times New Roman" w:hAnsi="Courier New" w:cs="Courier New"/>
+          <w:color w:val="DCDCDC"/>
+          <w:sz w:val="21"/>
+          <w:szCs w:val="21"/>
+          <w:lang w:eastAsia="pt-BR"/>
+        </w:rPr>
+        <w:t>:</w:t>
+      </w:r>
+      <w:r>
+        <w:rPr>
+          <w:rFonts w:ascii="Courier New" w:eastAsia="Times New Roman" w:hAnsi="Courier New" w:cs="Courier New"/>
+          <w:color w:val="D4D4D4"/>
+          <w:sz w:val="21"/>
+          <w:szCs w:val="21"/>
+          <w:lang w:eastAsia="pt-BR"/>
+        </w:rPr>
+        <w:t> </w:t>
+      </w:r>
+      <w:r>
+        <w:rPr>
+          <w:rFonts w:ascii="Courier New" w:eastAsia="Times New Roman" w:hAnsi="Courier New" w:cs="Courier New"/>
+          <w:color w:val="CE9178"/>
+          <w:sz w:val="21"/>
+          <w:szCs w:val="21"/>
+          <w:lang w:eastAsia="pt-BR"/>
+        </w:rPr>
+        <w:t>'domingo'</w:t>
+      </w:r>
+      <w:r>
+        <w:rPr>
+          <w:rFonts w:ascii="Courier New" w:eastAsia="Times New Roman" w:hAnsi="Courier New" w:cs="Courier New"/>
+          <w:color w:val="DCDCDC"/>
+          <w:sz w:val="21"/>
+          <w:szCs w:val="21"/>
+          <w:lang w:eastAsia="pt-BR"/>
+        </w:rPr>
+        <w:t>,</w:t>
+      </w:r>
+      <w:r>
+        <w:rPr>
+          <w:rFonts w:ascii="Courier New" w:eastAsia="Times New Roman" w:hAnsi="Courier New" w:cs="Courier New"/>
+          <w:color w:val="D4D4D4"/>
+          <w:sz w:val="21"/>
+          <w:szCs w:val="21"/>
+          <w:lang w:eastAsia="pt-BR"/>
+        </w:rPr>
+        <w:t> </w:t>
+      </w:r>
+      <w:r>
+        <w:rPr>
+          <w:rFonts w:ascii="Courier New" w:eastAsia="Times New Roman" w:hAnsi="Courier New" w:cs="Courier New"/>
+          <w:color w:val="CE9178"/>
+          <w:sz w:val="21"/>
+          <w:szCs w:val="21"/>
+          <w:lang w:eastAsia="pt-BR"/>
+        </w:rPr>
+        <w:t>'Sat'</w:t>
+      </w:r>
+      <w:r>
+        <w:rPr>
+          <w:rFonts w:ascii="Courier New" w:eastAsia="Times New Roman" w:hAnsi="Courier New" w:cs="Courier New"/>
+          <w:color w:val="DCDCDC"/>
+          <w:sz w:val="21"/>
+          <w:szCs w:val="21"/>
+          <w:lang w:eastAsia="pt-BR"/>
+        </w:rPr>
+        <w:t>:</w:t>
+      </w:r>
+      <w:r>
+        <w:rPr>
+          <w:rFonts w:ascii="Courier New" w:eastAsia="Times New Roman" w:hAnsi="Courier New" w:cs="Courier New"/>
+          <w:color w:val="D4D4D4"/>
+          <w:sz w:val="21"/>
+          <w:szCs w:val="21"/>
+          <w:lang w:eastAsia="pt-BR"/>
+        </w:rPr>
+        <w:t> </w:t>
+      </w:r>
+      <w:r>
+        <w:rPr>
+          <w:rFonts w:ascii="Courier New" w:eastAsia="Times New Roman" w:hAnsi="Courier New" w:cs="Courier New"/>
+          <w:color w:val="CE9178"/>
+          <w:sz w:val="21"/>
+          <w:szCs w:val="21"/>
+          <w:lang w:eastAsia="pt-BR"/>
+        </w:rPr>
+        <w:t>'sabado'</w:t>
+      </w:r>
+      <w:r>
+        <w:rPr>
+          <w:rFonts w:ascii="Courier New" w:eastAsia="Times New Roman" w:hAnsi="Courier New" w:cs="Courier New"/>
+          <w:color w:val="DCDCDC"/>
+          <w:sz w:val="21"/>
+          <w:szCs w:val="21"/>
+          <w:lang w:eastAsia="pt-BR"/>
+        </w:rPr>
+        <w:t>,</w:t>
+      </w:r>
+      <w:r>
+        <w:rPr>
+          <w:rFonts w:ascii="Courier New" w:eastAsia="Times New Roman" w:hAnsi="Courier New" w:cs="Courier New"/>
+          <w:color w:val="D4D4D4"/>
+          <w:sz w:val="21"/>
+          <w:szCs w:val="21"/>
+          <w:lang w:eastAsia="pt-BR"/>
+        </w:rPr>
+        <w:t> </w:t>
+      </w:r>
+      <w:r>
+        <w:rPr>
+          <w:rFonts w:ascii="Courier New" w:eastAsia="Times New Roman" w:hAnsi="Courier New" w:cs="Courier New"/>
+          <w:color w:val="CE9178"/>
+          <w:sz w:val="21"/>
+          <w:szCs w:val="21"/>
+          <w:lang w:eastAsia="pt-BR"/>
+        </w:rPr>
+        <w:t>'Thur'</w:t>
+      </w:r>
+      <w:r>
+        <w:rPr>
+          <w:rFonts w:ascii="Courier New" w:eastAsia="Times New Roman" w:hAnsi="Courier New" w:cs="Courier New"/>
+          <w:color w:val="DCDCDC"/>
+          <w:sz w:val="21"/>
+          <w:szCs w:val="21"/>
+          <w:lang w:eastAsia="pt-BR"/>
+        </w:rPr>
+        <w:t>:</w:t>
+      </w:r>
+      <w:r>
+        <w:rPr>
+          <w:rFonts w:ascii="Courier New" w:eastAsia="Times New Roman" w:hAnsi="Courier New" w:cs="Courier New"/>
+          <w:color w:val="D4D4D4"/>
+          <w:sz w:val="21"/>
+          <w:szCs w:val="21"/>
+          <w:lang w:eastAsia="pt-BR"/>
+        </w:rPr>
+        <w:t> </w:t>
+      </w:r>
+      <w:r>
+        <w:rPr>
+          <w:rFonts w:ascii="Courier New" w:eastAsia="Times New Roman" w:hAnsi="Courier New" w:cs="Courier New"/>
+          <w:color w:val="CE9178"/>
+          <w:sz w:val="21"/>
+          <w:szCs w:val="21"/>
+          <w:lang w:eastAsia="pt-BR"/>
+        </w:rPr>
+        <w:t>'quinta'</w:t>
+      </w:r>
+      <w:r>
+        <w:rPr>
+          <w:rFonts w:ascii="Courier New" w:eastAsia="Times New Roman" w:hAnsi="Courier New" w:cs="Courier New"/>
+          <w:color w:val="DCDCDC"/>
+          <w:sz w:val="21"/>
+          <w:szCs w:val="21"/>
+          <w:lang w:eastAsia="pt-BR"/>
+        </w:rPr>
+        <w:t>,</w:t>
+      </w:r>
+      <w:r>
+        <w:rPr>
+          <w:rFonts w:ascii="Courier New" w:eastAsia="Times New Roman" w:hAnsi="Courier New" w:cs="Courier New"/>
+          <w:color w:val="D4D4D4"/>
+          <w:sz w:val="21"/>
+          <w:szCs w:val="21"/>
+          <w:lang w:eastAsia="pt-BR"/>
+        </w:rPr>
+        <w:t> </w:t>
+      </w:r>
+      <w:r>
+        <w:rPr>
+          <w:rFonts w:ascii="Courier New" w:eastAsia="Times New Roman" w:hAnsi="Courier New" w:cs="Courier New"/>
+          <w:color w:val="CE9178"/>
+          <w:sz w:val="21"/>
+          <w:szCs w:val="21"/>
+          <w:lang w:eastAsia="pt-BR"/>
+        </w:rPr>
+        <w:t>'Fri'</w:t>
+      </w:r>
+      <w:r>
+        <w:rPr>
+          <w:rFonts w:ascii="Courier New" w:eastAsia="Times New Roman" w:hAnsi="Courier New" w:cs="Courier New"/>
+          <w:color w:val="DCDCDC"/>
+          <w:sz w:val="21"/>
+          <w:szCs w:val="21"/>
+          <w:lang w:eastAsia="pt-BR"/>
+        </w:rPr>
+        <w:t>:</w:t>
+      </w:r>
+      <w:r>
+        <w:rPr>
+          <w:rFonts w:ascii="Courier New" w:eastAsia="Times New Roman" w:hAnsi="Courier New" w:cs="Courier New"/>
+          <w:color w:val="D4D4D4"/>
+          <w:sz w:val="21"/>
+          <w:szCs w:val="21"/>
+          <w:lang w:eastAsia="pt-BR"/>
+        </w:rPr>
+        <w:t> </w:t>
+      </w:r>
+      <w:r>
+        <w:rPr>
+          <w:rFonts w:ascii="Courier New" w:eastAsia="Times New Roman" w:hAnsi="Courier New" w:cs="Courier New"/>
+          <w:color w:val="CE9178"/>
+          <w:sz w:val="21"/>
+          <w:szCs w:val="21"/>
+          <w:lang w:eastAsia="pt-BR"/>
+        </w:rPr>
+        <w:t>'sexta'</w:t>
+      </w:r>
+      <w:r>
+        <w:rPr>
+          <w:rFonts w:ascii="Courier New" w:eastAsia="Times New Roman" w:hAnsi="Courier New" w:cs="Courier New"/>
+          <w:color w:val="DCDCDC"/>
+          <w:sz w:val="21"/>
+          <w:szCs w:val="21"/>
+          <w:lang w:eastAsia="pt-BR"/>
+        </w:rPr>
+        <w:t>}</w:t>
+      </w:r>
+    </w:p>
+    <w:p>
+      <w:pPr>
+        <w:shd w:val="clear" w:color="auto" w:fill="1E1E1E"/>
+        <w:spacing w:after="0" w:line="285" w:lineRule="atLeast"/>
+        <w:rPr>
+          <w:rFonts w:ascii="Courier New" w:eastAsia="Times New Roman" w:hAnsi="Courier New" w:cs="Courier New"/>
+          <w:color w:val="D4D4D4"/>
+          <w:sz w:val="21"/>
+          <w:szCs w:val="21"/>
+          <w:lang w:eastAsia="pt-BR"/>
+        </w:rPr>
+      </w:pPr>
+      <w:proofErr w:type="spellStart"/>
+      <w:r>
+        <w:rPr>
+          <w:rFonts w:ascii="Courier New" w:eastAsia="Times New Roman" w:hAnsi="Courier New" w:cs="Courier New"/>
+          <w:color w:val="D4D4D4"/>
+          <w:sz w:val="21"/>
+          <w:szCs w:val="21"/>
+          <w:lang w:eastAsia="pt-BR"/>
+        </w:rPr>
+        <w:t>gorjetas.dia</w:t>
+      </w:r>
+      <w:proofErr w:type="spellEnd"/>
+      <w:r>
+        <w:rPr>
+          <w:rFonts w:ascii="Courier New" w:eastAsia="Times New Roman" w:hAnsi="Courier New" w:cs="Courier New"/>
+          <w:color w:val="D4D4D4"/>
+          <w:sz w:val="21"/>
+          <w:szCs w:val="21"/>
+          <w:lang w:eastAsia="pt-BR"/>
+        </w:rPr>
+        <w:t> = </w:t>
+      </w:r>
+      <w:proofErr w:type="spellStart"/>
+      <w:r>
+        <w:rPr>
+          <w:rFonts w:ascii="Courier New" w:eastAsia="Times New Roman" w:hAnsi="Courier New" w:cs="Courier New"/>
+          <w:color w:val="D4D4D4"/>
+          <w:sz w:val="21"/>
+          <w:szCs w:val="21"/>
+          <w:lang w:eastAsia="pt-BR"/>
+        </w:rPr>
+        <w:t>gorjetas.dia.</w:t>
+      </w:r>
+      <w:r>
+        <w:rPr>
+          <w:rFonts w:ascii="Courier New" w:eastAsia="Times New Roman" w:hAnsi="Courier New" w:cs="Courier New"/>
+          <w:color w:val="DCDCAA"/>
+          <w:sz w:val="21"/>
+          <w:szCs w:val="21"/>
+          <w:lang w:eastAsia="pt-BR"/>
+        </w:rPr>
+        <w:t>map</w:t>
+      </w:r>
+      <w:proofErr w:type="spellEnd"/>
+      <w:r>
+        <w:rPr>
+          <w:rFonts w:ascii="Courier New" w:eastAsia="Times New Roman" w:hAnsi="Courier New" w:cs="Courier New"/>
+          <w:color w:val="DCDCDC"/>
+          <w:sz w:val="21"/>
+          <w:szCs w:val="21"/>
+          <w:lang w:eastAsia="pt-BR"/>
+        </w:rPr>
+        <w:t>(</w:t>
+      </w:r>
+      <w:r>
+        <w:rPr>
+          <w:rFonts w:ascii="Courier New" w:eastAsia="Times New Roman" w:hAnsi="Courier New" w:cs="Courier New"/>
+          <w:color w:val="D4D4D4"/>
+          <w:sz w:val="21"/>
+          <w:szCs w:val="21"/>
+          <w:lang w:eastAsia="pt-BR"/>
+        </w:rPr>
+        <w:t>dias</w:t>
+      </w:r>
+      <w:r>
+        <w:rPr>
+          <w:rFonts w:ascii="Courier New" w:eastAsia="Times New Roman" w:hAnsi="Courier New" w:cs="Courier New"/>
+          <w:color w:val="DCDCDC"/>
+          <w:sz w:val="21"/>
+          <w:szCs w:val="21"/>
+          <w:lang w:eastAsia="pt-BR"/>
+        </w:rPr>
+        <w:t>)</w:t>
+      </w:r>
+    </w:p>
+    <w:p>
+      <w:pPr>
+        <w:shd w:val="clear" w:color="auto" w:fill="1E1E1E"/>
+        <w:spacing w:after="0" w:line="285" w:lineRule="atLeast"/>
+        <w:rPr>
+          <w:rFonts w:ascii="Courier New" w:eastAsia="Times New Roman" w:hAnsi="Courier New" w:cs="Courier New"/>
+          <w:color w:val="D4D4D4"/>
+          <w:sz w:val="21"/>
+          <w:szCs w:val="21"/>
+          <w:lang w:eastAsia="pt-BR"/>
+        </w:rPr>
+      </w:pPr>
+      <w:proofErr w:type="spellStart"/>
+      <w:r>
+        <w:rPr>
+          <w:rFonts w:ascii="Courier New" w:eastAsia="Times New Roman" w:hAnsi="Courier New" w:cs="Courier New"/>
+          <w:color w:val="D4D4D4"/>
+          <w:sz w:val="21"/>
+          <w:szCs w:val="21"/>
+          <w:lang w:eastAsia="pt-BR"/>
+        </w:rPr>
+        <w:t>gorjetas.head</w:t>
+      </w:r>
+      <w:proofErr w:type="spellEnd"/>
+      <w:r>
+        <w:rPr>
+          <w:rFonts w:ascii="Courier New" w:eastAsia="Times New Roman" w:hAnsi="Courier New" w:cs="Courier New"/>
+          <w:color w:val="DCDCDC"/>
+          <w:sz w:val="21"/>
+          <w:szCs w:val="21"/>
+          <w:lang w:eastAsia="pt-BR"/>
+        </w:rPr>
+        <w:t>(</w:t>
+      </w:r>
+      <w:r>
+        <w:rPr>
+          <w:rFonts w:ascii="Courier New" w:eastAsia="Times New Roman" w:hAnsi="Courier New" w:cs="Courier New"/>
+          <w:color w:val="B5CEA8"/>
+          <w:sz w:val="21"/>
+          <w:szCs w:val="21"/>
+          <w:lang w:eastAsia="pt-BR"/>
+        </w:rPr>
+        <w:t>1</w:t>
+      </w:r>
+      <w:r>
+        <w:rPr>
+          <w:rFonts w:ascii="Courier New" w:eastAsia="Times New Roman" w:hAnsi="Courier New" w:cs="Courier New"/>
+          <w:color w:val="DCDCDC"/>
+          <w:sz w:val="21"/>
+          <w:szCs w:val="21"/>
+          <w:lang w:eastAsia="pt-BR"/>
+        </w:rPr>
+        <w:t>)</w:t>
+      </w:r>
+    </w:p>
+    <w:p>
+      <w:pPr>
+        <w:spacing w:before="240" w:line="360" w:lineRule="auto"/>
+        <w:jc w:val="center"/>
+        <w:rPr>
+          <w:rFonts w:ascii="Times New Roman" w:hAnsi="Times New Roman" w:cs="Times New Roman"/>
+          <w:sz w:val="24"/>
+          <w:szCs w:val="24"/>
+        </w:rPr>
+      </w:pPr>
+      <w:r>
+        <w:rPr>
+          <w:rFonts w:ascii="Times New Roman" w:hAnsi="Times New Roman" w:cs="Times New Roman"/>
+          <w:sz w:val="24"/>
+          <w:szCs w:val="24"/>
+        </w:rPr>
+        <w:drawing>
+          <wp:inline distT="0" distB="0" distL="0" distR="0" wp14:anchorId="5C85B48C" wp14:editId="106C381A">
+            <wp:extent cx="4925112" cy="657317"/>
+            <wp:effectExtent l="0" t="0" r="0" b="9525"/>
+            <wp:docPr id="3" name="Imagem 3"/>
+            <wp:cNvGraphicFramePr>
+              <a:graphicFrameLocks xmlns:a="http://schemas.openxmlformats.org/drawingml/2006/main" noChangeAspect="1"/>
+            </wp:cNvGraphicFramePr>
+            <a:graphic xmlns:a="http://schemas.openxmlformats.org/drawingml/2006/main">
+              <a:graphicData uri="http://schemas.openxmlformats.org/drawingml/2006/picture">
+                <pic:pic xmlns:pic="http://schemas.openxmlformats.org/drawingml/2006/picture">
+                  <pic:nvPicPr>
+                    <pic:cNvPr id="1" name=""/>
+                    <pic:cNvPicPr/>
+                  </pic:nvPicPr>
+                  <pic:blipFill>
+                    <a:blip r:embed="rId10"/>
+                    <a:stretch>
+                      <a:fillRect/>
+                    </a:stretch>
+                  </pic:blipFill>
+                  <pic:spPr>
+                    <a:xfrm>
+                      <a:off x="0" y="0"/>
+                      <a:ext cx="4925112" cy="657317"/>
+                    </a:xfrm>
+                    <a:prstGeom prst="rect">
+                      <a:avLst/>
+                    </a:prstGeom>
+                  </pic:spPr>
+                </pic:pic>
+              </a:graphicData>
+            </a:graphic>
+          </wp:inline>
+        </w:drawing>
+      </w:r>
+    </w:p>
+    <w:p>
+      <w:pPr>
+        <w:shd w:val="clear" w:color="auto" w:fill="1E1E1E"/>
+        <w:spacing w:after="0" w:line="285" w:lineRule="atLeast"/>
+        <w:rPr>
+          <w:rFonts w:ascii="Courier New" w:eastAsia="Times New Roman" w:hAnsi="Courier New" w:cs="Courier New"/>
+          <w:color w:val="D4D4D4"/>
+          <w:sz w:val="21"/>
+          <w:szCs w:val="21"/>
+          <w:lang w:eastAsia="pt-BR"/>
+        </w:rPr>
+      </w:pPr>
+      <w:r>
+        <w:rPr>
+          <w:rFonts w:ascii="Courier New" w:eastAsia="Times New Roman" w:hAnsi="Courier New" w:cs="Courier New"/>
+          <w:color w:val="D4D4D4"/>
+          <w:sz w:val="21"/>
+          <w:szCs w:val="21"/>
+          <w:lang w:eastAsia="pt-BR"/>
+        </w:rPr>
+        <w:t>refeição = </w:t>
+      </w:r>
+      <w:r>
+        <w:rPr>
+          <w:rFonts w:ascii="Courier New" w:eastAsia="Times New Roman" w:hAnsi="Courier New" w:cs="Courier New"/>
+          <w:color w:val="DCDCDC"/>
+          <w:sz w:val="21"/>
+          <w:szCs w:val="21"/>
+          <w:lang w:eastAsia="pt-BR"/>
+        </w:rPr>
+        <w:t>{</w:t>
+      </w:r>
+      <w:r>
+        <w:rPr>
+          <w:rFonts w:ascii="Courier New" w:eastAsia="Times New Roman" w:hAnsi="Courier New" w:cs="Courier New"/>
+          <w:color w:val="CE9178"/>
+          <w:sz w:val="21"/>
+          <w:szCs w:val="21"/>
+          <w:lang w:eastAsia="pt-BR"/>
+        </w:rPr>
+        <w:t>'</w:t>
+      </w:r>
+      <w:proofErr w:type="spellStart"/>
+      <w:r>
+        <w:rPr>
+          <w:rFonts w:ascii="Courier New" w:eastAsia="Times New Roman" w:hAnsi="Courier New" w:cs="Courier New"/>
+          <w:color w:val="CE9178"/>
+          <w:sz w:val="21"/>
+          <w:szCs w:val="21"/>
+          <w:lang w:eastAsia="pt-BR"/>
+        </w:rPr>
+        <w:t>Dinner</w:t>
+      </w:r>
+      <w:proofErr w:type="spellEnd"/>
+      <w:r>
+        <w:rPr>
+          <w:rFonts w:ascii="Courier New" w:eastAsia="Times New Roman" w:hAnsi="Courier New" w:cs="Courier New"/>
+          <w:color w:val="CE9178"/>
+          <w:sz w:val="21"/>
+          <w:szCs w:val="21"/>
+          <w:lang w:eastAsia="pt-BR"/>
+        </w:rPr>
+        <w:t>'</w:t>
+      </w:r>
+      <w:r>
+        <w:rPr>
+          <w:rFonts w:ascii="Courier New" w:eastAsia="Times New Roman" w:hAnsi="Courier New" w:cs="Courier New"/>
+          <w:color w:val="DCDCDC"/>
+          <w:sz w:val="21"/>
+          <w:szCs w:val="21"/>
+          <w:lang w:eastAsia="pt-BR"/>
+        </w:rPr>
+        <w:t>:</w:t>
+      </w:r>
+      <w:r>
+        <w:rPr>
+          <w:rFonts w:ascii="Courier New" w:eastAsia="Times New Roman" w:hAnsi="Courier New" w:cs="Courier New"/>
+          <w:color w:val="D4D4D4"/>
+          <w:sz w:val="21"/>
+          <w:szCs w:val="21"/>
+          <w:lang w:eastAsia="pt-BR"/>
+        </w:rPr>
+        <w:t> </w:t>
+      </w:r>
+      <w:r>
+        <w:rPr>
+          <w:rFonts w:ascii="Courier New" w:eastAsia="Times New Roman" w:hAnsi="Courier New" w:cs="Courier New"/>
+          <w:color w:val="CE9178"/>
+          <w:sz w:val="21"/>
+          <w:szCs w:val="21"/>
+          <w:lang w:eastAsia="pt-BR"/>
+        </w:rPr>
+        <w:t>'Jantar'</w:t>
+      </w:r>
+      <w:r>
+        <w:rPr>
+          <w:rFonts w:ascii="Courier New" w:eastAsia="Times New Roman" w:hAnsi="Courier New" w:cs="Courier New"/>
+          <w:color w:val="DCDCDC"/>
+          <w:sz w:val="21"/>
+          <w:szCs w:val="21"/>
+          <w:lang w:eastAsia="pt-BR"/>
+        </w:rPr>
+        <w:t>,</w:t>
+      </w:r>
+      <w:r>
+        <w:rPr>
+          <w:rFonts w:ascii="Courier New" w:eastAsia="Times New Roman" w:hAnsi="Courier New" w:cs="Courier New"/>
+          <w:color w:val="D4D4D4"/>
+          <w:sz w:val="21"/>
+          <w:szCs w:val="21"/>
+          <w:lang w:eastAsia="pt-BR"/>
+        </w:rPr>
+        <w:t> </w:t>
+      </w:r>
+      <w:r>
+        <w:rPr>
+          <w:rFonts w:ascii="Courier New" w:eastAsia="Times New Roman" w:hAnsi="Courier New" w:cs="Courier New"/>
+          <w:color w:val="CE9178"/>
+          <w:sz w:val="21"/>
+          <w:szCs w:val="21"/>
+          <w:lang w:eastAsia="pt-BR"/>
+        </w:rPr>
+        <w:t>'</w:t>
+      </w:r>
+      <w:proofErr w:type="spellStart"/>
+      <w:r>
+        <w:rPr>
+          <w:rFonts w:ascii="Courier New" w:eastAsia="Times New Roman" w:hAnsi="Courier New" w:cs="Courier New"/>
+          <w:color w:val="CE9178"/>
+          <w:sz w:val="21"/>
+          <w:szCs w:val="21"/>
+          <w:lang w:eastAsia="pt-BR"/>
+        </w:rPr>
+        <w:t>Lunch</w:t>
+      </w:r>
+      <w:proofErr w:type="spellEnd"/>
+      <w:r>
+        <w:rPr>
+          <w:rFonts w:ascii="Courier New" w:eastAsia="Times New Roman" w:hAnsi="Courier New" w:cs="Courier New"/>
+          <w:color w:val="CE9178"/>
+          <w:sz w:val="21"/>
+          <w:szCs w:val="21"/>
+          <w:lang w:eastAsia="pt-BR"/>
+        </w:rPr>
+        <w:t>'</w:t>
+      </w:r>
+      <w:r>
+        <w:rPr>
+          <w:rFonts w:ascii="Courier New" w:eastAsia="Times New Roman" w:hAnsi="Courier New" w:cs="Courier New"/>
+          <w:color w:val="DCDCDC"/>
+          <w:sz w:val="21"/>
+          <w:szCs w:val="21"/>
+          <w:lang w:eastAsia="pt-BR"/>
+        </w:rPr>
+        <w:t>:</w:t>
+      </w:r>
+      <w:r>
+        <w:rPr>
+          <w:rFonts w:ascii="Courier New" w:eastAsia="Times New Roman" w:hAnsi="Courier New" w:cs="Courier New"/>
+          <w:color w:val="D4D4D4"/>
+          <w:sz w:val="21"/>
+          <w:szCs w:val="21"/>
+          <w:lang w:eastAsia="pt-BR"/>
+        </w:rPr>
+        <w:t> </w:t>
+      </w:r>
+      <w:r>
+        <w:rPr>
+          <w:rFonts w:ascii="Courier New" w:eastAsia="Times New Roman" w:hAnsi="Courier New" w:cs="Courier New"/>
+          <w:color w:val="CE9178"/>
+          <w:sz w:val="21"/>
+          <w:szCs w:val="21"/>
+          <w:lang w:eastAsia="pt-BR"/>
+        </w:rPr>
+        <w:t>'Almoço'</w:t>
+      </w:r>
+      <w:r>
+        <w:rPr>
+          <w:rFonts w:ascii="Courier New" w:eastAsia="Times New Roman" w:hAnsi="Courier New" w:cs="Courier New"/>
+          <w:color w:val="DCDCDC"/>
+          <w:sz w:val="21"/>
+          <w:szCs w:val="21"/>
+          <w:lang w:eastAsia="pt-BR"/>
+        </w:rPr>
+        <w:t>}</w:t>
+      </w:r>
+    </w:p>
+    <w:p>
+      <w:pPr>
+        <w:shd w:val="clear" w:color="auto" w:fill="1E1E1E"/>
+        <w:spacing w:after="0" w:line="285" w:lineRule="atLeast"/>
+        <w:rPr>
+          <w:rFonts w:ascii="Courier New" w:eastAsia="Times New Roman" w:hAnsi="Courier New" w:cs="Courier New"/>
+          <w:color w:val="D4D4D4"/>
+          <w:sz w:val="21"/>
+          <w:szCs w:val="21"/>
+          <w:lang w:eastAsia="pt-BR"/>
+        </w:rPr>
+      </w:pPr>
+      <w:proofErr w:type="spellStart"/>
+      <w:r>
+        <w:rPr>
+          <w:rFonts w:ascii="Courier New" w:eastAsia="Times New Roman" w:hAnsi="Courier New" w:cs="Courier New"/>
+          <w:color w:val="D4D4D4"/>
+          <w:sz w:val="21"/>
+          <w:szCs w:val="21"/>
+          <w:lang w:eastAsia="pt-BR"/>
+        </w:rPr>
+        <w:t>gorjetas.refeicao</w:t>
+      </w:r>
+      <w:proofErr w:type="spellEnd"/>
+      <w:r>
+        <w:rPr>
+          <w:rFonts w:ascii="Courier New" w:eastAsia="Times New Roman" w:hAnsi="Courier New" w:cs="Courier New"/>
+          <w:color w:val="D4D4D4"/>
+          <w:sz w:val="21"/>
+          <w:szCs w:val="21"/>
+          <w:lang w:eastAsia="pt-BR"/>
+        </w:rPr>
+        <w:t> = </w:t>
+      </w:r>
+      <w:proofErr w:type="spellStart"/>
+      <w:r>
+        <w:rPr>
+          <w:rFonts w:ascii="Courier New" w:eastAsia="Times New Roman" w:hAnsi="Courier New" w:cs="Courier New"/>
+          <w:color w:val="D4D4D4"/>
+          <w:sz w:val="21"/>
+          <w:szCs w:val="21"/>
+          <w:lang w:eastAsia="pt-BR"/>
+        </w:rPr>
+        <w:t>gorjetas.refeicao.</w:t>
+      </w:r>
+      <w:r>
+        <w:rPr>
+          <w:rFonts w:ascii="Courier New" w:eastAsia="Times New Roman" w:hAnsi="Courier New" w:cs="Courier New"/>
+          <w:color w:val="DCDCAA"/>
+          <w:sz w:val="21"/>
+          <w:szCs w:val="21"/>
+          <w:lang w:eastAsia="pt-BR"/>
+        </w:rPr>
+        <w:t>map</w:t>
+      </w:r>
+      <w:proofErr w:type="spellEnd"/>
+      <w:r>
+        <w:rPr>
+          <w:rFonts w:ascii="Courier New" w:eastAsia="Times New Roman" w:hAnsi="Courier New" w:cs="Courier New"/>
+          <w:color w:val="DCDCDC"/>
+          <w:sz w:val="21"/>
+          <w:szCs w:val="21"/>
+          <w:lang w:eastAsia="pt-BR"/>
+        </w:rPr>
+        <w:t>(</w:t>
+      </w:r>
+      <w:proofErr w:type="spellStart"/>
+      <w:r>
+        <w:rPr>
+          <w:rFonts w:ascii="Courier New" w:eastAsia="Times New Roman" w:hAnsi="Courier New" w:cs="Courier New"/>
+          <w:color w:val="D4D4D4"/>
+          <w:sz w:val="21"/>
+          <w:szCs w:val="21"/>
+          <w:lang w:eastAsia="pt-BR"/>
+        </w:rPr>
+        <w:t>refeicao</w:t>
+      </w:r>
+      <w:proofErr w:type="spellEnd"/>
+      <w:r>
+        <w:rPr>
+          <w:rFonts w:ascii="Courier New" w:eastAsia="Times New Roman" w:hAnsi="Courier New" w:cs="Courier New"/>
+          <w:color w:val="DCDCDC"/>
+          <w:sz w:val="21"/>
+          <w:szCs w:val="21"/>
+          <w:lang w:eastAsia="pt-BR"/>
+        </w:rPr>
+        <w:t>)</w:t>
+      </w:r>
+    </w:p>
+    <w:p>
+      <w:pPr>
+        <w:shd w:val="clear" w:color="auto" w:fill="1E1E1E"/>
+        <w:spacing w:after="0" w:line="285" w:lineRule="atLeast"/>
+        <w:rPr>
+          <w:rFonts w:ascii="Courier New" w:eastAsia="Times New Roman" w:hAnsi="Courier New" w:cs="Courier New"/>
+          <w:color w:val="D4D4D4"/>
+          <w:sz w:val="21"/>
+          <w:szCs w:val="21"/>
+          <w:lang w:eastAsia="pt-BR"/>
+        </w:rPr>
+      </w:pPr>
+      <w:proofErr w:type="spellStart"/>
+      <w:r>
+        <w:rPr>
+          <w:rFonts w:ascii="Courier New" w:eastAsia="Times New Roman" w:hAnsi="Courier New" w:cs="Courier New"/>
+          <w:color w:val="D4D4D4"/>
+          <w:sz w:val="21"/>
+          <w:szCs w:val="21"/>
+          <w:lang w:eastAsia="pt-BR"/>
+        </w:rPr>
+        <w:t>gorjetas.head</w:t>
+      </w:r>
+      <w:proofErr w:type="spellEnd"/>
+      <w:r>
+        <w:rPr>
+          <w:rFonts w:ascii="Courier New" w:eastAsia="Times New Roman" w:hAnsi="Courier New" w:cs="Courier New"/>
+          <w:color w:val="DCDCDC"/>
+          <w:sz w:val="21"/>
+          <w:szCs w:val="21"/>
+          <w:lang w:eastAsia="pt-BR"/>
+        </w:rPr>
+        <w:t>(</w:t>
+      </w:r>
+      <w:r>
+        <w:rPr>
+          <w:rFonts w:ascii="Courier New" w:eastAsia="Times New Roman" w:hAnsi="Courier New" w:cs="Courier New"/>
+          <w:color w:val="B5CEA8"/>
+          <w:sz w:val="21"/>
+          <w:szCs w:val="21"/>
+          <w:lang w:eastAsia="pt-BR"/>
+        </w:rPr>
+        <w:t>1</w:t>
+      </w:r>
+      <w:r>
+        <w:rPr>
+          <w:rFonts w:ascii="Courier New" w:eastAsia="Times New Roman" w:hAnsi="Courier New" w:cs="Courier New"/>
+          <w:color w:val="DCDCDC"/>
+          <w:sz w:val="21"/>
+          <w:szCs w:val="21"/>
+          <w:lang w:eastAsia="pt-BR"/>
+        </w:rPr>
+        <w:t>)</w:t>
+      </w:r>
+    </w:p>
+    <w:p>
+      <w:pPr>
+        <w:spacing w:before="240" w:line="360" w:lineRule="auto"/>
+        <w:jc w:val="center"/>
+        <w:rPr>
+          <w:rFonts w:ascii="Times New Roman" w:hAnsi="Times New Roman" w:cs="Times New Roman"/>
+          <w:sz w:val="24"/>
+          <w:szCs w:val="24"/>
+        </w:rPr>
+      </w:pPr>
+      <w:r>
+        <w:rPr>
+          <w:rFonts w:ascii="Times New Roman" w:hAnsi="Times New Roman" w:cs="Times New Roman"/>
+          <w:sz w:val="24"/>
+          <w:szCs w:val="24"/>
+        </w:rPr>
+        <w:drawing>
+          <wp:inline distT="0" distB="0" distL="0" distR="0" wp14:anchorId="07C85738" wp14:editId="779BCF39">
+            <wp:extent cx="5400040" cy="590550"/>
+            <wp:effectExtent l="0" t="0" r="0" b="0"/>
+            <wp:docPr id="4" name="Imagem 4"/>
+            <wp:cNvGraphicFramePr>
+              <a:graphicFrameLocks xmlns:a="http://schemas.openxmlformats.org/drawingml/2006/main" noChangeAspect="1"/>
+            </wp:cNvGraphicFramePr>
+            <a:graphic xmlns:a="http://schemas.openxmlformats.org/drawingml/2006/main">
+              <a:graphicData uri="http://schemas.openxmlformats.org/drawingml/2006/picture">
+                <pic:pic xmlns:pic="http://schemas.openxmlformats.org/drawingml/2006/picture">
+                  <pic:nvPicPr>
+                    <pic:cNvPr id="1" name=""/>
+                    <pic:cNvPicPr/>
+                  </pic:nvPicPr>
+                  <pic:blipFill>
+                    <a:blip r:embed="rId11"/>
+                    <a:stretch>
+                      <a:fillRect/>
+                    </a:stretch>
+                  </pic:blipFill>
+                  <pic:spPr>
+                    <a:xfrm>
+                      <a:off x="0" y="0"/>
+                      <a:ext cx="5400040" cy="590550"/>
+                    </a:xfrm>
+                    <a:prstGeom prst="rect">
+                      <a:avLst/>
+                    </a:prstGeom>
+                  </pic:spPr>
+                </pic:pic>
+              </a:graphicData>
+            </a:graphic>
+          </wp:inline>
+        </w:drawing>
+      </w:r>
+    </w:p>
+    <w:p>
+      <w:pPr>
+        <w:pStyle w:val="PargrafodaLista"/>
+        <w:numPr>
+          <w:ilvl w:val="2"/>
+          <w:numId w:val="2"/>
+        </w:numPr>
+        <w:spacing w:line="360" w:lineRule="auto"/>
+        <w:jc w:val="both"/>
+        <w:rPr>
+          <w:rFonts w:ascii="Times New Roman" w:hAnsi="Times New Roman" w:cs="Times New Roman"/>
+          <w:sz w:val="24"/>
+          <w:szCs w:val="24"/>
+        </w:rPr>
+      </w:pPr>
     </w:p>
     <w:sectPr>
       <w:pgSz w:w="11906" w:h="16838"/>

</xml_diff>

<commit_message>
Distplot, Boxplot e Violinplot
Aprendemos mais estilos de gráficos e como utilizar cada um deles
</commit_message>
<xml_diff>
--- a/Data Science/Formação Python para Data Science/Data Visualization – Explorando com Seaborn/Anotações/Data Visualization – Explorando com Seaborn.docx
+++ b/Data Science/Formação Python para Data Science/Data Visualization – Explorando com Seaborn/Anotações/Data Visualization – Explorando com Seaborn.docx
@@ -362,7 +362,6 @@
         <w:t xml:space="preserve">Utilizando os </w:t>
       </w:r>
       <w:proofErr w:type="spellStart"/>
-      <w:proofErr w:type="gramStart"/>
       <w:r>
         <w:rPr>
           <w:rFonts w:ascii="Times New Roman" w:hAnsi="Times New Roman" w:cs="Times New Roman"/>
@@ -372,7 +371,6 @@
         <w:t>dados.columns</w:t>
       </w:r>
       <w:proofErr w:type="spellEnd"/>
-      <w:proofErr w:type="gramEnd"/>
       <w:r>
         <w:rPr>
           <w:rFonts w:ascii="Times New Roman" w:hAnsi="Times New Roman" w:cs="Times New Roman"/>
@@ -395,7 +393,6 @@
         </w:rPr>
       </w:pPr>
       <w:proofErr w:type="spellStart"/>
-      <w:proofErr w:type="gramStart"/>
       <w:r>
         <w:rPr>
           <w:rFonts w:ascii="Courier New" w:eastAsia="Times New Roman" w:hAnsi="Courier New" w:cs="Courier New"/>
@@ -407,7 +404,6 @@
         <w:t>dados.columns</w:t>
       </w:r>
       <w:proofErr w:type="spellEnd"/>
-      <w:proofErr w:type="gramEnd"/>
     </w:p>
     <w:p>
       <w:pPr>
@@ -505,7 +501,6 @@
         <w:t xml:space="preserve">, e usamos o </w:t>
       </w:r>
       <w:proofErr w:type="spellStart"/>
-      <w:proofErr w:type="gramStart"/>
       <w:r>
         <w:rPr>
           <w:rFonts w:ascii="Times New Roman" w:hAnsi="Times New Roman" w:cs="Times New Roman"/>
@@ -515,7 +510,6 @@
         <w:t>df.rename</w:t>
       </w:r>
       <w:proofErr w:type="spellEnd"/>
-      <w:proofErr w:type="gramEnd"/>
       <w:r>
         <w:rPr>
           <w:rFonts w:ascii="Times New Roman" w:hAnsi="Times New Roman" w:cs="Times New Roman"/>
@@ -727,18 +721,7 @@
           <w:szCs w:val="21"/>
           <w:lang w:eastAsia="pt-BR"/>
         </w:rPr>
-        <w:t>'No</w:t>
-      </w:r>
-      <w:proofErr w:type="gramStart"/>
-      <w:r>
-        <w:rPr>
-          <w:rFonts w:ascii="Courier New" w:eastAsia="Times New Roman" w:hAnsi="Courier New" w:cs="Courier New"/>
-          <w:color w:val="CE9178"/>
-          <w:sz w:val="21"/>
-          <w:szCs w:val="21"/>
-          <w:lang w:eastAsia="pt-BR"/>
-        </w:rPr>
-        <w:t>'</w:t>
+        <w:t>'No'</w:t>
       </w:r>
       <w:r>
         <w:rPr>
@@ -760,7 +743,6 @@
         </w:rPr>
         <w:t>:</w:t>
       </w:r>
-      <w:proofErr w:type="gramEnd"/>
       <w:r>
         <w:rPr>
           <w:rFonts w:ascii="Courier New" w:eastAsia="Times New Roman" w:hAnsi="Courier New" w:cs="Courier New"/>
@@ -865,7 +847,6 @@
         </w:rPr>
       </w:pPr>
       <w:proofErr w:type="spellStart"/>
-      <w:proofErr w:type="gramStart"/>
       <w:r>
         <w:rPr>
           <w:rFonts w:ascii="Courier New" w:eastAsia="Times New Roman" w:hAnsi="Courier New" w:cs="Courier New"/>
@@ -877,7 +858,6 @@
         <w:t>gorjetas.sobremesa</w:t>
       </w:r>
       <w:proofErr w:type="spellEnd"/>
-      <w:proofErr w:type="gramEnd"/>
       <w:r>
         <w:rPr>
           <w:rFonts w:ascii="Courier New" w:eastAsia="Times New Roman" w:hAnsi="Courier New" w:cs="Courier New"/>
@@ -956,7 +936,6 @@
         </w:rPr>
       </w:pPr>
       <w:proofErr w:type="spellStart"/>
-      <w:proofErr w:type="gramStart"/>
       <w:r>
         <w:rPr>
           <w:rFonts w:ascii="Courier New" w:eastAsia="Times New Roman" w:hAnsi="Courier New" w:cs="Courier New"/>
@@ -968,7 +947,6 @@
         <w:t>gorjetas.head</w:t>
       </w:r>
       <w:proofErr w:type="spellEnd"/>
-      <w:proofErr w:type="gramEnd"/>
       <w:r>
         <w:rPr>
           <w:rFonts w:ascii="Courier New" w:eastAsia="Times New Roman" w:hAnsi="Courier New" w:cs="Courier New"/>
@@ -1442,7 +1420,6 @@
         </w:rPr>
       </w:pPr>
       <w:proofErr w:type="spellStart"/>
-      <w:proofErr w:type="gramStart"/>
       <w:r>
         <w:rPr>
           <w:rFonts w:ascii="Courier New" w:eastAsia="Times New Roman" w:hAnsi="Courier New" w:cs="Courier New"/>
@@ -1454,7 +1431,6 @@
         <w:t>gorjetas.head</w:t>
       </w:r>
       <w:proofErr w:type="spellEnd"/>
-      <w:proofErr w:type="gramEnd"/>
       <w:r>
         <w:rPr>
           <w:rFonts w:ascii="Courier New" w:eastAsia="Times New Roman" w:hAnsi="Courier New" w:cs="Courier New"/>
@@ -1740,7 +1716,6 @@
         </w:rPr>
       </w:pPr>
       <w:proofErr w:type="spellStart"/>
-      <w:proofErr w:type="gramStart"/>
       <w:r>
         <w:rPr>
           <w:rFonts w:ascii="Courier New" w:eastAsia="Times New Roman" w:hAnsi="Courier New" w:cs="Courier New"/>
@@ -1752,7 +1727,6 @@
         <w:t>gorjetas.refeicao</w:t>
       </w:r>
       <w:proofErr w:type="spellEnd"/>
-      <w:proofErr w:type="gramEnd"/>
       <w:r>
         <w:rPr>
           <w:rFonts w:ascii="Courier New" w:eastAsia="Times New Roman" w:hAnsi="Courier New" w:cs="Courier New"/>
@@ -1831,7 +1805,6 @@
         </w:rPr>
       </w:pPr>
       <w:proofErr w:type="spellStart"/>
-      <w:proofErr w:type="gramStart"/>
       <w:r>
         <w:rPr>
           <w:rFonts w:ascii="Courier New" w:eastAsia="Times New Roman" w:hAnsi="Courier New" w:cs="Courier New"/>
@@ -1843,7 +1816,6 @@
         <w:t>gorjetas.head</w:t>
       </w:r>
       <w:proofErr w:type="spellEnd"/>
-      <w:proofErr w:type="gramEnd"/>
       <w:r>
         <w:rPr>
           <w:rFonts w:ascii="Courier New" w:eastAsia="Times New Roman" w:hAnsi="Courier New" w:cs="Courier New"/>
@@ -1969,7 +1941,6 @@
         </w:rPr>
       </w:pPr>
       <w:proofErr w:type="spellStart"/>
-      <w:proofErr w:type="gramStart"/>
       <w:r>
         <w:rPr>
           <w:rFonts w:ascii="Times New Roman" w:hAnsi="Times New Roman" w:cs="Times New Roman"/>
@@ -1979,7 +1950,6 @@
         <w:t>Df.tail</w:t>
       </w:r>
       <w:proofErr w:type="spellEnd"/>
-      <w:proofErr w:type="gramEnd"/>
       <w:r>
         <w:rPr>
           <w:rFonts w:ascii="Times New Roman" w:hAnsi="Times New Roman" w:cs="Times New Roman"/>
@@ -2291,25 +2261,7 @@
           <w:sz w:val="24"/>
           <w:szCs w:val="24"/>
         </w:rPr>
-        <w:t xml:space="preserve">, mas nós utilizamos, hoje em dia, </w:t>
-      </w:r>
-      <w:proofErr w:type="gramStart"/>
-      <w:r>
-        <w:rPr>
-          <w:rFonts w:ascii="Times New Roman" w:hAnsi="Times New Roman" w:cs="Times New Roman"/>
-          <w:sz w:val="24"/>
-          <w:szCs w:val="24"/>
-        </w:rPr>
-        <w:t>o pandas</w:t>
-      </w:r>
-      <w:proofErr w:type="gramEnd"/>
-      <w:r>
-        <w:rPr>
-          <w:rFonts w:ascii="Times New Roman" w:hAnsi="Times New Roman" w:cs="Times New Roman"/>
-          <w:sz w:val="24"/>
-          <w:szCs w:val="24"/>
-        </w:rPr>
-        <w:t xml:space="preserve"> para análise, modificação e afins dos nossos dados, tendo essa biblioteca sido desenvolvida 10 anos depois da </w:t>
+        <w:t xml:space="preserve">, mas nós utilizamos, hoje em dia, o pandas para análise, modificação e afins dos nossos dados, tendo essa biblioteca sido desenvolvida 10 anos depois da </w:t>
       </w:r>
       <w:proofErr w:type="spellStart"/>
       <w:r>
@@ -2396,25 +2348,7 @@
           <w:szCs w:val="24"/>
         </w:rPr>
         <w:lastRenderedPageBreak/>
-        <w:t xml:space="preserve">panos) juntamente com </w:t>
-      </w:r>
-      <w:proofErr w:type="gramStart"/>
-      <w:r>
-        <w:rPr>
-          <w:rFonts w:ascii="Times New Roman" w:hAnsi="Times New Roman" w:cs="Times New Roman"/>
-          <w:sz w:val="24"/>
-          <w:szCs w:val="24"/>
-        </w:rPr>
-        <w:t>o pandas</w:t>
-      </w:r>
-      <w:proofErr w:type="gramEnd"/>
-      <w:r>
-        <w:rPr>
-          <w:rFonts w:ascii="Times New Roman" w:hAnsi="Times New Roman" w:cs="Times New Roman"/>
-          <w:sz w:val="24"/>
-          <w:szCs w:val="24"/>
-        </w:rPr>
-        <w:t xml:space="preserve"> e uma linguagem de bem mais alto nível do que a </w:t>
+        <w:t xml:space="preserve">panos) juntamente com o pandas e uma linguagem de bem mais alto nível do que a </w:t>
       </w:r>
       <w:proofErr w:type="spellStart"/>
       <w:r>
@@ -2684,20 +2618,8 @@
           <w:szCs w:val="21"/>
           <w:lang w:eastAsia="pt-BR"/>
         </w:rPr>
-        <w:t>valor_gorjeta = </w:t>
-      </w:r>
-      <w:proofErr w:type="gramStart"/>
-      <w:r>
-        <w:rPr>
-          <w:rFonts w:ascii="Courier New" w:eastAsia="Times New Roman" w:hAnsi="Courier New" w:cs="Courier New"/>
-          <w:color w:val="D4D4D4"/>
-          <w:sz w:val="21"/>
-          <w:szCs w:val="21"/>
-          <w:lang w:eastAsia="pt-BR"/>
-        </w:rPr>
-        <w:t>sns.scatterplot</w:t>
-      </w:r>
-      <w:proofErr w:type="gramEnd"/>
+        <w:t>valor_gorjeta = sns.scatterplot</w:t>
+      </w:r>
       <w:r>
         <w:rPr>
           <w:rFonts w:ascii="Courier New" w:eastAsia="Times New Roman" w:hAnsi="Courier New" w:cs="Courier New"/>
@@ -2926,7 +2848,6 @@
         <w:t xml:space="preserve">Para saber qual a contagem de observações não nulas usamos o </w:t>
       </w:r>
       <w:proofErr w:type="spellStart"/>
-      <w:proofErr w:type="gramStart"/>
       <w:r>
         <w:rPr>
           <w:rFonts w:ascii="Times New Roman" w:hAnsi="Times New Roman" w:cs="Times New Roman"/>
@@ -2942,16 +2863,7 @@
           <w:sz w:val="24"/>
           <w:szCs w:val="24"/>
         </w:rPr>
-        <w:t>(</w:t>
-      </w:r>
-      <w:proofErr w:type="gramEnd"/>
-      <w:r>
-        <w:rPr>
-          <w:rFonts w:ascii="Times New Roman" w:hAnsi="Times New Roman" w:cs="Times New Roman"/>
-          <w:sz w:val="24"/>
-          <w:szCs w:val="24"/>
-        </w:rPr>
-        <w:t>):</w:t>
+        <w:t>():</w:t>
       </w:r>
     </w:p>
     <w:p>
@@ -2967,7 +2879,6 @@
         </w:rPr>
       </w:pPr>
       <w:proofErr w:type="spellStart"/>
-      <w:proofErr w:type="gramStart"/>
       <w:r>
         <w:rPr>
           <w:rFonts w:ascii="Courier New" w:eastAsia="Times New Roman" w:hAnsi="Courier New" w:cs="Courier New"/>
@@ -2979,7 +2890,6 @@
         <w:t>gorjetas.count</w:t>
       </w:r>
       <w:proofErr w:type="spellEnd"/>
-      <w:proofErr w:type="gramEnd"/>
       <w:r>
         <w:rPr>
           <w:rFonts w:ascii="Courier New" w:eastAsia="Times New Roman" w:hAnsi="Courier New" w:cs="Courier New"/>
@@ -3150,27 +3060,15 @@
         </w:rPr>
         <w:t>(</w:t>
       </w:r>
-      <w:proofErr w:type="gramStart"/>
-      <w:r>
-        <w:rPr>
-          <w:rFonts w:ascii="Courier New" w:eastAsia="Times New Roman" w:hAnsi="Courier New" w:cs="Courier New"/>
-          <w:color w:val="D4D4D4"/>
-          <w:sz w:val="21"/>
-          <w:szCs w:val="21"/>
-          <w:lang w:eastAsia="pt-BR"/>
-        </w:rPr>
-        <w:t>gorjetas.gorjeta</w:t>
-      </w:r>
-      <w:proofErr w:type="gramEnd"/>
-      <w:r>
-        <w:rPr>
-          <w:rFonts w:ascii="Courier New" w:eastAsia="Times New Roman" w:hAnsi="Courier New" w:cs="Courier New"/>
-          <w:color w:val="D4D4D4"/>
-          <w:sz w:val="21"/>
-          <w:szCs w:val="21"/>
-          <w:lang w:eastAsia="pt-BR"/>
-        </w:rPr>
-        <w:t> / gorjetas.valor_da_conta</w:t>
+      <w:r>
+        <w:rPr>
+          <w:rFonts w:ascii="Courier New" w:eastAsia="Times New Roman" w:hAnsi="Courier New" w:cs="Courier New"/>
+          <w:color w:val="D4D4D4"/>
+          <w:sz w:val="21"/>
+          <w:szCs w:val="21"/>
+          <w:lang w:eastAsia="pt-BR"/>
+        </w:rPr>
+        <w:t>gorjetas.gorjeta / gorjetas.valor_da_conta</w:t>
       </w:r>
       <w:r>
         <w:rPr>
@@ -3216,7 +3114,6 @@
         </w:rPr>
       </w:pPr>
       <w:proofErr w:type="spellStart"/>
-      <w:proofErr w:type="gramStart"/>
       <w:r>
         <w:rPr>
           <w:rFonts w:ascii="Courier New" w:eastAsia="Times New Roman" w:hAnsi="Courier New" w:cs="Courier New"/>
@@ -3228,7 +3125,6 @@
         <w:t>gorjetas.porcentagem</w:t>
       </w:r>
       <w:proofErr w:type="spellEnd"/>
-      <w:proofErr w:type="gramEnd"/>
       <w:r>
         <w:rPr>
           <w:rFonts w:ascii="Courier New" w:eastAsia="Times New Roman" w:hAnsi="Courier New" w:cs="Courier New"/>
@@ -3305,7 +3201,6 @@
         </w:rPr>
       </w:pPr>
       <w:proofErr w:type="spellStart"/>
-      <w:proofErr w:type="gramStart"/>
       <w:r>
         <w:rPr>
           <w:rFonts w:ascii="Courier New" w:eastAsia="Times New Roman" w:hAnsi="Courier New" w:cs="Courier New"/>
@@ -3317,7 +3212,6 @@
         <w:t>gorjetas.head</w:t>
       </w:r>
       <w:proofErr w:type="spellEnd"/>
-      <w:proofErr w:type="gramEnd"/>
       <w:r>
         <w:rPr>
           <w:rFonts w:ascii="Courier New" w:eastAsia="Times New Roman" w:hAnsi="Courier New" w:cs="Courier New"/>
@@ -3427,20 +3321,8 @@
           <w:szCs w:val="21"/>
           <w:lang w:eastAsia="pt-BR"/>
         </w:rPr>
-        <w:t>porcentagem_conta = </w:t>
-      </w:r>
-      <w:proofErr w:type="gramStart"/>
-      <w:r>
-        <w:rPr>
-          <w:rFonts w:ascii="Courier New" w:eastAsia="Times New Roman" w:hAnsi="Courier New" w:cs="Courier New"/>
-          <w:color w:val="D4D4D4"/>
-          <w:sz w:val="21"/>
-          <w:szCs w:val="21"/>
-          <w:lang w:eastAsia="pt-BR"/>
-        </w:rPr>
-        <w:t>sns.scatterplot</w:t>
-      </w:r>
-      <w:proofErr w:type="gramEnd"/>
+        <w:t>porcentagem_conta = sns.scatterplot</w:t>
+      </w:r>
       <w:r>
         <w:rPr>
           <w:rFonts w:ascii="Courier New" w:eastAsia="Times New Roman" w:hAnsi="Courier New" w:cs="Courier New"/>
@@ -3668,7 +3550,6 @@
         <w:t xml:space="preserve"> Podemos gerar o mesmo gráfico que acima, mas utilizando linhas ao invés de pontos a partir do </w:t>
       </w:r>
       <w:proofErr w:type="spellStart"/>
-      <w:proofErr w:type="gramStart"/>
       <w:r>
         <w:rPr>
           <w:rFonts w:ascii="Times New Roman" w:hAnsi="Times New Roman" w:cs="Times New Roman"/>
@@ -3678,7 +3559,6 @@
         <w:t>sns.relplot</w:t>
       </w:r>
       <w:proofErr w:type="spellEnd"/>
-      <w:proofErr w:type="gramEnd"/>
       <w:r>
         <w:rPr>
           <w:rFonts w:ascii="Times New Roman" w:hAnsi="Times New Roman" w:cs="Times New Roman"/>
@@ -3762,20 +3642,8 @@
           <w:szCs w:val="21"/>
           <w:lang w:eastAsia="pt-BR"/>
         </w:rPr>
-        <w:t>porcentagem_conta_linha = </w:t>
-      </w:r>
-      <w:proofErr w:type="gramStart"/>
-      <w:r>
-        <w:rPr>
-          <w:rFonts w:ascii="Courier New" w:eastAsia="Times New Roman" w:hAnsi="Courier New" w:cs="Courier New"/>
-          <w:color w:val="D4D4D4"/>
-          <w:sz w:val="21"/>
-          <w:szCs w:val="21"/>
-          <w:lang w:eastAsia="pt-BR"/>
-        </w:rPr>
-        <w:t>sns.relplot</w:t>
-      </w:r>
-      <w:proofErr w:type="gramEnd"/>
+        <w:t>porcentagem_conta_linha = sns.relplot</w:t>
+      </w:r>
       <w:r>
         <w:rPr>
           <w:rFonts w:ascii="Courier New" w:eastAsia="Times New Roman" w:hAnsi="Courier New" w:cs="Courier New"/>
@@ -3986,7 +3854,6 @@
         <w:t xml:space="preserve">E podemos ser ainda mais precisos na análise juntando ambos os gráficos com o </w:t>
       </w:r>
       <w:proofErr w:type="spellStart"/>
-      <w:proofErr w:type="gramStart"/>
       <w:r>
         <w:rPr>
           <w:rFonts w:ascii="Times New Roman" w:hAnsi="Times New Roman" w:cs="Times New Roman"/>
@@ -3996,7 +3863,6 @@
         <w:t>sns.lmplot</w:t>
       </w:r>
       <w:proofErr w:type="spellEnd"/>
-      <w:proofErr w:type="gramEnd"/>
       <w:r>
         <w:rPr>
           <w:rFonts w:ascii="Times New Roman" w:hAnsi="Times New Roman" w:cs="Times New Roman"/>
@@ -4018,7 +3884,6 @@
           <w:lang w:eastAsia="pt-BR"/>
         </w:rPr>
       </w:pPr>
-      <w:proofErr w:type="gramStart"/>
       <w:r>
         <w:rPr>
           <w:rFonts w:ascii="Courier New" w:eastAsia="Times New Roman" w:hAnsi="Courier New" w:cs="Courier New"/>
@@ -4029,7 +3894,6 @@
         </w:rPr>
         <w:t>sns.lmplot</w:t>
       </w:r>
-      <w:proofErr w:type="gramEnd"/>
       <w:r>
         <w:rPr>
           <w:rFonts w:ascii="Courier New" w:eastAsia="Times New Roman" w:hAnsi="Courier New" w:cs="Courier New"/>
@@ -4283,16 +4147,7 @@
           <w:sz w:val="24"/>
           <w:szCs w:val="24"/>
         </w:rPr>
-        <w:t>get_</w:t>
-      </w:r>
-      <w:proofErr w:type="gramStart"/>
-      <w:r>
-        <w:rPr>
-          <w:rFonts w:ascii="Times New Roman" w:hAnsi="Times New Roman" w:cs="Times New Roman"/>
-          <w:sz w:val="24"/>
-          <w:szCs w:val="24"/>
-        </w:rPr>
-        <w:t>figure</w:t>
+        <w:t>get_figure</w:t>
       </w:r>
       <w:proofErr w:type="spellEnd"/>
       <w:r>
@@ -4301,16 +4156,7 @@
           <w:sz w:val="24"/>
           <w:szCs w:val="24"/>
         </w:rPr>
-        <w:t>(</w:t>
-      </w:r>
-      <w:proofErr w:type="gramEnd"/>
-      <w:r>
-        <w:rPr>
-          <w:rFonts w:ascii="Times New Roman" w:hAnsi="Times New Roman" w:cs="Times New Roman"/>
-          <w:sz w:val="24"/>
-          <w:szCs w:val="24"/>
-        </w:rPr>
-        <w:t xml:space="preserve">) e/ou o </w:t>
+        <w:t xml:space="preserve">() e/ou o </w:t>
       </w:r>
       <w:proofErr w:type="spellStart"/>
       <w:r>
@@ -4353,25 +4199,7 @@
           <w:sz w:val="24"/>
           <w:szCs w:val="24"/>
         </w:rPr>
-        <w:t>primeiro_</w:t>
-      </w:r>
-      <w:proofErr w:type="gramStart"/>
-      <w:r>
-        <w:rPr>
-          <w:rFonts w:ascii="Times New Roman" w:hAnsi="Times New Roman" w:cs="Times New Roman"/>
-          <w:sz w:val="24"/>
-          <w:szCs w:val="24"/>
-        </w:rPr>
-        <w:t>plot.figure</w:t>
-      </w:r>
-      <w:proofErr w:type="gramEnd"/>
-      <w:r>
-        <w:rPr>
-          <w:rFonts w:ascii="Times New Roman" w:hAnsi="Times New Roman" w:cs="Times New Roman"/>
-          <w:sz w:val="24"/>
-          <w:szCs w:val="24"/>
-        </w:rPr>
-        <w:t>.suptitle</w:t>
+        <w:t>primeiro_plot.figure.suptitle</w:t>
       </w:r>
       <w:proofErr w:type="spellEnd"/>
       <w:r>
@@ -4513,19 +4341,9 @@
           <w:sz w:val="24"/>
           <w:szCs w:val="24"/>
         </w:rPr>
-        <w:t xml:space="preserve"> com o </w:t>
-      </w:r>
-      <w:proofErr w:type="gramStart"/>
-      <w:r>
-        <w:rPr>
-          <w:rFonts w:ascii="Times New Roman" w:hAnsi="Times New Roman" w:cs="Times New Roman"/>
-          <w:sz w:val="24"/>
-          <w:szCs w:val="24"/>
-        </w:rPr>
-        <w:t>set(</w:t>
+        <w:t xml:space="preserve"> com o set(</w:t>
       </w:r>
       <w:proofErr w:type="spellStart"/>
-      <w:proofErr w:type="gramEnd"/>
       <w:r>
         <w:rPr>
           <w:rFonts w:ascii="Times New Roman" w:hAnsi="Times New Roman" w:cs="Times New Roman"/>
@@ -4618,18 +4436,7 @@
           <w:szCs w:val="21"/>
           <w:lang w:eastAsia="pt-BR"/>
         </w:rPr>
-        <w:t>primeiro_plot.set_</w:t>
-      </w:r>
-      <w:proofErr w:type="gramStart"/>
-      <w:r>
-        <w:rPr>
-          <w:rFonts w:ascii="Courier New" w:eastAsia="Times New Roman" w:hAnsi="Courier New" w:cs="Courier New"/>
-          <w:color w:val="D4D4D4"/>
-          <w:sz w:val="21"/>
-          <w:szCs w:val="21"/>
-          <w:lang w:eastAsia="pt-BR"/>
-        </w:rPr>
-        <w:t>title</w:t>
+        <w:t>primeiro_plot.set_title</w:t>
       </w:r>
       <w:r>
         <w:rPr>
@@ -4641,7 +4448,6 @@
         </w:rPr>
         <w:t>(</w:t>
       </w:r>
-      <w:proofErr w:type="gramEnd"/>
       <w:r>
         <w:rPr>
           <w:rFonts w:ascii="Courier New" w:eastAsia="Times New Roman" w:hAnsi="Courier New" w:cs="Courier New"/>
@@ -4688,7 +4494,6 @@
           <w:lang w:eastAsia="pt-BR"/>
         </w:rPr>
       </w:pPr>
-      <w:proofErr w:type="gramStart"/>
       <w:r>
         <w:rPr>
           <w:rFonts w:ascii="Courier New" w:eastAsia="Times New Roman" w:hAnsi="Courier New" w:cs="Courier New"/>
@@ -4719,7 +4524,6 @@
         </w:rPr>
         <w:t>(</w:t>
       </w:r>
-      <w:proofErr w:type="gramEnd"/>
       <w:r>
         <w:rPr>
           <w:rFonts w:ascii="Courier New" w:eastAsia="Times New Roman" w:hAnsi="Courier New" w:cs="Courier New"/>
@@ -4869,7 +4673,6 @@
         <w:t xml:space="preserve">Podemos salvar o nosso gráfico com o </w:t>
       </w:r>
       <w:proofErr w:type="spellStart"/>
-      <w:proofErr w:type="gramStart"/>
       <w:r>
         <w:rPr>
           <w:rFonts w:ascii="Times New Roman" w:hAnsi="Times New Roman" w:cs="Times New Roman"/>
@@ -4879,7 +4682,6 @@
         <w:t>img.savefig</w:t>
       </w:r>
       <w:proofErr w:type="spellEnd"/>
-      <w:proofErr w:type="gramEnd"/>
       <w:r>
         <w:rPr>
           <w:rFonts w:ascii="Times New Roman" w:hAnsi="Times New Roman" w:cs="Times New Roman"/>
@@ -4954,18 +4756,7 @@
           <w:szCs w:val="21"/>
           <w:lang w:eastAsia="pt-BR"/>
         </w:rPr>
-        <w:t>primeiro_plot.get_</w:t>
-      </w:r>
-      <w:proofErr w:type="gramStart"/>
-      <w:r>
-        <w:rPr>
-          <w:rFonts w:ascii="Courier New" w:eastAsia="Times New Roman" w:hAnsi="Courier New" w:cs="Courier New"/>
-          <w:color w:val="D4D4D4"/>
-          <w:sz w:val="21"/>
-          <w:szCs w:val="21"/>
-          <w:lang w:eastAsia="pt-BR"/>
-        </w:rPr>
-        <w:t>figure</w:t>
+        <w:t>primeiro_plot.get_figure</w:t>
       </w:r>
       <w:proofErr w:type="spellEnd"/>
       <w:r>
@@ -4976,18 +4767,7 @@
           <w:szCs w:val="21"/>
           <w:lang w:eastAsia="pt-BR"/>
         </w:rPr>
-        <w:t>(</w:t>
-      </w:r>
-      <w:proofErr w:type="gramEnd"/>
-      <w:r>
-        <w:rPr>
-          <w:rFonts w:ascii="Courier New" w:eastAsia="Times New Roman" w:hAnsi="Courier New" w:cs="Courier New"/>
-          <w:color w:val="DCDCDC"/>
-          <w:sz w:val="21"/>
-          <w:szCs w:val="21"/>
-          <w:lang w:eastAsia="pt-BR"/>
-        </w:rPr>
-        <w:t>)</w:t>
+        <w:t>()</w:t>
       </w:r>
     </w:p>
     <w:p>
@@ -5003,7 +4783,6 @@
         </w:rPr>
       </w:pPr>
       <w:proofErr w:type="spellStart"/>
-      <w:proofErr w:type="gramStart"/>
       <w:r>
         <w:rPr>
           <w:rFonts w:ascii="Courier New" w:eastAsia="Times New Roman" w:hAnsi="Courier New" w:cs="Courier New"/>
@@ -5015,7 +4794,6 @@
         <w:t>imagem.savefig</w:t>
       </w:r>
       <w:proofErr w:type="spellEnd"/>
-      <w:proofErr w:type="gramEnd"/>
       <w:r>
         <w:rPr>
           <w:rFonts w:ascii="Courier New" w:eastAsia="Times New Roman" w:hAnsi="Courier New" w:cs="Courier New"/>
@@ -5332,7 +5110,6 @@
           <w:lang w:eastAsia="pt-BR"/>
         </w:rPr>
       </w:pPr>
-      <w:proofErr w:type="gramStart"/>
       <w:r>
         <w:rPr>
           <w:rFonts w:ascii="Courier New" w:eastAsia="Times New Roman" w:hAnsi="Courier New" w:cs="Courier New"/>
@@ -5354,7 +5131,6 @@
         <w:t>[</w:t>
       </w:r>
       <w:proofErr w:type="spellStart"/>
-      <w:proofErr w:type="gramEnd"/>
       <w:r>
         <w:rPr>
           <w:rFonts w:ascii="Courier New" w:eastAsia="Times New Roman" w:hAnsi="Courier New" w:cs="Courier New"/>
@@ -5475,7 +5251,6 @@
         <w:t xml:space="preserve">Utilizamos o </w:t>
       </w:r>
       <w:proofErr w:type="spellStart"/>
-      <w:proofErr w:type="gramStart"/>
       <w:r>
         <w:rPr>
           <w:rFonts w:ascii="Times New Roman" w:hAnsi="Times New Roman" w:cs="Times New Roman"/>
@@ -5485,7 +5260,6 @@
         <w:t>df.describe</w:t>
       </w:r>
       <w:proofErr w:type="spellEnd"/>
-      <w:proofErr w:type="gramEnd"/>
       <w:r>
         <w:rPr>
           <w:rFonts w:ascii="Times New Roman" w:hAnsi="Times New Roman" w:cs="Times New Roman"/>
@@ -5525,7 +5299,6 @@
           <w:lang w:eastAsia="pt-BR"/>
         </w:rPr>
       </w:pPr>
-      <w:proofErr w:type="gramStart"/>
       <w:r>
         <w:rPr>
           <w:rFonts w:ascii="Courier New" w:eastAsia="Times New Roman" w:hAnsi="Courier New" w:cs="Courier New"/>
@@ -5547,7 +5320,6 @@
         <w:t>[</w:t>
       </w:r>
       <w:proofErr w:type="spellStart"/>
-      <w:proofErr w:type="gramEnd"/>
       <w:r>
         <w:rPr>
           <w:rFonts w:ascii="Courier New" w:eastAsia="Times New Roman" w:hAnsi="Courier New" w:cs="Courier New"/>
@@ -5713,7 +5485,6 @@
           <w:lang w:eastAsia="pt-BR"/>
         </w:rPr>
       </w:pPr>
-      <w:proofErr w:type="gramStart"/>
       <w:r>
         <w:rPr>
           <w:rFonts w:ascii="Courier New" w:eastAsia="Times New Roman" w:hAnsi="Courier New" w:cs="Courier New"/>
@@ -5735,7 +5506,6 @@
         <w:t>[</w:t>
       </w:r>
       <w:proofErr w:type="spellStart"/>
-      <w:proofErr w:type="gramEnd"/>
       <w:r>
         <w:rPr>
           <w:rFonts w:ascii="Courier New" w:eastAsia="Times New Roman" w:hAnsi="Courier New" w:cs="Courier New"/>
@@ -5896,7 +5666,6 @@
         <w:t xml:space="preserve">Podemos fazer um gráfico categórico com </w:t>
       </w:r>
       <w:proofErr w:type="spellStart"/>
-      <w:proofErr w:type="gramStart"/>
       <w:r>
         <w:rPr>
           <w:rFonts w:ascii="Times New Roman" w:hAnsi="Times New Roman" w:cs="Times New Roman"/>
@@ -5906,7 +5675,6 @@
         <w:t>sns.catplot</w:t>
       </w:r>
       <w:proofErr w:type="spellEnd"/>
-      <w:proofErr w:type="gramEnd"/>
       <w:r>
         <w:rPr>
           <w:rFonts w:ascii="Times New Roman" w:hAnsi="Times New Roman" w:cs="Times New Roman"/>
@@ -5929,7 +5697,6 @@
         </w:rPr>
       </w:pPr>
       <w:proofErr w:type="spellStart"/>
-      <w:proofErr w:type="gramStart"/>
       <w:r>
         <w:rPr>
           <w:rFonts w:ascii="Courier New" w:eastAsia="Times New Roman" w:hAnsi="Courier New" w:cs="Courier New"/>
@@ -5941,7 +5708,6 @@
         <w:t>sns.catplot</w:t>
       </w:r>
       <w:proofErr w:type="spellEnd"/>
-      <w:proofErr w:type="gramEnd"/>
       <w:r>
         <w:rPr>
           <w:rFonts w:ascii="Courier New" w:eastAsia="Times New Roman" w:hAnsi="Courier New" w:cs="Courier New"/>
@@ -6121,7 +5887,6 @@
         <w:t xml:space="preserve">Ainda assim não conseguimos notar uma diferença muito grande, então podemos criar o gráfico </w:t>
       </w:r>
       <w:proofErr w:type="spellStart"/>
-      <w:proofErr w:type="gramStart"/>
       <w:r>
         <w:rPr>
           <w:rFonts w:ascii="Times New Roman" w:hAnsi="Times New Roman" w:cs="Times New Roman"/>
@@ -6131,7 +5896,6 @@
         <w:t>sns.relplot</w:t>
       </w:r>
       <w:proofErr w:type="spellEnd"/>
-      <w:proofErr w:type="gramEnd"/>
       <w:r>
         <w:rPr>
           <w:rFonts w:ascii="Times New Roman" w:hAnsi="Times New Roman" w:cs="Times New Roman"/>
@@ -6179,7 +5943,6 @@
           <w:lang w:eastAsia="pt-BR"/>
         </w:rPr>
       </w:pPr>
-      <w:proofErr w:type="gramStart"/>
       <w:r>
         <w:rPr>
           <w:rFonts w:ascii="Courier New" w:eastAsia="Times New Roman" w:hAnsi="Courier New" w:cs="Courier New"/>
@@ -6190,7 +5953,6 @@
         </w:rPr>
         <w:t>sns.relplot</w:t>
       </w:r>
-      <w:proofErr w:type="gramEnd"/>
       <w:r>
         <w:rPr>
           <w:rFonts w:ascii="Courier New" w:eastAsia="Times New Roman" w:hAnsi="Courier New" w:cs="Courier New"/>
@@ -6431,7 +6193,6 @@
           <w:lang w:eastAsia="pt-BR"/>
         </w:rPr>
       </w:pPr>
-      <w:proofErr w:type="gramStart"/>
       <w:r>
         <w:rPr>
           <w:rFonts w:ascii="Courier New" w:eastAsia="Times New Roman" w:hAnsi="Courier New" w:cs="Courier New"/>
@@ -6442,7 +6203,6 @@
         </w:rPr>
         <w:t>sns.relplot</w:t>
       </w:r>
-      <w:proofErr w:type="gramEnd"/>
       <w:r>
         <w:rPr>
           <w:rFonts w:ascii="Courier New" w:eastAsia="Times New Roman" w:hAnsi="Courier New" w:cs="Courier New"/>
@@ -6712,7 +6472,6 @@
           <w:lang w:eastAsia="pt-BR"/>
         </w:rPr>
       </w:pPr>
-      <w:proofErr w:type="gramStart"/>
       <w:r>
         <w:rPr>
           <w:rFonts w:ascii="Courier New" w:eastAsia="Times New Roman" w:hAnsi="Courier New" w:cs="Courier New"/>
@@ -6723,7 +6482,6 @@
         </w:rPr>
         <w:t>sns.relplot</w:t>
       </w:r>
-      <w:proofErr w:type="gramEnd"/>
       <w:r>
         <w:rPr>
           <w:rFonts w:ascii="Courier New" w:eastAsia="Times New Roman" w:hAnsi="Courier New" w:cs="Courier New"/>
@@ -6934,7 +6692,6 @@
         <w:t xml:space="preserve">Se quisermos traçar uma linha usamos o </w:t>
       </w:r>
       <w:proofErr w:type="spellStart"/>
-      <w:proofErr w:type="gramStart"/>
       <w:r>
         <w:rPr>
           <w:rFonts w:ascii="Times New Roman" w:hAnsi="Times New Roman" w:cs="Times New Roman"/>
@@ -6944,7 +6701,6 @@
         <w:t>sns.lmplot</w:t>
       </w:r>
       <w:proofErr w:type="spellEnd"/>
-      <w:proofErr w:type="gramEnd"/>
       <w:r>
         <w:rPr>
           <w:rFonts w:ascii="Times New Roman" w:hAnsi="Times New Roman" w:cs="Times New Roman"/>
@@ -6954,7 +6710,6 @@
         <w:t xml:space="preserve">() como já vimos. Podemos inclusive passar os exatos mesmos parâmetros que o </w:t>
       </w:r>
       <w:proofErr w:type="spellStart"/>
-      <w:proofErr w:type="gramStart"/>
       <w:r>
         <w:rPr>
           <w:rFonts w:ascii="Times New Roman" w:hAnsi="Times New Roman" w:cs="Times New Roman"/>
@@ -6964,7 +6719,6 @@
         <w:t>sns.relplot</w:t>
       </w:r>
       <w:proofErr w:type="spellEnd"/>
-      <w:proofErr w:type="gramEnd"/>
       <w:r>
         <w:rPr>
           <w:rFonts w:ascii="Times New Roman" w:hAnsi="Times New Roman" w:cs="Times New Roman"/>
@@ -6994,7 +6748,6 @@
           <w:lang w:eastAsia="pt-BR"/>
         </w:rPr>
       </w:pPr>
-      <w:proofErr w:type="gramStart"/>
       <w:r>
         <w:rPr>
           <w:rFonts w:ascii="Courier New" w:eastAsia="Times New Roman" w:hAnsi="Courier New" w:cs="Courier New"/>
@@ -7005,7 +6758,6 @@
         </w:rPr>
         <w:t>sns.lmplot</w:t>
       </w:r>
-      <w:proofErr w:type="gramEnd"/>
       <w:r>
         <w:rPr>
           <w:rFonts w:ascii="Courier New" w:eastAsia="Times New Roman" w:hAnsi="Courier New" w:cs="Courier New"/>
@@ -7281,7 +7033,6 @@
           <w:lang w:eastAsia="pt-BR"/>
         </w:rPr>
       </w:pPr>
-      <w:proofErr w:type="gramStart"/>
       <w:r>
         <w:rPr>
           <w:rFonts w:ascii="Courier New" w:eastAsia="Times New Roman" w:hAnsi="Courier New" w:cs="Courier New"/>
@@ -7292,7 +7043,6 @@
         </w:rPr>
         <w:t>sns.lmplot</w:t>
       </w:r>
-      <w:proofErr w:type="gramEnd"/>
       <w:r>
         <w:rPr>
           <w:rFonts w:ascii="Courier New" w:eastAsia="Times New Roman" w:hAnsi="Courier New" w:cs="Courier New"/>
@@ -7562,7 +7312,6 @@
           <w:lang w:eastAsia="pt-BR"/>
         </w:rPr>
       </w:pPr>
-      <w:proofErr w:type="gramStart"/>
       <w:r>
         <w:rPr>
           <w:rFonts w:ascii="Courier New" w:eastAsia="Times New Roman" w:hAnsi="Courier New" w:cs="Courier New"/>
@@ -7573,7 +7322,6 @@
         </w:rPr>
         <w:t>sns.relplot</w:t>
       </w:r>
-      <w:proofErr w:type="gramEnd"/>
       <w:r>
         <w:rPr>
           <w:rFonts w:ascii="Courier New" w:eastAsia="Times New Roman" w:hAnsi="Courier New" w:cs="Courier New"/>
@@ -7893,7 +7641,6 @@
         <w:t>sobremesa = </w:t>
       </w:r>
       <w:proofErr w:type="spellStart"/>
-      <w:proofErr w:type="gramStart"/>
       <w:r>
         <w:rPr>
           <w:rFonts w:ascii="Courier New" w:eastAsia="Times New Roman" w:hAnsi="Courier New" w:cs="Courier New"/>
@@ -7905,7 +7652,6 @@
         <w:t>gorjetas.query</w:t>
       </w:r>
       <w:proofErr w:type="spellEnd"/>
-      <w:proofErr w:type="gramEnd"/>
       <w:r>
         <w:rPr>
           <w:rFonts w:ascii="Courier New" w:eastAsia="Times New Roman" w:hAnsi="Courier New" w:cs="Courier New"/>
@@ -8093,7 +7839,6 @@
         <w:t xml:space="preserve"> da </w:t>
       </w:r>
       <w:proofErr w:type="spellStart"/>
-      <w:proofErr w:type="gramStart"/>
       <w:r>
         <w:rPr>
           <w:rFonts w:ascii="Times New Roman" w:hAnsi="Times New Roman" w:cs="Times New Roman"/>
@@ -8103,7 +7848,6 @@
         <w:t>scipy.stats</w:t>
       </w:r>
       <w:proofErr w:type="spellEnd"/>
-      <w:proofErr w:type="gramEnd"/>
       <w:r>
         <w:rPr>
           <w:rFonts w:ascii="Times New Roman" w:hAnsi="Times New Roman" w:cs="Times New Roman"/>
@@ -8146,7 +7890,6 @@
         <w:t> </w:t>
       </w:r>
       <w:proofErr w:type="spellStart"/>
-      <w:proofErr w:type="gramStart"/>
       <w:r>
         <w:rPr>
           <w:rFonts w:ascii="Courier New" w:eastAsia="Times New Roman" w:hAnsi="Courier New" w:cs="Courier New"/>
@@ -8158,7 +7901,6 @@
         <w:t>scipy.stats</w:t>
       </w:r>
       <w:proofErr w:type="spellEnd"/>
-      <w:proofErr w:type="gramEnd"/>
       <w:r>
         <w:rPr>
           <w:rFonts w:ascii="Courier New" w:eastAsia="Times New Roman" w:hAnsi="Courier New" w:cs="Courier New"/>
@@ -8215,7 +7957,6 @@
         </w:rPr>
       </w:pPr>
       <w:proofErr w:type="spellStart"/>
-      <w:proofErr w:type="gramStart"/>
       <w:r>
         <w:rPr>
           <w:rFonts w:ascii="Courier New" w:eastAsia="Times New Roman" w:hAnsi="Courier New" w:cs="Courier New"/>
@@ -8237,7 +7978,6 @@
         </w:rPr>
         <w:t>(</w:t>
       </w:r>
-      <w:proofErr w:type="gramEnd"/>
       <w:r>
         <w:rPr>
           <w:rFonts w:ascii="Courier New" w:eastAsia="Times New Roman" w:hAnsi="Courier New" w:cs="Courier New"/>
@@ -8512,7 +8252,6 @@
         <w:t xml:space="preserve">Fizemos uma análise descritiva das pessoas que pediram sobremesa e não pediram sobremesa com a função </w:t>
       </w:r>
       <w:proofErr w:type="spellStart"/>
-      <w:proofErr w:type="gramStart"/>
       <w:r>
         <w:rPr>
           <w:rFonts w:ascii="Times New Roman" w:hAnsi="Times New Roman" w:cs="Times New Roman"/>
@@ -8528,16 +8267,7 @@
           <w:sz w:val="24"/>
           <w:szCs w:val="24"/>
         </w:rPr>
-        <w:t>(</w:t>
-      </w:r>
-      <w:proofErr w:type="gramEnd"/>
-      <w:r>
-        <w:rPr>
-          <w:rFonts w:ascii="Times New Roman" w:hAnsi="Times New Roman" w:cs="Times New Roman"/>
-          <w:sz w:val="24"/>
-          <w:szCs w:val="24"/>
-        </w:rPr>
-        <w:t>)</w:t>
+        <w:t>()</w:t>
       </w:r>
       <w:r>
         <w:rPr>
@@ -8734,7 +8464,6 @@
         <w:t xml:space="preserve">Fizemos um gráfico categórico com </w:t>
       </w:r>
       <w:proofErr w:type="spellStart"/>
-      <w:proofErr w:type="gramStart"/>
       <w:r>
         <w:rPr>
           <w:rFonts w:ascii="Times New Roman" w:hAnsi="Times New Roman" w:cs="Times New Roman"/>
@@ -8750,16 +8479,7 @@
           <w:sz w:val="24"/>
           <w:szCs w:val="24"/>
         </w:rPr>
-        <w:t>(</w:t>
-      </w:r>
-      <w:proofErr w:type="gramEnd"/>
-      <w:r>
-        <w:rPr>
-          <w:rFonts w:ascii="Times New Roman" w:hAnsi="Times New Roman" w:cs="Times New Roman"/>
-          <w:sz w:val="24"/>
-          <w:szCs w:val="24"/>
-        </w:rPr>
-        <w:t>) com os dias da semana e a gorjeta:</w:t>
+        <w:t>() com os dias da semana e a gorjeta:</w:t>
       </w:r>
     </w:p>
     <w:p>
@@ -8774,7 +8494,6 @@
           <w:lang w:eastAsia="pt-BR"/>
         </w:rPr>
       </w:pPr>
-      <w:proofErr w:type="gramStart"/>
       <w:r>
         <w:rPr>
           <w:rFonts w:ascii="Courier New" w:eastAsia="Times New Roman" w:hAnsi="Courier New" w:cs="Courier New"/>
@@ -8785,7 +8504,6 @@
         </w:rPr>
         <w:t>sns.catplot</w:t>
       </w:r>
-      <w:proofErr w:type="gramEnd"/>
       <w:r>
         <w:rPr>
           <w:rFonts w:ascii="Courier New" w:eastAsia="Times New Roman" w:hAnsi="Courier New" w:cs="Courier New"/>
@@ -9031,7 +8749,6 @@
           <w:lang w:eastAsia="pt-BR"/>
         </w:rPr>
       </w:pPr>
-      <w:proofErr w:type="gramStart"/>
       <w:r>
         <w:rPr>
           <w:rFonts w:ascii="Courier New" w:eastAsia="Times New Roman" w:hAnsi="Courier New" w:cs="Courier New"/>
@@ -9042,7 +8759,6 @@
         </w:rPr>
         <w:t>sns.relplot</w:t>
       </w:r>
-      <w:proofErr w:type="gramEnd"/>
       <w:r>
         <w:rPr>
           <w:rFonts w:ascii="Courier New" w:eastAsia="Times New Roman" w:hAnsi="Courier New" w:cs="Courier New"/>
@@ -9265,7 +8981,6 @@
           <w:lang w:eastAsia="pt-BR"/>
         </w:rPr>
       </w:pPr>
-      <w:proofErr w:type="gramStart"/>
       <w:r>
         <w:rPr>
           <w:rFonts w:ascii="Courier New" w:eastAsia="Times New Roman" w:hAnsi="Courier New" w:cs="Courier New"/>
@@ -9276,7 +8991,6 @@
         </w:rPr>
         <w:t>sns.relplot</w:t>
       </w:r>
-      <w:proofErr w:type="gramEnd"/>
       <w:r>
         <w:rPr>
           <w:rFonts w:ascii="Courier New" w:eastAsia="Times New Roman" w:hAnsi="Courier New" w:cs="Courier New"/>
@@ -9504,7 +9218,6 @@
           <w:lang w:eastAsia="pt-BR"/>
         </w:rPr>
       </w:pPr>
-      <w:proofErr w:type="gramStart"/>
       <w:r>
         <w:rPr>
           <w:rFonts w:ascii="Courier New" w:eastAsia="Times New Roman" w:hAnsi="Courier New" w:cs="Courier New"/>
@@ -9515,7 +9228,6 @@
         </w:rPr>
         <w:t>sns.relplot</w:t>
       </w:r>
-      <w:proofErr w:type="gramEnd"/>
       <w:r>
         <w:rPr>
           <w:rFonts w:ascii="Courier New" w:eastAsia="Times New Roman" w:hAnsi="Courier New" w:cs="Courier New"/>
@@ -9767,7 +9479,6 @@
           <w:lang w:eastAsia="pt-BR"/>
         </w:rPr>
       </w:pPr>
-      <w:proofErr w:type="gramStart"/>
       <w:r>
         <w:rPr>
           <w:rFonts w:ascii="Courier New" w:eastAsia="Times New Roman" w:hAnsi="Courier New" w:cs="Courier New"/>
@@ -9778,7 +9489,6 @@
         </w:rPr>
         <w:t>sns.lmplot</w:t>
       </w:r>
-      <w:proofErr w:type="gramEnd"/>
       <w:r>
         <w:rPr>
           <w:rFonts w:ascii="Courier New" w:eastAsia="Times New Roman" w:hAnsi="Courier New" w:cs="Courier New"/>
@@ -10062,27 +9772,15 @@
         <w:t> = </w:t>
       </w:r>
       <w:proofErr w:type="spellStart"/>
-      <w:proofErr w:type="gramStart"/>
-      <w:r>
-        <w:rPr>
-          <w:rFonts w:ascii="Courier New" w:eastAsia="Times New Roman" w:hAnsi="Courier New" w:cs="Courier New"/>
-          <w:color w:val="D4D4D4"/>
-          <w:sz w:val="21"/>
-          <w:szCs w:val="21"/>
-          <w:lang w:eastAsia="pt-BR"/>
-        </w:rPr>
-        <w:t>gorjetas.gorjeta</w:t>
-      </w:r>
-      <w:proofErr w:type="gramEnd"/>
-      <w:r>
-        <w:rPr>
-          <w:rFonts w:ascii="Courier New" w:eastAsia="Times New Roman" w:hAnsi="Courier New" w:cs="Courier New"/>
-          <w:color w:val="D4D4D4"/>
-          <w:sz w:val="21"/>
-          <w:szCs w:val="21"/>
-          <w:lang w:eastAsia="pt-BR"/>
-        </w:rPr>
-        <w:t>.mean</w:t>
+      <w:r>
+        <w:rPr>
+          <w:rFonts w:ascii="Courier New" w:eastAsia="Times New Roman" w:hAnsi="Courier New" w:cs="Courier New"/>
+          <w:color w:val="D4D4D4"/>
+          <w:sz w:val="21"/>
+          <w:szCs w:val="21"/>
+          <w:lang w:eastAsia="pt-BR"/>
+        </w:rPr>
+        <w:t>gorjetas.gorjeta.mean</w:t>
       </w:r>
       <w:proofErr w:type="spellEnd"/>
       <w:r>
@@ -10108,7 +9806,6 @@
           <w:lang w:eastAsia="pt-BR"/>
         </w:rPr>
       </w:pPr>
-      <w:proofErr w:type="gramStart"/>
       <w:r>
         <w:rPr>
           <w:rFonts w:ascii="Courier New" w:eastAsia="Times New Roman" w:hAnsi="Courier New" w:cs="Courier New"/>
@@ -10129,7 +9826,6 @@
         </w:rPr>
         <w:t>(</w:t>
       </w:r>
-      <w:proofErr w:type="gramEnd"/>
       <w:r>
         <w:rPr>
           <w:rFonts w:ascii="Courier New" w:eastAsia="Times New Roman" w:hAnsi="Courier New" w:cs="Courier New"/>
@@ -10298,7 +9994,6 @@
         </w:rPr>
       </w:pPr>
       <w:proofErr w:type="spellStart"/>
-      <w:proofErr w:type="gramStart"/>
       <w:r>
         <w:rPr>
           <w:rFonts w:ascii="Courier New" w:eastAsia="Times New Roman" w:hAnsi="Courier New" w:cs="Courier New"/>
@@ -10310,7 +10005,6 @@
         <w:t>gorjetas.groupby</w:t>
       </w:r>
       <w:proofErr w:type="spellEnd"/>
-      <w:proofErr w:type="gramEnd"/>
       <w:r>
         <w:rPr>
           <w:rFonts w:ascii="Courier New" w:eastAsia="Times New Roman" w:hAnsi="Courier New" w:cs="Courier New"/>
@@ -10496,7 +10190,6 @@
         <w:t xml:space="preserve">Como não temos como ter 2.8 pessoas, podemos selecionar os dados que queremos obter a média passando o índice delas dentro de [[]] depois do </w:t>
       </w:r>
       <w:proofErr w:type="spellStart"/>
-      <w:proofErr w:type="gramStart"/>
       <w:r>
         <w:rPr>
           <w:rFonts w:ascii="Times New Roman" w:hAnsi="Times New Roman" w:cs="Times New Roman"/>
@@ -10512,16 +10205,7 @@
           <w:sz w:val="24"/>
           <w:szCs w:val="24"/>
         </w:rPr>
-        <w:t>(</w:t>
-      </w:r>
-      <w:proofErr w:type="gramEnd"/>
-      <w:r>
-        <w:rPr>
-          <w:rFonts w:ascii="Times New Roman" w:hAnsi="Times New Roman" w:cs="Times New Roman"/>
-          <w:sz w:val="24"/>
-          <w:szCs w:val="24"/>
-        </w:rPr>
-        <w:t>):</w:t>
+        <w:t>():</w:t>
       </w:r>
     </w:p>
     <w:p>
@@ -10536,7 +10220,6 @@
           <w:lang w:eastAsia="pt-BR"/>
         </w:rPr>
       </w:pPr>
-      <w:proofErr w:type="gramStart"/>
       <w:r>
         <w:rPr>
           <w:rFonts w:ascii="Courier New" w:eastAsia="Times New Roman" w:hAnsi="Courier New" w:cs="Courier New"/>
@@ -10547,7 +10230,6 @@
         </w:rPr>
         <w:t>gorjetas.groupby</w:t>
       </w:r>
-      <w:proofErr w:type="gramEnd"/>
       <w:r>
         <w:rPr>
           <w:rFonts w:ascii="Courier New" w:eastAsia="Times New Roman" w:hAnsi="Courier New" w:cs="Courier New"/>
@@ -10779,7 +10461,6 @@
           <w:lang w:eastAsia="pt-BR"/>
         </w:rPr>
       </w:pPr>
-      <w:proofErr w:type="gramStart"/>
       <w:r>
         <w:rPr>
           <w:rFonts w:ascii="Courier New" w:eastAsia="Times New Roman" w:hAnsi="Courier New" w:cs="Courier New"/>
@@ -10801,7 +10482,6 @@
         </w:rPr>
         <w:t>(</w:t>
       </w:r>
-      <w:proofErr w:type="gramEnd"/>
       <w:r>
         <w:rPr>
           <w:rFonts w:ascii="Courier New" w:eastAsia="Times New Roman" w:hAnsi="Courier New" w:cs="Courier New"/>
@@ -11097,20 +10777,8 @@
           <w:szCs w:val="21"/>
           <w:lang w:eastAsia="pt-BR"/>
         </w:rPr>
-        <w:t>valor_conta_domingo = </w:t>
-      </w:r>
-      <w:proofErr w:type="gramStart"/>
-      <w:r>
-        <w:rPr>
-          <w:rFonts w:ascii="Courier New" w:eastAsia="Times New Roman" w:hAnsi="Courier New" w:cs="Courier New"/>
-          <w:color w:val="D4D4D4"/>
-          <w:sz w:val="21"/>
-          <w:szCs w:val="21"/>
-          <w:lang w:eastAsia="pt-BR"/>
-        </w:rPr>
-        <w:t>gorjetas.query</w:t>
-      </w:r>
-      <w:proofErr w:type="gramEnd"/>
+        <w:t>valor_conta_domingo = gorjetas.query</w:t>
+      </w:r>
       <w:r>
         <w:rPr>
           <w:rFonts w:ascii="Courier New" w:eastAsia="Times New Roman" w:hAnsi="Courier New" w:cs="Courier New"/>
@@ -11185,20 +10853,8 @@
           <w:szCs w:val="21"/>
           <w:lang w:eastAsia="pt-BR"/>
         </w:rPr>
-        <w:t>valor_conta_sabado = </w:t>
-      </w:r>
-      <w:proofErr w:type="gramStart"/>
-      <w:r>
-        <w:rPr>
-          <w:rFonts w:ascii="Courier New" w:eastAsia="Times New Roman" w:hAnsi="Courier New" w:cs="Courier New"/>
-          <w:color w:val="D4D4D4"/>
-          <w:sz w:val="21"/>
-          <w:szCs w:val="21"/>
-          <w:lang w:eastAsia="pt-BR"/>
-        </w:rPr>
-        <w:t>gorjetas.query</w:t>
-      </w:r>
-      <w:proofErr w:type="gramEnd"/>
+        <w:t>valor_conta_sabado = gorjetas.query</w:t>
+      </w:r>
       <w:r>
         <w:rPr>
           <w:rFonts w:ascii="Courier New" w:eastAsia="Times New Roman" w:hAnsi="Courier New" w:cs="Courier New"/>
@@ -11264,7 +10920,6 @@
         <w:t xml:space="preserve">E fizemos a análise de </w:t>
       </w:r>
       <w:proofErr w:type="spellStart"/>
-      <w:proofErr w:type="gramStart"/>
       <w:r>
         <w:rPr>
           <w:rFonts w:ascii="Times New Roman" w:hAnsi="Times New Roman" w:cs="Times New Roman"/>
@@ -11280,16 +10935,7 @@
           <w:sz w:val="24"/>
           <w:szCs w:val="24"/>
         </w:rPr>
-        <w:t>(</w:t>
-      </w:r>
-      <w:proofErr w:type="gramEnd"/>
-      <w:r>
-        <w:rPr>
-          <w:rFonts w:ascii="Times New Roman" w:hAnsi="Times New Roman" w:cs="Times New Roman"/>
-          <w:sz w:val="24"/>
-          <w:szCs w:val="24"/>
-        </w:rPr>
-        <w:t>):</w:t>
+        <w:t>():</w:t>
       </w:r>
     </w:p>
     <w:p>
@@ -11315,7 +10961,6 @@
         <w:t>r2 = </w:t>
       </w:r>
       <w:proofErr w:type="spellStart"/>
-      <w:proofErr w:type="gramStart"/>
       <w:r>
         <w:rPr>
           <w:rFonts w:ascii="Courier New" w:eastAsia="Times New Roman" w:hAnsi="Courier New" w:cs="Courier New"/>
@@ -11338,7 +10983,6 @@
         <w:t>(</w:t>
       </w:r>
       <w:proofErr w:type="spellStart"/>
-      <w:proofErr w:type="gramEnd"/>
       <w:r>
         <w:rPr>
           <w:rFonts w:ascii="Courier New" w:eastAsia="Times New Roman" w:hAnsi="Courier New" w:cs="Courier New"/>
@@ -11405,7 +11049,6 @@
           <w:lang w:eastAsia="pt-BR"/>
         </w:rPr>
       </w:pPr>
-      <w:proofErr w:type="gramStart"/>
       <w:r>
         <w:rPr>
           <w:rFonts w:ascii="Courier New" w:eastAsia="Times New Roman" w:hAnsi="Courier New" w:cs="Courier New"/>
@@ -11427,7 +11070,6 @@
         <w:t>(</w:t>
       </w:r>
       <w:proofErr w:type="spellStart"/>
-      <w:proofErr w:type="gramEnd"/>
       <w:r>
         <w:rPr>
           <w:rFonts w:ascii="Courier New" w:eastAsia="Times New Roman" w:hAnsi="Courier New" w:cs="Courier New"/>
@@ -11735,7 +11377,6 @@
           <w:szCs w:val="24"/>
         </w:rPr>
       </w:pPr>
-      <w:proofErr w:type="spellStart"/>
       <w:r>
         <w:rPr>
           <w:rFonts w:ascii="Times New Roman" w:hAnsi="Times New Roman" w:cs="Times New Roman"/>
@@ -11745,9 +11386,8 @@
           <w:szCs w:val="24"/>
           <w:u w:val="single"/>
         </w:rPr>
-        <w:t>Aulda</w:t>
-      </w:r>
-      <w:proofErr w:type="spellEnd"/>
+        <w:t>Au</w:t>
+      </w:r>
       <w:r>
         <w:rPr>
           <w:rFonts w:ascii="Times New Roman" w:hAnsi="Times New Roman" w:cs="Times New Roman"/>
@@ -11757,9 +11397,8 @@
           <w:szCs w:val="24"/>
           <w:u w:val="single"/>
         </w:rPr>
-        <w:t xml:space="preserve"> 5 – Distribuição de </w:t>
-      </w:r>
-      <w:proofErr w:type="spellStart"/>
+        <w:t>l</w:t>
+      </w:r>
       <w:r>
         <w:rPr>
           <w:rFonts w:ascii="Times New Roman" w:hAnsi="Times New Roman" w:cs="Times New Roman"/>
@@ -11769,9 +11408,8 @@
           <w:szCs w:val="24"/>
           <w:u w:val="single"/>
         </w:rPr>
-        <w:t>Frequencia</w:t>
-      </w:r>
-      <w:proofErr w:type="spellEnd"/>
+        <w:t>a 5 – Distribuição de Frequ</w:t>
+      </w:r>
       <w:r>
         <w:rPr>
           <w:rFonts w:ascii="Times New Roman" w:hAnsi="Times New Roman" w:cs="Times New Roman"/>
@@ -11781,7 +11419,18 @@
           <w:szCs w:val="24"/>
           <w:u w:val="single"/>
         </w:rPr>
-        <w:t xml:space="preserve"> e Teste de Hipótese:</w:t>
+        <w:t>ê</w:t>
+      </w:r>
+      <w:r>
+        <w:rPr>
+          <w:rFonts w:ascii="Times New Roman" w:hAnsi="Times New Roman" w:cs="Times New Roman"/>
+          <w:b/>
+          <w:bCs/>
+          <w:sz w:val="24"/>
+          <w:szCs w:val="24"/>
+          <w:u w:val="single"/>
+        </w:rPr>
+        <w:t>ncia e Teste de Hipótese:</w:t>
       </w:r>
     </w:p>
     <w:p>
@@ -11807,6 +11456,1360 @@
         </w:rPr>
         <w:t xml:space="preserve"> </w:t>
       </w:r>
+      <w:r>
+        <w:rPr>
+          <w:rFonts w:ascii="Times New Roman" w:hAnsi="Times New Roman" w:cs="Times New Roman"/>
+          <w:sz w:val="24"/>
+          <w:szCs w:val="24"/>
+        </w:rPr>
+        <w:t xml:space="preserve">Começamos com as análises visuais da janta com relação ao valor da conta. Fizemos um </w:t>
+      </w:r>
+      <w:proofErr w:type="spellStart"/>
+      <w:r>
+        <w:rPr>
+          <w:rFonts w:ascii="Times New Roman" w:hAnsi="Times New Roman" w:cs="Times New Roman"/>
+          <w:sz w:val="24"/>
+          <w:szCs w:val="24"/>
+        </w:rPr>
+        <w:t>catplot</w:t>
+      </w:r>
+      <w:proofErr w:type="spellEnd"/>
+      <w:r>
+        <w:rPr>
+          <w:rFonts w:ascii="Times New Roman" w:hAnsi="Times New Roman" w:cs="Times New Roman"/>
+          <w:sz w:val="24"/>
+          <w:szCs w:val="24"/>
+        </w:rPr>
+        <w:t xml:space="preserve">() e passamos um parâmetro novo: </w:t>
+      </w:r>
+      <w:proofErr w:type="spellStart"/>
+      <w:r>
+        <w:rPr>
+          <w:rFonts w:ascii="Times New Roman" w:hAnsi="Times New Roman" w:cs="Times New Roman"/>
+          <w:sz w:val="24"/>
+          <w:szCs w:val="24"/>
+        </w:rPr>
+        <w:t>kind</w:t>
+      </w:r>
+      <w:proofErr w:type="spellEnd"/>
+      <w:r>
+        <w:rPr>
+          <w:rFonts w:ascii="Times New Roman" w:hAnsi="Times New Roman" w:cs="Times New Roman"/>
+          <w:sz w:val="24"/>
+          <w:szCs w:val="24"/>
+        </w:rPr>
+        <w:t>=’</w:t>
+      </w:r>
+      <w:proofErr w:type="spellStart"/>
+      <w:r>
+        <w:rPr>
+          <w:rFonts w:ascii="Times New Roman" w:hAnsi="Times New Roman" w:cs="Times New Roman"/>
+          <w:sz w:val="24"/>
+          <w:szCs w:val="24"/>
+        </w:rPr>
+        <w:t>swarm</w:t>
+      </w:r>
+      <w:proofErr w:type="spellEnd"/>
+      <w:r>
+        <w:rPr>
+          <w:rFonts w:ascii="Times New Roman" w:hAnsi="Times New Roman" w:cs="Times New Roman"/>
+          <w:sz w:val="24"/>
+          <w:szCs w:val="24"/>
+        </w:rPr>
+        <w:t>’. Esse tipo faz com que as bolinhas fiquem bem separadas não sobrepondo umas as outras, assim conseguimos ter uma noção melhor de toda a dispersão dos dados:</w:t>
+      </w:r>
+    </w:p>
+    <w:p>
+      <w:pPr>
+        <w:shd w:val="clear" w:color="auto" w:fill="1E1E1E"/>
+        <w:spacing w:after="0" w:line="276" w:lineRule="auto"/>
+        <w:rPr>
+          <w:rFonts w:ascii="Courier New" w:eastAsia="Times New Roman" w:hAnsi="Courier New" w:cs="Courier New"/>
+          <w:color w:val="D4D4D4"/>
+          <w:sz w:val="21"/>
+          <w:szCs w:val="21"/>
+          <w:lang w:eastAsia="pt-BR"/>
+        </w:rPr>
+      </w:pPr>
+      <w:r>
+        <w:rPr>
+          <w:rFonts w:ascii="Courier New" w:eastAsia="Times New Roman" w:hAnsi="Courier New" w:cs="Courier New"/>
+          <w:color w:val="D4D4D4"/>
+          <w:sz w:val="21"/>
+          <w:szCs w:val="21"/>
+          <w:lang w:eastAsia="pt-BR"/>
+        </w:rPr>
+        <w:t>sns.catplot</w:t>
+      </w:r>
+      <w:r>
+        <w:rPr>
+          <w:rFonts w:ascii="Courier New" w:eastAsia="Times New Roman" w:hAnsi="Courier New" w:cs="Courier New"/>
+          <w:color w:val="DCDCDC"/>
+          <w:sz w:val="21"/>
+          <w:szCs w:val="21"/>
+          <w:lang w:eastAsia="pt-BR"/>
+        </w:rPr>
+        <w:t>(</w:t>
+      </w:r>
+      <w:r>
+        <w:rPr>
+          <w:rFonts w:ascii="Courier New" w:eastAsia="Times New Roman" w:hAnsi="Courier New" w:cs="Courier New"/>
+          <w:color w:val="D4D4D4"/>
+          <w:sz w:val="21"/>
+          <w:szCs w:val="21"/>
+          <w:lang w:eastAsia="pt-BR"/>
+        </w:rPr>
+        <w:t>x = </w:t>
+      </w:r>
+      <w:r>
+        <w:rPr>
+          <w:rFonts w:ascii="Courier New" w:eastAsia="Times New Roman" w:hAnsi="Courier New" w:cs="Courier New"/>
+          <w:color w:val="CE9178"/>
+          <w:sz w:val="21"/>
+          <w:szCs w:val="21"/>
+          <w:lang w:eastAsia="pt-BR"/>
+        </w:rPr>
+        <w:t>'refeicao'</w:t>
+      </w:r>
+      <w:r>
+        <w:rPr>
+          <w:rFonts w:ascii="Courier New" w:eastAsia="Times New Roman" w:hAnsi="Courier New" w:cs="Courier New"/>
+          <w:color w:val="DCDCDC"/>
+          <w:sz w:val="21"/>
+          <w:szCs w:val="21"/>
+          <w:lang w:eastAsia="pt-BR"/>
+        </w:rPr>
+        <w:t>,</w:t>
+      </w:r>
+      <w:r>
+        <w:rPr>
+          <w:rFonts w:ascii="Courier New" w:eastAsia="Times New Roman" w:hAnsi="Courier New" w:cs="Courier New"/>
+          <w:color w:val="D4D4D4"/>
+          <w:sz w:val="21"/>
+          <w:szCs w:val="21"/>
+          <w:lang w:eastAsia="pt-BR"/>
+        </w:rPr>
+        <w:t> y = </w:t>
+      </w:r>
+      <w:r>
+        <w:rPr>
+          <w:rFonts w:ascii="Courier New" w:eastAsia="Times New Roman" w:hAnsi="Courier New" w:cs="Courier New"/>
+          <w:color w:val="CE9178"/>
+          <w:sz w:val="21"/>
+          <w:szCs w:val="21"/>
+          <w:lang w:eastAsia="pt-BR"/>
+        </w:rPr>
+        <w:t>'valor_da_conta'</w:t>
+      </w:r>
+      <w:r>
+        <w:rPr>
+          <w:rFonts w:ascii="Courier New" w:eastAsia="Times New Roman" w:hAnsi="Courier New" w:cs="Courier New"/>
+          <w:color w:val="DCDCDC"/>
+          <w:sz w:val="21"/>
+          <w:szCs w:val="21"/>
+          <w:lang w:eastAsia="pt-BR"/>
+        </w:rPr>
+        <w:t>,</w:t>
+      </w:r>
+      <w:r>
+        <w:rPr>
+          <w:rFonts w:ascii="Courier New" w:eastAsia="Times New Roman" w:hAnsi="Courier New" w:cs="Courier New"/>
+          <w:color w:val="D4D4D4"/>
+          <w:sz w:val="21"/>
+          <w:szCs w:val="21"/>
+          <w:lang w:eastAsia="pt-BR"/>
+        </w:rPr>
+        <w:t> kind = </w:t>
+      </w:r>
+      <w:r>
+        <w:rPr>
+          <w:rFonts w:ascii="Courier New" w:eastAsia="Times New Roman" w:hAnsi="Courier New" w:cs="Courier New"/>
+          <w:color w:val="CE9178"/>
+          <w:sz w:val="21"/>
+          <w:szCs w:val="21"/>
+          <w:lang w:eastAsia="pt-BR"/>
+        </w:rPr>
+        <w:t>'swarm'</w:t>
+      </w:r>
+      <w:r>
+        <w:rPr>
+          <w:rFonts w:ascii="Courier New" w:eastAsia="Times New Roman" w:hAnsi="Courier New" w:cs="Courier New"/>
+          <w:color w:val="DCDCDC"/>
+          <w:sz w:val="21"/>
+          <w:szCs w:val="21"/>
+          <w:lang w:eastAsia="pt-BR"/>
+        </w:rPr>
+        <w:t>,</w:t>
+      </w:r>
+      <w:r>
+        <w:rPr>
+          <w:rFonts w:ascii="Courier New" w:eastAsia="Times New Roman" w:hAnsi="Courier New" w:cs="Courier New"/>
+          <w:color w:val="D4D4D4"/>
+          <w:sz w:val="21"/>
+          <w:szCs w:val="21"/>
+          <w:lang w:eastAsia="pt-BR"/>
+        </w:rPr>
+        <w:t> data = gorjetas</w:t>
+      </w:r>
+      <w:r>
+        <w:rPr>
+          <w:rFonts w:ascii="Courier New" w:eastAsia="Times New Roman" w:hAnsi="Courier New" w:cs="Courier New"/>
+          <w:color w:val="DCDCDC"/>
+          <w:sz w:val="21"/>
+          <w:szCs w:val="21"/>
+          <w:lang w:eastAsia="pt-BR"/>
+        </w:rPr>
+        <w:t>)</w:t>
+      </w:r>
+    </w:p>
+    <w:p>
+      <w:pPr>
+        <w:spacing w:before="240" w:line="360" w:lineRule="auto"/>
+        <w:jc w:val="center"/>
+        <w:rPr>
+          <w:rFonts w:ascii="Times New Roman" w:hAnsi="Times New Roman" w:cs="Times New Roman"/>
+          <w:sz w:val="24"/>
+          <w:szCs w:val="24"/>
+        </w:rPr>
+      </w:pPr>
+      <w:r>
+        <w:rPr>
+          <w:noProof/>
+        </w:rPr>
+        <w:drawing>
+          <wp:inline distT="0" distB="0" distL="0" distR="0" wp14:anchorId="17273ACE" wp14:editId="12F713D6">
+            <wp:extent cx="1990725" cy="1990725"/>
+            <wp:effectExtent l="0" t="0" r="9525" b="9525"/>
+            <wp:docPr id="38" name="Imagem 38"/>
+            <wp:cNvGraphicFramePr>
+              <a:graphicFrameLocks xmlns:a="http://schemas.openxmlformats.org/drawingml/2006/main" noChangeAspect="1"/>
+            </wp:cNvGraphicFramePr>
+            <a:graphic xmlns:a="http://schemas.openxmlformats.org/drawingml/2006/main">
+              <a:graphicData uri="http://schemas.openxmlformats.org/drawingml/2006/picture">
+                <pic:pic xmlns:pic="http://schemas.openxmlformats.org/drawingml/2006/picture">
+                  <pic:nvPicPr>
+                    <pic:cNvPr id="0" name="Picture 1"/>
+                    <pic:cNvPicPr>
+                      <a:picLocks noChangeAspect="1" noChangeArrowheads="1"/>
+                    </pic:cNvPicPr>
+                  </pic:nvPicPr>
+                  <pic:blipFill>
+                    <a:blip r:embed="rId46">
+                      <a:extLst>
+                        <a:ext uri="{28A0092B-C50C-407E-A947-70E740481C1C}">
+                          <a14:useLocalDpi xmlns:a14="http://schemas.microsoft.com/office/drawing/2010/main" val="0"/>
+                        </a:ext>
+                      </a:extLst>
+                    </a:blip>
+                    <a:srcRect/>
+                    <a:stretch>
+                      <a:fillRect/>
+                    </a:stretch>
+                  </pic:blipFill>
+                  <pic:spPr bwMode="auto">
+                    <a:xfrm>
+                      <a:off x="0" y="0"/>
+                      <a:ext cx="1990725" cy="1990725"/>
+                    </a:xfrm>
+                    <a:prstGeom prst="rect">
+                      <a:avLst/>
+                    </a:prstGeom>
+                    <a:noFill/>
+                    <a:ln>
+                      <a:noFill/>
+                    </a:ln>
+                  </pic:spPr>
+                </pic:pic>
+              </a:graphicData>
+            </a:graphic>
+          </wp:inline>
+        </w:drawing>
+      </w:r>
+    </w:p>
+    <w:p>
+      <w:pPr>
+        <w:pStyle w:val="PargrafodaLista"/>
+        <w:numPr>
+          <w:ilvl w:val="2"/>
+          <w:numId w:val="2"/>
+        </w:numPr>
+        <w:spacing w:before="240" w:line="360" w:lineRule="auto"/>
+        <w:jc w:val="both"/>
+        <w:rPr>
+          <w:rFonts w:ascii="Times New Roman" w:hAnsi="Times New Roman" w:cs="Times New Roman"/>
+          <w:sz w:val="24"/>
+          <w:szCs w:val="24"/>
+        </w:rPr>
+      </w:pPr>
+      <w:r>
+        <w:rPr>
+          <w:rFonts w:ascii="Times New Roman" w:hAnsi="Times New Roman" w:cs="Times New Roman"/>
+          <w:sz w:val="24"/>
+          <w:szCs w:val="24"/>
+        </w:rPr>
+        <w:t xml:space="preserve">Podemos ainda utilizar o </w:t>
+      </w:r>
+      <w:proofErr w:type="spellStart"/>
+      <w:r>
+        <w:rPr>
+          <w:rFonts w:ascii="Times New Roman" w:hAnsi="Times New Roman" w:cs="Times New Roman"/>
+          <w:sz w:val="24"/>
+          <w:szCs w:val="24"/>
+        </w:rPr>
+        <w:t>sns.violinplot</w:t>
+      </w:r>
+      <w:proofErr w:type="spellEnd"/>
+      <w:r>
+        <w:rPr>
+          <w:rFonts w:ascii="Times New Roman" w:hAnsi="Times New Roman" w:cs="Times New Roman"/>
+          <w:sz w:val="24"/>
+          <w:szCs w:val="24"/>
+        </w:rPr>
+        <w:t>(), literalmente de violino, pra exibir nossos dados:</w:t>
+      </w:r>
+    </w:p>
+    <w:p>
+      <w:pPr>
+        <w:shd w:val="clear" w:color="auto" w:fill="1E1E1E"/>
+        <w:spacing w:after="0" w:line="276" w:lineRule="auto"/>
+        <w:rPr>
+          <w:rFonts w:ascii="Courier New" w:eastAsia="Times New Roman" w:hAnsi="Courier New" w:cs="Courier New"/>
+          <w:color w:val="D4D4D4"/>
+          <w:sz w:val="21"/>
+          <w:szCs w:val="21"/>
+          <w:lang w:eastAsia="pt-BR"/>
+        </w:rPr>
+      </w:pPr>
+      <w:r>
+        <w:rPr>
+          <w:rFonts w:ascii="Courier New" w:eastAsia="Times New Roman" w:hAnsi="Courier New" w:cs="Courier New"/>
+          <w:color w:val="D4D4D4"/>
+          <w:sz w:val="21"/>
+          <w:szCs w:val="21"/>
+          <w:lang w:eastAsia="pt-BR"/>
+        </w:rPr>
+        <w:t>sns.violinplot</w:t>
+      </w:r>
+      <w:r>
+        <w:rPr>
+          <w:rFonts w:ascii="Courier New" w:eastAsia="Times New Roman" w:hAnsi="Courier New" w:cs="Courier New"/>
+          <w:color w:val="DCDCDC"/>
+          <w:sz w:val="21"/>
+          <w:szCs w:val="21"/>
+          <w:lang w:eastAsia="pt-BR"/>
+        </w:rPr>
+        <w:t>(</w:t>
+      </w:r>
+      <w:r>
+        <w:rPr>
+          <w:rFonts w:ascii="Courier New" w:eastAsia="Times New Roman" w:hAnsi="Courier New" w:cs="Courier New"/>
+          <w:color w:val="D4D4D4"/>
+          <w:sz w:val="21"/>
+          <w:szCs w:val="21"/>
+          <w:lang w:eastAsia="pt-BR"/>
+        </w:rPr>
+        <w:t>x = </w:t>
+      </w:r>
+      <w:r>
+        <w:rPr>
+          <w:rFonts w:ascii="Courier New" w:eastAsia="Times New Roman" w:hAnsi="Courier New" w:cs="Courier New"/>
+          <w:color w:val="CE9178"/>
+          <w:sz w:val="21"/>
+          <w:szCs w:val="21"/>
+          <w:lang w:eastAsia="pt-BR"/>
+        </w:rPr>
+        <w:t>'refeicao'</w:t>
+      </w:r>
+      <w:r>
+        <w:rPr>
+          <w:rFonts w:ascii="Courier New" w:eastAsia="Times New Roman" w:hAnsi="Courier New" w:cs="Courier New"/>
+          <w:color w:val="DCDCDC"/>
+          <w:sz w:val="21"/>
+          <w:szCs w:val="21"/>
+          <w:lang w:eastAsia="pt-BR"/>
+        </w:rPr>
+        <w:t>,</w:t>
+      </w:r>
+      <w:r>
+        <w:rPr>
+          <w:rFonts w:ascii="Courier New" w:eastAsia="Times New Roman" w:hAnsi="Courier New" w:cs="Courier New"/>
+          <w:color w:val="D4D4D4"/>
+          <w:sz w:val="21"/>
+          <w:szCs w:val="21"/>
+          <w:lang w:eastAsia="pt-BR"/>
+        </w:rPr>
+        <w:t> y = </w:t>
+      </w:r>
+      <w:r>
+        <w:rPr>
+          <w:rFonts w:ascii="Courier New" w:eastAsia="Times New Roman" w:hAnsi="Courier New" w:cs="Courier New"/>
+          <w:color w:val="CE9178"/>
+          <w:sz w:val="21"/>
+          <w:szCs w:val="21"/>
+          <w:lang w:eastAsia="pt-BR"/>
+        </w:rPr>
+        <w:t>'valor_da_conta'</w:t>
+      </w:r>
+      <w:r>
+        <w:rPr>
+          <w:rFonts w:ascii="Courier New" w:eastAsia="Times New Roman" w:hAnsi="Courier New" w:cs="Courier New"/>
+          <w:color w:val="DCDCDC"/>
+          <w:sz w:val="21"/>
+          <w:szCs w:val="21"/>
+          <w:lang w:eastAsia="pt-BR"/>
+        </w:rPr>
+        <w:t>,</w:t>
+      </w:r>
+      <w:r>
+        <w:rPr>
+          <w:rFonts w:ascii="Courier New" w:eastAsia="Times New Roman" w:hAnsi="Courier New" w:cs="Courier New"/>
+          <w:color w:val="D4D4D4"/>
+          <w:sz w:val="21"/>
+          <w:szCs w:val="21"/>
+          <w:lang w:eastAsia="pt-BR"/>
+        </w:rPr>
+        <w:t> data = gorjetas</w:t>
+      </w:r>
+      <w:r>
+        <w:rPr>
+          <w:rFonts w:ascii="Courier New" w:eastAsia="Times New Roman" w:hAnsi="Courier New" w:cs="Courier New"/>
+          <w:color w:val="DCDCDC"/>
+          <w:sz w:val="21"/>
+          <w:szCs w:val="21"/>
+          <w:lang w:eastAsia="pt-BR"/>
+        </w:rPr>
+        <w:t>)</w:t>
+      </w:r>
+    </w:p>
+    <w:p>
+      <w:pPr>
+        <w:spacing w:before="240" w:line="360" w:lineRule="auto"/>
+        <w:jc w:val="center"/>
+        <w:rPr>
+          <w:rFonts w:ascii="Times New Roman" w:hAnsi="Times New Roman" w:cs="Times New Roman"/>
+          <w:sz w:val="24"/>
+          <w:szCs w:val="24"/>
+        </w:rPr>
+      </w:pPr>
+      <w:r>
+        <w:rPr>
+          <w:noProof/>
+        </w:rPr>
+        <w:drawing>
+          <wp:inline distT="0" distB="0" distL="0" distR="0" wp14:anchorId="63B475AA" wp14:editId="674E645C">
+            <wp:extent cx="2180711" cy="1506440"/>
+            <wp:effectExtent l="0" t="0" r="0" b="0"/>
+            <wp:docPr id="39" name="Imagem 39"/>
+            <wp:cNvGraphicFramePr>
+              <a:graphicFrameLocks xmlns:a="http://schemas.openxmlformats.org/drawingml/2006/main" noChangeAspect="1"/>
+            </wp:cNvGraphicFramePr>
+            <a:graphic xmlns:a="http://schemas.openxmlformats.org/drawingml/2006/main">
+              <a:graphicData uri="http://schemas.openxmlformats.org/drawingml/2006/picture">
+                <pic:pic xmlns:pic="http://schemas.openxmlformats.org/drawingml/2006/picture">
+                  <pic:nvPicPr>
+                    <pic:cNvPr id="0" name="Picture 3"/>
+                    <pic:cNvPicPr>
+                      <a:picLocks noChangeAspect="1" noChangeArrowheads="1"/>
+                    </pic:cNvPicPr>
+                  </pic:nvPicPr>
+                  <pic:blipFill>
+                    <a:blip r:embed="rId47">
+                      <a:extLst>
+                        <a:ext uri="{28A0092B-C50C-407E-A947-70E740481C1C}">
+                          <a14:useLocalDpi xmlns:a14="http://schemas.microsoft.com/office/drawing/2010/main" val="0"/>
+                        </a:ext>
+                      </a:extLst>
+                    </a:blip>
+                    <a:srcRect/>
+                    <a:stretch>
+                      <a:fillRect/>
+                    </a:stretch>
+                  </pic:blipFill>
+                  <pic:spPr bwMode="auto">
+                    <a:xfrm>
+                      <a:off x="0" y="0"/>
+                      <a:ext cx="2184064" cy="1508756"/>
+                    </a:xfrm>
+                    <a:prstGeom prst="rect">
+                      <a:avLst/>
+                    </a:prstGeom>
+                    <a:noFill/>
+                    <a:ln>
+                      <a:noFill/>
+                    </a:ln>
+                  </pic:spPr>
+                </pic:pic>
+              </a:graphicData>
+            </a:graphic>
+          </wp:inline>
+        </w:drawing>
+      </w:r>
+    </w:p>
+    <w:p>
+      <w:pPr>
+        <w:pStyle w:val="PargrafodaLista"/>
+        <w:numPr>
+          <w:ilvl w:val="2"/>
+          <w:numId w:val="2"/>
+        </w:numPr>
+        <w:spacing w:before="240" w:line="360" w:lineRule="auto"/>
+        <w:jc w:val="both"/>
+        <w:rPr>
+          <w:rFonts w:ascii="Times New Roman" w:hAnsi="Times New Roman" w:cs="Times New Roman"/>
+          <w:sz w:val="24"/>
+          <w:szCs w:val="24"/>
+        </w:rPr>
+      </w:pPr>
+      <w:r>
+        <w:rPr>
+          <w:rFonts w:ascii="Times New Roman" w:hAnsi="Times New Roman" w:cs="Times New Roman"/>
+          <w:sz w:val="24"/>
+          <w:szCs w:val="24"/>
+        </w:rPr>
+        <w:lastRenderedPageBreak/>
+        <w:t xml:space="preserve">Para ter uma melhor visualização da mediana, quartis e outliers dos nossos dados podemos fazer um </w:t>
+      </w:r>
+      <w:proofErr w:type="spellStart"/>
+      <w:r>
+        <w:rPr>
+          <w:rFonts w:ascii="Times New Roman" w:hAnsi="Times New Roman" w:cs="Times New Roman"/>
+          <w:sz w:val="24"/>
+          <w:szCs w:val="24"/>
+        </w:rPr>
+        <w:t>sns.boxplot</w:t>
+      </w:r>
+      <w:proofErr w:type="spellEnd"/>
+      <w:r>
+        <w:rPr>
+          <w:rFonts w:ascii="Times New Roman" w:hAnsi="Times New Roman" w:cs="Times New Roman"/>
+          <w:sz w:val="24"/>
+          <w:szCs w:val="24"/>
+        </w:rPr>
+        <w:t>():</w:t>
+      </w:r>
+    </w:p>
+    <w:p>
+      <w:pPr>
+        <w:shd w:val="clear" w:color="auto" w:fill="1E1E1E"/>
+        <w:spacing w:after="0" w:line="285" w:lineRule="atLeast"/>
+        <w:rPr>
+          <w:rFonts w:ascii="Courier New" w:eastAsia="Times New Roman" w:hAnsi="Courier New" w:cs="Courier New"/>
+          <w:color w:val="D4D4D4"/>
+          <w:sz w:val="21"/>
+          <w:szCs w:val="21"/>
+          <w:lang w:eastAsia="pt-BR"/>
+        </w:rPr>
+      </w:pPr>
+      <w:r>
+        <w:rPr>
+          <w:rFonts w:ascii="Courier New" w:eastAsia="Times New Roman" w:hAnsi="Courier New" w:cs="Courier New"/>
+          <w:color w:val="D4D4D4"/>
+          <w:sz w:val="21"/>
+          <w:szCs w:val="21"/>
+          <w:lang w:eastAsia="pt-BR"/>
+        </w:rPr>
+        <w:t>sns.boxplot</w:t>
+      </w:r>
+      <w:r>
+        <w:rPr>
+          <w:rFonts w:ascii="Courier New" w:eastAsia="Times New Roman" w:hAnsi="Courier New" w:cs="Courier New"/>
+          <w:color w:val="DCDCDC"/>
+          <w:sz w:val="21"/>
+          <w:szCs w:val="21"/>
+          <w:lang w:eastAsia="pt-BR"/>
+        </w:rPr>
+        <w:t>(</w:t>
+      </w:r>
+      <w:r>
+        <w:rPr>
+          <w:rFonts w:ascii="Courier New" w:eastAsia="Times New Roman" w:hAnsi="Courier New" w:cs="Courier New"/>
+          <w:color w:val="D4D4D4"/>
+          <w:sz w:val="21"/>
+          <w:szCs w:val="21"/>
+          <w:lang w:eastAsia="pt-BR"/>
+        </w:rPr>
+        <w:t>x = </w:t>
+      </w:r>
+      <w:r>
+        <w:rPr>
+          <w:rFonts w:ascii="Courier New" w:eastAsia="Times New Roman" w:hAnsi="Courier New" w:cs="Courier New"/>
+          <w:color w:val="CE9178"/>
+          <w:sz w:val="21"/>
+          <w:szCs w:val="21"/>
+          <w:lang w:eastAsia="pt-BR"/>
+        </w:rPr>
+        <w:t>'refeicao'</w:t>
+      </w:r>
+      <w:r>
+        <w:rPr>
+          <w:rFonts w:ascii="Courier New" w:eastAsia="Times New Roman" w:hAnsi="Courier New" w:cs="Courier New"/>
+          <w:color w:val="DCDCDC"/>
+          <w:sz w:val="21"/>
+          <w:szCs w:val="21"/>
+          <w:lang w:eastAsia="pt-BR"/>
+        </w:rPr>
+        <w:t>,</w:t>
+      </w:r>
+      <w:r>
+        <w:rPr>
+          <w:rFonts w:ascii="Courier New" w:eastAsia="Times New Roman" w:hAnsi="Courier New" w:cs="Courier New"/>
+          <w:color w:val="D4D4D4"/>
+          <w:sz w:val="21"/>
+          <w:szCs w:val="21"/>
+          <w:lang w:eastAsia="pt-BR"/>
+        </w:rPr>
+        <w:t> y = </w:t>
+      </w:r>
+      <w:r>
+        <w:rPr>
+          <w:rFonts w:ascii="Courier New" w:eastAsia="Times New Roman" w:hAnsi="Courier New" w:cs="Courier New"/>
+          <w:color w:val="CE9178"/>
+          <w:sz w:val="21"/>
+          <w:szCs w:val="21"/>
+          <w:lang w:eastAsia="pt-BR"/>
+        </w:rPr>
+        <w:t>'valor_da_conta'</w:t>
+      </w:r>
+      <w:r>
+        <w:rPr>
+          <w:rFonts w:ascii="Courier New" w:eastAsia="Times New Roman" w:hAnsi="Courier New" w:cs="Courier New"/>
+          <w:color w:val="DCDCDC"/>
+          <w:sz w:val="21"/>
+          <w:szCs w:val="21"/>
+          <w:lang w:eastAsia="pt-BR"/>
+        </w:rPr>
+        <w:t>,</w:t>
+      </w:r>
+      <w:r>
+        <w:rPr>
+          <w:rFonts w:ascii="Courier New" w:eastAsia="Times New Roman" w:hAnsi="Courier New" w:cs="Courier New"/>
+          <w:color w:val="D4D4D4"/>
+          <w:sz w:val="21"/>
+          <w:szCs w:val="21"/>
+          <w:lang w:eastAsia="pt-BR"/>
+        </w:rPr>
+        <w:t> data = gorjetas</w:t>
+      </w:r>
+      <w:r>
+        <w:rPr>
+          <w:rFonts w:ascii="Courier New" w:eastAsia="Times New Roman" w:hAnsi="Courier New" w:cs="Courier New"/>
+          <w:color w:val="DCDCDC"/>
+          <w:sz w:val="21"/>
+          <w:szCs w:val="21"/>
+          <w:lang w:eastAsia="pt-BR"/>
+        </w:rPr>
+        <w:t>)</w:t>
+      </w:r>
+    </w:p>
+    <w:p>
+      <w:pPr>
+        <w:spacing w:before="240" w:line="360" w:lineRule="auto"/>
+        <w:jc w:val="center"/>
+        <w:rPr>
+          <w:rFonts w:ascii="Times New Roman" w:hAnsi="Times New Roman" w:cs="Times New Roman"/>
+          <w:sz w:val="24"/>
+          <w:szCs w:val="24"/>
+        </w:rPr>
+      </w:pPr>
+      <w:r>
+        <w:rPr>
+          <w:noProof/>
+        </w:rPr>
+        <w:drawing>
+          <wp:inline distT="0" distB="0" distL="0" distR="0" wp14:anchorId="4E2442F0" wp14:editId="37B6084D">
+            <wp:extent cx="2876550" cy="1964610"/>
+            <wp:effectExtent l="0" t="0" r="0" b="0"/>
+            <wp:docPr id="40" name="Imagem 40"/>
+            <wp:cNvGraphicFramePr>
+              <a:graphicFrameLocks xmlns:a="http://schemas.openxmlformats.org/drawingml/2006/main" noChangeAspect="1"/>
+            </wp:cNvGraphicFramePr>
+            <a:graphic xmlns:a="http://schemas.openxmlformats.org/drawingml/2006/main">
+              <a:graphicData uri="http://schemas.openxmlformats.org/drawingml/2006/picture">
+                <pic:pic xmlns:pic="http://schemas.openxmlformats.org/drawingml/2006/picture">
+                  <pic:nvPicPr>
+                    <pic:cNvPr id="0" name="Picture 5"/>
+                    <pic:cNvPicPr>
+                      <a:picLocks noChangeAspect="1" noChangeArrowheads="1"/>
+                    </pic:cNvPicPr>
+                  </pic:nvPicPr>
+                  <pic:blipFill>
+                    <a:blip r:embed="rId48">
+                      <a:extLst>
+                        <a:ext uri="{28A0092B-C50C-407E-A947-70E740481C1C}">
+                          <a14:useLocalDpi xmlns:a14="http://schemas.microsoft.com/office/drawing/2010/main" val="0"/>
+                        </a:ext>
+                      </a:extLst>
+                    </a:blip>
+                    <a:srcRect/>
+                    <a:stretch>
+                      <a:fillRect/>
+                    </a:stretch>
+                  </pic:blipFill>
+                  <pic:spPr bwMode="auto">
+                    <a:xfrm>
+                      <a:off x="0" y="0"/>
+                      <a:ext cx="2884003" cy="1969700"/>
+                    </a:xfrm>
+                    <a:prstGeom prst="rect">
+                      <a:avLst/>
+                    </a:prstGeom>
+                    <a:noFill/>
+                    <a:ln>
+                      <a:noFill/>
+                    </a:ln>
+                  </pic:spPr>
+                </pic:pic>
+              </a:graphicData>
+            </a:graphic>
+          </wp:inline>
+        </w:drawing>
+      </w:r>
+    </w:p>
+    <w:p>
+      <w:pPr>
+        <w:pStyle w:val="PargrafodaLista"/>
+        <w:numPr>
+          <w:ilvl w:val="2"/>
+          <w:numId w:val="2"/>
+        </w:numPr>
+        <w:spacing w:before="240" w:line="360" w:lineRule="auto"/>
+        <w:jc w:val="both"/>
+        <w:rPr>
+          <w:rFonts w:ascii="Times New Roman" w:hAnsi="Times New Roman" w:cs="Times New Roman"/>
+          <w:sz w:val="24"/>
+          <w:szCs w:val="24"/>
+        </w:rPr>
+      </w:pPr>
+      <w:r>
+        <w:rPr>
+          <w:rFonts w:ascii="Times New Roman" w:hAnsi="Times New Roman" w:cs="Times New Roman"/>
+          <w:sz w:val="24"/>
+          <w:szCs w:val="24"/>
+        </w:rPr>
+        <w:t xml:space="preserve">Se quiser também podemos gerar um </w:t>
+      </w:r>
+      <w:proofErr w:type="spellStart"/>
+      <w:r>
+        <w:rPr>
+          <w:rFonts w:ascii="Times New Roman" w:hAnsi="Times New Roman" w:cs="Times New Roman"/>
+          <w:sz w:val="24"/>
+          <w:szCs w:val="24"/>
+        </w:rPr>
+        <w:t>distplot</w:t>
+      </w:r>
+      <w:proofErr w:type="spellEnd"/>
+      <w:r>
+        <w:rPr>
+          <w:rFonts w:ascii="Times New Roman" w:hAnsi="Times New Roman" w:cs="Times New Roman"/>
+          <w:sz w:val="24"/>
+          <w:szCs w:val="24"/>
+        </w:rPr>
+        <w:t>(), mas diferente dos outros precisamos separar os dados que queremos fazer o gráfico, não simplesmente colocando x e y</w:t>
+      </w:r>
+      <w:r>
+        <w:rPr>
+          <w:rFonts w:ascii="Times New Roman" w:hAnsi="Times New Roman" w:cs="Times New Roman"/>
+          <w:sz w:val="24"/>
+          <w:szCs w:val="24"/>
+        </w:rPr>
+        <w:t>. Além disso podemos personalizar ele, exibindo ou não a linha na frente das barras</w:t>
+      </w:r>
+      <w:r>
+        <w:rPr>
+          <w:rFonts w:ascii="Times New Roman" w:hAnsi="Times New Roman" w:cs="Times New Roman"/>
+          <w:sz w:val="24"/>
+          <w:szCs w:val="24"/>
+        </w:rPr>
+        <w:t xml:space="preserve"> com o </w:t>
+      </w:r>
+      <w:proofErr w:type="spellStart"/>
+      <w:r>
+        <w:rPr>
+          <w:rFonts w:ascii="Times New Roman" w:hAnsi="Times New Roman" w:cs="Times New Roman"/>
+          <w:sz w:val="24"/>
+          <w:szCs w:val="24"/>
+        </w:rPr>
+        <w:t>kde</w:t>
+      </w:r>
+      <w:proofErr w:type="spellEnd"/>
+      <w:r>
+        <w:rPr>
+          <w:rFonts w:ascii="Times New Roman" w:hAnsi="Times New Roman" w:cs="Times New Roman"/>
+          <w:sz w:val="24"/>
+          <w:szCs w:val="24"/>
+        </w:rPr>
+        <w:t>=</w:t>
+      </w:r>
+      <w:proofErr w:type="spellStart"/>
+      <w:r>
+        <w:rPr>
+          <w:rFonts w:ascii="Times New Roman" w:hAnsi="Times New Roman" w:cs="Times New Roman"/>
+          <w:sz w:val="24"/>
+          <w:szCs w:val="24"/>
+        </w:rPr>
+        <w:t>bool</w:t>
+      </w:r>
+      <w:proofErr w:type="spellEnd"/>
+      <w:r>
+        <w:rPr>
+          <w:rFonts w:ascii="Times New Roman" w:hAnsi="Times New Roman" w:cs="Times New Roman"/>
+          <w:sz w:val="24"/>
+          <w:szCs w:val="24"/>
+        </w:rPr>
+        <w:t>:</w:t>
+      </w:r>
+    </w:p>
+    <w:p>
+      <w:pPr>
+        <w:shd w:val="clear" w:color="auto" w:fill="1E1E1E"/>
+        <w:spacing w:after="0" w:line="285" w:lineRule="atLeast"/>
+        <w:rPr>
+          <w:rFonts w:ascii="Courier New" w:eastAsia="Times New Roman" w:hAnsi="Courier New" w:cs="Courier New"/>
+          <w:color w:val="D4D4D4"/>
+          <w:sz w:val="21"/>
+          <w:szCs w:val="21"/>
+          <w:lang w:eastAsia="pt-BR"/>
+        </w:rPr>
+      </w:pPr>
+      <w:proofErr w:type="spellStart"/>
+      <w:r>
+        <w:rPr>
+          <w:rFonts w:ascii="Courier New" w:eastAsia="Times New Roman" w:hAnsi="Courier New" w:cs="Courier New"/>
+          <w:color w:val="D4D4D4"/>
+          <w:sz w:val="21"/>
+          <w:szCs w:val="21"/>
+          <w:lang w:eastAsia="pt-BR"/>
+        </w:rPr>
+        <w:t>almoco</w:t>
+      </w:r>
+      <w:proofErr w:type="spellEnd"/>
+      <w:r>
+        <w:rPr>
+          <w:rFonts w:ascii="Courier New" w:eastAsia="Times New Roman" w:hAnsi="Courier New" w:cs="Courier New"/>
+          <w:color w:val="D4D4D4"/>
+          <w:sz w:val="21"/>
+          <w:szCs w:val="21"/>
+          <w:lang w:eastAsia="pt-BR"/>
+        </w:rPr>
+        <w:t> = </w:t>
+      </w:r>
+      <w:proofErr w:type="spellStart"/>
+      <w:r>
+        <w:rPr>
+          <w:rFonts w:ascii="Courier New" w:eastAsia="Times New Roman" w:hAnsi="Courier New" w:cs="Courier New"/>
+          <w:color w:val="D4D4D4"/>
+          <w:sz w:val="21"/>
+          <w:szCs w:val="21"/>
+          <w:lang w:eastAsia="pt-BR"/>
+        </w:rPr>
+        <w:t>gorjetas.query</w:t>
+      </w:r>
+      <w:proofErr w:type="spellEnd"/>
+      <w:r>
+        <w:rPr>
+          <w:rFonts w:ascii="Courier New" w:eastAsia="Times New Roman" w:hAnsi="Courier New" w:cs="Courier New"/>
+          <w:color w:val="DCDCDC"/>
+          <w:sz w:val="21"/>
+          <w:szCs w:val="21"/>
+          <w:lang w:eastAsia="pt-BR"/>
+        </w:rPr>
+        <w:t>(</w:t>
+      </w:r>
+      <w:r>
+        <w:rPr>
+          <w:rFonts w:ascii="Courier New" w:eastAsia="Times New Roman" w:hAnsi="Courier New" w:cs="Courier New"/>
+          <w:color w:val="CE9178"/>
+          <w:sz w:val="21"/>
+          <w:szCs w:val="21"/>
+          <w:lang w:eastAsia="pt-BR"/>
+        </w:rPr>
+        <w:t>'</w:t>
+      </w:r>
+      <w:proofErr w:type="spellStart"/>
+      <w:r>
+        <w:rPr>
+          <w:rFonts w:ascii="Courier New" w:eastAsia="Times New Roman" w:hAnsi="Courier New" w:cs="Courier New"/>
+          <w:color w:val="CE9178"/>
+          <w:sz w:val="21"/>
+          <w:szCs w:val="21"/>
+          <w:lang w:eastAsia="pt-BR"/>
+        </w:rPr>
+        <w:t>refeicao</w:t>
+      </w:r>
+      <w:proofErr w:type="spellEnd"/>
+      <w:r>
+        <w:rPr>
+          <w:rFonts w:ascii="Courier New" w:eastAsia="Times New Roman" w:hAnsi="Courier New" w:cs="Courier New"/>
+          <w:color w:val="CE9178"/>
+          <w:sz w:val="21"/>
+          <w:szCs w:val="21"/>
+          <w:lang w:eastAsia="pt-BR"/>
+        </w:rPr>
+        <w:t> == "Almoço"'</w:t>
+      </w:r>
+      <w:r>
+        <w:rPr>
+          <w:rFonts w:ascii="Courier New" w:eastAsia="Times New Roman" w:hAnsi="Courier New" w:cs="Courier New"/>
+          <w:color w:val="DCDCDC"/>
+          <w:sz w:val="21"/>
+          <w:szCs w:val="21"/>
+          <w:lang w:eastAsia="pt-BR"/>
+        </w:rPr>
+        <w:t>)</w:t>
+      </w:r>
+      <w:r>
+        <w:rPr>
+          <w:rFonts w:ascii="Courier New" w:eastAsia="Times New Roman" w:hAnsi="Courier New" w:cs="Courier New"/>
+          <w:color w:val="D4D4D4"/>
+          <w:sz w:val="21"/>
+          <w:szCs w:val="21"/>
+          <w:lang w:eastAsia="pt-BR"/>
+        </w:rPr>
+        <w:t>.</w:t>
+      </w:r>
+      <w:proofErr w:type="spellStart"/>
+      <w:r>
+        <w:rPr>
+          <w:rFonts w:ascii="Courier New" w:eastAsia="Times New Roman" w:hAnsi="Courier New" w:cs="Courier New"/>
+          <w:color w:val="D4D4D4"/>
+          <w:sz w:val="21"/>
+          <w:szCs w:val="21"/>
+          <w:lang w:eastAsia="pt-BR"/>
+        </w:rPr>
+        <w:t>valor_da_conta</w:t>
+      </w:r>
+      <w:proofErr w:type="spellEnd"/>
+    </w:p>
+    <w:p>
+      <w:pPr>
+        <w:shd w:val="clear" w:color="auto" w:fill="1E1E1E"/>
+        <w:spacing w:after="0" w:line="285" w:lineRule="atLeast"/>
+        <w:rPr>
+          <w:rFonts w:ascii="Courier New" w:eastAsia="Times New Roman" w:hAnsi="Courier New" w:cs="Courier New"/>
+          <w:color w:val="D4D4D4"/>
+          <w:sz w:val="21"/>
+          <w:szCs w:val="21"/>
+          <w:lang w:eastAsia="pt-BR"/>
+        </w:rPr>
+      </w:pPr>
+      <w:r>
+        <w:rPr>
+          <w:rFonts w:ascii="Courier New" w:eastAsia="Times New Roman" w:hAnsi="Courier New" w:cs="Courier New"/>
+          <w:color w:val="D4D4D4"/>
+          <w:sz w:val="21"/>
+          <w:szCs w:val="21"/>
+          <w:lang w:eastAsia="pt-BR"/>
+        </w:rPr>
+        <w:t>jantar = </w:t>
+      </w:r>
+      <w:proofErr w:type="spellStart"/>
+      <w:r>
+        <w:rPr>
+          <w:rFonts w:ascii="Courier New" w:eastAsia="Times New Roman" w:hAnsi="Courier New" w:cs="Courier New"/>
+          <w:color w:val="D4D4D4"/>
+          <w:sz w:val="21"/>
+          <w:szCs w:val="21"/>
+          <w:lang w:eastAsia="pt-BR"/>
+        </w:rPr>
+        <w:t>gorjetas.query</w:t>
+      </w:r>
+      <w:proofErr w:type="spellEnd"/>
+      <w:r>
+        <w:rPr>
+          <w:rFonts w:ascii="Courier New" w:eastAsia="Times New Roman" w:hAnsi="Courier New" w:cs="Courier New"/>
+          <w:color w:val="DCDCDC"/>
+          <w:sz w:val="21"/>
+          <w:szCs w:val="21"/>
+          <w:lang w:eastAsia="pt-BR"/>
+        </w:rPr>
+        <w:t>(</w:t>
+      </w:r>
+      <w:r>
+        <w:rPr>
+          <w:rFonts w:ascii="Courier New" w:eastAsia="Times New Roman" w:hAnsi="Courier New" w:cs="Courier New"/>
+          <w:color w:val="CE9178"/>
+          <w:sz w:val="21"/>
+          <w:szCs w:val="21"/>
+          <w:lang w:eastAsia="pt-BR"/>
+        </w:rPr>
+        <w:t>'</w:t>
+      </w:r>
+      <w:proofErr w:type="spellStart"/>
+      <w:r>
+        <w:rPr>
+          <w:rFonts w:ascii="Courier New" w:eastAsia="Times New Roman" w:hAnsi="Courier New" w:cs="Courier New"/>
+          <w:color w:val="CE9178"/>
+          <w:sz w:val="21"/>
+          <w:szCs w:val="21"/>
+          <w:lang w:eastAsia="pt-BR"/>
+        </w:rPr>
+        <w:t>refeicao</w:t>
+      </w:r>
+      <w:proofErr w:type="spellEnd"/>
+      <w:r>
+        <w:rPr>
+          <w:rFonts w:ascii="Courier New" w:eastAsia="Times New Roman" w:hAnsi="Courier New" w:cs="Courier New"/>
+          <w:color w:val="CE9178"/>
+          <w:sz w:val="21"/>
+          <w:szCs w:val="21"/>
+          <w:lang w:eastAsia="pt-BR"/>
+        </w:rPr>
+        <w:t> == "Jantar"'</w:t>
+      </w:r>
+      <w:r>
+        <w:rPr>
+          <w:rFonts w:ascii="Courier New" w:eastAsia="Times New Roman" w:hAnsi="Courier New" w:cs="Courier New"/>
+          <w:color w:val="DCDCDC"/>
+          <w:sz w:val="21"/>
+          <w:szCs w:val="21"/>
+          <w:lang w:eastAsia="pt-BR"/>
+        </w:rPr>
+        <w:t>)</w:t>
+      </w:r>
+      <w:r>
+        <w:rPr>
+          <w:rFonts w:ascii="Courier New" w:eastAsia="Times New Roman" w:hAnsi="Courier New" w:cs="Courier New"/>
+          <w:color w:val="D4D4D4"/>
+          <w:sz w:val="21"/>
+          <w:szCs w:val="21"/>
+          <w:lang w:eastAsia="pt-BR"/>
+        </w:rPr>
+        <w:t>.</w:t>
+      </w:r>
+      <w:proofErr w:type="spellStart"/>
+      <w:r>
+        <w:rPr>
+          <w:rFonts w:ascii="Courier New" w:eastAsia="Times New Roman" w:hAnsi="Courier New" w:cs="Courier New"/>
+          <w:color w:val="D4D4D4"/>
+          <w:sz w:val="21"/>
+          <w:szCs w:val="21"/>
+          <w:lang w:eastAsia="pt-BR"/>
+        </w:rPr>
+        <w:t>valor_da_conta</w:t>
+      </w:r>
+      <w:proofErr w:type="spellEnd"/>
+    </w:p>
+    <w:p>
+      <w:pPr>
+        <w:shd w:val="clear" w:color="auto" w:fill="1E1E1E"/>
+        <w:spacing w:after="0" w:line="285" w:lineRule="atLeast"/>
+        <w:rPr>
+          <w:rFonts w:ascii="Courier New" w:eastAsia="Times New Roman" w:hAnsi="Courier New" w:cs="Courier New"/>
+          <w:color w:val="D4D4D4"/>
+          <w:sz w:val="21"/>
+          <w:szCs w:val="21"/>
+          <w:lang w:eastAsia="pt-BR"/>
+        </w:rPr>
+      </w:pPr>
+    </w:p>
+    <w:p>
+      <w:pPr>
+        <w:shd w:val="clear" w:color="auto" w:fill="1E1E1E"/>
+        <w:spacing w:after="0" w:line="285" w:lineRule="atLeast"/>
+        <w:rPr>
+          <w:rFonts w:ascii="Courier New" w:eastAsia="Times New Roman" w:hAnsi="Courier New" w:cs="Courier New"/>
+          <w:color w:val="DCDCDC"/>
+          <w:sz w:val="21"/>
+          <w:szCs w:val="21"/>
+          <w:lang w:eastAsia="pt-BR"/>
+        </w:rPr>
+      </w:pPr>
+      <w:proofErr w:type="spellStart"/>
+      <w:r>
+        <w:rPr>
+          <w:rFonts w:ascii="Courier New" w:eastAsia="Times New Roman" w:hAnsi="Courier New" w:cs="Courier New"/>
+          <w:color w:val="D4D4D4"/>
+          <w:sz w:val="21"/>
+          <w:szCs w:val="21"/>
+          <w:lang w:eastAsia="pt-BR"/>
+        </w:rPr>
+        <w:t>sns.distplot</w:t>
+      </w:r>
+      <w:proofErr w:type="spellEnd"/>
+      <w:r>
+        <w:rPr>
+          <w:rFonts w:ascii="Courier New" w:eastAsia="Times New Roman" w:hAnsi="Courier New" w:cs="Courier New"/>
+          <w:color w:val="DCDCDC"/>
+          <w:sz w:val="21"/>
+          <w:szCs w:val="21"/>
+          <w:lang w:eastAsia="pt-BR"/>
+        </w:rPr>
+        <w:t>(</w:t>
+      </w:r>
+      <w:proofErr w:type="spellStart"/>
+      <w:r>
+        <w:rPr>
+          <w:rFonts w:ascii="Courier New" w:eastAsia="Times New Roman" w:hAnsi="Courier New" w:cs="Courier New"/>
+          <w:color w:val="D4D4D4"/>
+          <w:sz w:val="21"/>
+          <w:szCs w:val="21"/>
+          <w:lang w:eastAsia="pt-BR"/>
+        </w:rPr>
+        <w:t>almoco</w:t>
+      </w:r>
+      <w:proofErr w:type="spellEnd"/>
+      <w:r>
+        <w:rPr>
+          <w:rFonts w:ascii="Courier New" w:eastAsia="Times New Roman" w:hAnsi="Courier New" w:cs="Courier New"/>
+          <w:color w:val="DCDCDC"/>
+          <w:sz w:val="21"/>
+          <w:szCs w:val="21"/>
+          <w:lang w:eastAsia="pt-BR"/>
+        </w:rPr>
+        <w:t>)</w:t>
+      </w:r>
+    </w:p>
+    <w:p>
+      <w:pPr>
+        <w:shd w:val="clear" w:color="auto" w:fill="1E1E1E"/>
+        <w:spacing w:after="0" w:line="285" w:lineRule="atLeast"/>
+        <w:rPr>
+          <w:rFonts w:ascii="Courier New" w:eastAsia="Times New Roman" w:hAnsi="Courier New" w:cs="Courier New"/>
+          <w:color w:val="D4D4D4"/>
+          <w:sz w:val="21"/>
+          <w:szCs w:val="21"/>
+          <w:lang w:eastAsia="pt-BR"/>
+        </w:rPr>
+      </w:pPr>
+      <w:proofErr w:type="spellStart"/>
+      <w:r>
+        <w:rPr>
+          <w:rFonts w:ascii="Courier New" w:eastAsia="Times New Roman" w:hAnsi="Courier New" w:cs="Courier New"/>
+          <w:color w:val="D4D4D4"/>
+          <w:sz w:val="21"/>
+          <w:szCs w:val="21"/>
+          <w:lang w:eastAsia="pt-BR"/>
+        </w:rPr>
+        <w:t>sns.distplot</w:t>
+      </w:r>
+      <w:proofErr w:type="spellEnd"/>
+      <w:r>
+        <w:rPr>
+          <w:rFonts w:ascii="Courier New" w:eastAsia="Times New Roman" w:hAnsi="Courier New" w:cs="Courier New"/>
+          <w:color w:val="DCDCDC"/>
+          <w:sz w:val="21"/>
+          <w:szCs w:val="21"/>
+          <w:lang w:eastAsia="pt-BR"/>
+        </w:rPr>
+        <w:t>(</w:t>
+      </w:r>
+      <w:r>
+        <w:rPr>
+          <w:rFonts w:ascii="Courier New" w:eastAsia="Times New Roman" w:hAnsi="Courier New" w:cs="Courier New"/>
+          <w:color w:val="D4D4D4"/>
+          <w:sz w:val="21"/>
+          <w:szCs w:val="21"/>
+          <w:lang w:eastAsia="pt-BR"/>
+        </w:rPr>
+        <w:t>jantar</w:t>
+      </w:r>
+      <w:r>
+        <w:rPr>
+          <w:rFonts w:ascii="Courier New" w:eastAsia="Times New Roman" w:hAnsi="Courier New" w:cs="Courier New"/>
+          <w:color w:val="DCDCDC"/>
+          <w:sz w:val="21"/>
+          <w:szCs w:val="21"/>
+          <w:lang w:eastAsia="pt-BR"/>
+        </w:rPr>
+        <w:t>,</w:t>
+      </w:r>
+      <w:r>
+        <w:rPr>
+          <w:rFonts w:ascii="Courier New" w:eastAsia="Times New Roman" w:hAnsi="Courier New" w:cs="Courier New"/>
+          <w:color w:val="D4D4D4"/>
+          <w:sz w:val="21"/>
+          <w:szCs w:val="21"/>
+          <w:lang w:eastAsia="pt-BR"/>
+        </w:rPr>
+        <w:t> </w:t>
+      </w:r>
+      <w:proofErr w:type="spellStart"/>
+      <w:r>
+        <w:rPr>
+          <w:rFonts w:ascii="Courier New" w:eastAsia="Times New Roman" w:hAnsi="Courier New" w:cs="Courier New"/>
+          <w:color w:val="D4D4D4"/>
+          <w:sz w:val="21"/>
+          <w:szCs w:val="21"/>
+          <w:lang w:eastAsia="pt-BR"/>
+        </w:rPr>
+        <w:t>kde</w:t>
+      </w:r>
+      <w:proofErr w:type="spellEnd"/>
+      <w:r>
+        <w:rPr>
+          <w:rFonts w:ascii="Courier New" w:eastAsia="Times New Roman" w:hAnsi="Courier New" w:cs="Courier New"/>
+          <w:color w:val="D4D4D4"/>
+          <w:sz w:val="21"/>
+          <w:szCs w:val="21"/>
+          <w:lang w:eastAsia="pt-BR"/>
+        </w:rPr>
+        <w:t>=</w:t>
+      </w:r>
+      <w:r>
+        <w:rPr>
+          <w:rFonts w:ascii="Courier New" w:eastAsia="Times New Roman" w:hAnsi="Courier New" w:cs="Courier New"/>
+          <w:color w:val="569CD6"/>
+          <w:sz w:val="21"/>
+          <w:szCs w:val="21"/>
+          <w:lang w:eastAsia="pt-BR"/>
+        </w:rPr>
+        <w:t>False</w:t>
+      </w:r>
+      <w:r>
+        <w:rPr>
+          <w:rFonts w:ascii="Courier New" w:eastAsia="Times New Roman" w:hAnsi="Courier New" w:cs="Courier New"/>
+          <w:color w:val="DCDCDC"/>
+          <w:sz w:val="21"/>
+          <w:szCs w:val="21"/>
+          <w:lang w:eastAsia="pt-BR"/>
+        </w:rPr>
+        <w:t>)</w:t>
+      </w:r>
+    </w:p>
+    <w:p>
+      <w:pPr>
+        <w:spacing w:before="240" w:line="360" w:lineRule="auto"/>
+        <w:jc w:val="center"/>
+        <w:rPr>
+          <w:rFonts w:ascii="Times New Roman" w:hAnsi="Times New Roman" w:cs="Times New Roman"/>
+          <w:sz w:val="24"/>
+          <w:szCs w:val="24"/>
+        </w:rPr>
+      </w:pPr>
+      <w:r>
+        <w:rPr>
+          <w:noProof/>
+        </w:rPr>
+        <w:drawing>
+          <wp:inline distT="0" distB="0" distL="0" distR="0" wp14:anchorId="06D0C23F" wp14:editId="0A796982">
+            <wp:extent cx="2771775" cy="1860216"/>
+            <wp:effectExtent l="0" t="0" r="0" b="6985"/>
+            <wp:docPr id="41" name="Imagem 41"/>
+            <wp:cNvGraphicFramePr>
+              <a:graphicFrameLocks xmlns:a="http://schemas.openxmlformats.org/drawingml/2006/main" noChangeAspect="1"/>
+            </wp:cNvGraphicFramePr>
+            <a:graphic xmlns:a="http://schemas.openxmlformats.org/drawingml/2006/main">
+              <a:graphicData uri="http://schemas.openxmlformats.org/drawingml/2006/picture">
+                <pic:pic xmlns:pic="http://schemas.openxmlformats.org/drawingml/2006/picture">
+                  <pic:nvPicPr>
+                    <pic:cNvPr id="0" name="Picture 7"/>
+                    <pic:cNvPicPr>
+                      <a:picLocks noChangeAspect="1" noChangeArrowheads="1"/>
+                    </pic:cNvPicPr>
+                  </pic:nvPicPr>
+                  <pic:blipFill>
+                    <a:blip r:embed="rId49">
+                      <a:extLst>
+                        <a:ext uri="{28A0092B-C50C-407E-A947-70E740481C1C}">
+                          <a14:useLocalDpi xmlns:a14="http://schemas.microsoft.com/office/drawing/2010/main" val="0"/>
+                        </a:ext>
+                      </a:extLst>
+                    </a:blip>
+                    <a:srcRect/>
+                    <a:stretch>
+                      <a:fillRect/>
+                    </a:stretch>
+                  </pic:blipFill>
+                  <pic:spPr bwMode="auto">
+                    <a:xfrm>
+                      <a:off x="0" y="0"/>
+                      <a:ext cx="2777603" cy="1864128"/>
+                    </a:xfrm>
+                    <a:prstGeom prst="rect">
+                      <a:avLst/>
+                    </a:prstGeom>
+                    <a:noFill/>
+                    <a:ln>
+                      <a:noFill/>
+                    </a:ln>
+                  </pic:spPr>
+                </pic:pic>
+              </a:graphicData>
+            </a:graphic>
+          </wp:inline>
+        </w:drawing>
+      </w:r>
+    </w:p>
+    <w:p>
+      <w:pPr>
+        <w:spacing w:before="240" w:line="360" w:lineRule="auto"/>
+        <w:jc w:val="center"/>
+        <w:rPr>
+          <w:rFonts w:ascii="Times New Roman" w:hAnsi="Times New Roman" w:cs="Times New Roman"/>
+          <w:sz w:val="24"/>
+          <w:szCs w:val="24"/>
+        </w:rPr>
+      </w:pPr>
+      <w:r>
+        <w:rPr>
+          <w:noProof/>
+        </w:rPr>
+        <w:lastRenderedPageBreak/>
+        <w:drawing>
+          <wp:inline distT="0" distB="0" distL="0" distR="0" wp14:anchorId="5B1EF5ED" wp14:editId="72AA370B">
+            <wp:extent cx="2207446" cy="1578032"/>
+            <wp:effectExtent l="0" t="0" r="2540" b="3175"/>
+            <wp:docPr id="42" name="Imagem 42"/>
+            <wp:cNvGraphicFramePr>
+              <a:graphicFrameLocks xmlns:a="http://schemas.openxmlformats.org/drawingml/2006/main" noChangeAspect="1"/>
+            </wp:cNvGraphicFramePr>
+            <a:graphic xmlns:a="http://schemas.openxmlformats.org/drawingml/2006/main">
+              <a:graphicData uri="http://schemas.openxmlformats.org/drawingml/2006/picture">
+                <pic:pic xmlns:pic="http://schemas.openxmlformats.org/drawingml/2006/picture">
+                  <pic:nvPicPr>
+                    <pic:cNvPr id="0" name="Picture 9"/>
+                    <pic:cNvPicPr>
+                      <a:picLocks noChangeAspect="1" noChangeArrowheads="1"/>
+                    </pic:cNvPicPr>
+                  </pic:nvPicPr>
+                  <pic:blipFill>
+                    <a:blip r:embed="rId50">
+                      <a:extLst>
+                        <a:ext uri="{28A0092B-C50C-407E-A947-70E740481C1C}">
+                          <a14:useLocalDpi xmlns:a14="http://schemas.microsoft.com/office/drawing/2010/main" val="0"/>
+                        </a:ext>
+                      </a:extLst>
+                    </a:blip>
+                    <a:srcRect/>
+                    <a:stretch>
+                      <a:fillRect/>
+                    </a:stretch>
+                  </pic:blipFill>
+                  <pic:spPr bwMode="auto">
+                    <a:xfrm>
+                      <a:off x="0" y="0"/>
+                      <a:ext cx="2216488" cy="1584496"/>
+                    </a:xfrm>
+                    <a:prstGeom prst="rect">
+                      <a:avLst/>
+                    </a:prstGeom>
+                    <a:noFill/>
+                    <a:ln>
+                      <a:noFill/>
+                    </a:ln>
+                  </pic:spPr>
+                </pic:pic>
+              </a:graphicData>
+            </a:graphic>
+          </wp:inline>
+        </w:drawing>
+      </w:r>
+    </w:p>
+    <w:p>
+      <w:pPr>
+        <w:pStyle w:val="PargrafodaLista"/>
+        <w:numPr>
+          <w:ilvl w:val="2"/>
+          <w:numId w:val="2"/>
+        </w:numPr>
+        <w:spacing w:before="240" w:line="360" w:lineRule="auto"/>
+        <w:jc w:val="both"/>
+        <w:rPr>
+          <w:rFonts w:ascii="Times New Roman" w:hAnsi="Times New Roman" w:cs="Times New Roman"/>
+          <w:sz w:val="24"/>
+          <w:szCs w:val="24"/>
+        </w:rPr>
+      </w:pPr>
     </w:p>
     <w:sectPr>
       <w:pgSz w:w="11906" w:h="16838"/>

</xml_diff>

<commit_message>
Teste de hipótese 2
Fizemos outros 2 testes de hipótese para confirmar ou negar o que vimos nas análises visuais.
</commit_message>
<xml_diff>
--- a/Data Science/Formação Python para Data Science/Data Visualization – Explorando com Seaborn/Anotações/Data Visualization – Explorando com Seaborn.docx
+++ b/Data Science/Formação Python para Data Science/Data Visualization – Explorando com Seaborn/Anotações/Data Visualization – Explorando com Seaborn.docx
@@ -362,6 +362,7 @@
         <w:t xml:space="preserve">Utilizando os </w:t>
       </w:r>
       <w:proofErr w:type="spellStart"/>
+      <w:proofErr w:type="gramStart"/>
       <w:r>
         <w:rPr>
           <w:rFonts w:ascii="Times New Roman" w:hAnsi="Times New Roman" w:cs="Times New Roman"/>
@@ -371,6 +372,7 @@
         <w:t>dados.columns</w:t>
       </w:r>
       <w:proofErr w:type="spellEnd"/>
+      <w:proofErr w:type="gramEnd"/>
       <w:r>
         <w:rPr>
           <w:rFonts w:ascii="Times New Roman" w:hAnsi="Times New Roman" w:cs="Times New Roman"/>
@@ -393,6 +395,7 @@
         </w:rPr>
       </w:pPr>
       <w:proofErr w:type="spellStart"/>
+      <w:proofErr w:type="gramStart"/>
       <w:r>
         <w:rPr>
           <w:rFonts w:ascii="Courier New" w:eastAsia="Times New Roman" w:hAnsi="Courier New" w:cs="Courier New"/>
@@ -404,6 +407,7 @@
         <w:t>dados.columns</w:t>
       </w:r>
       <w:proofErr w:type="spellEnd"/>
+      <w:proofErr w:type="gramEnd"/>
     </w:p>
     <w:p>
       <w:pPr>
@@ -501,6 +505,7 @@
         <w:t xml:space="preserve">, e usamos o </w:t>
       </w:r>
       <w:proofErr w:type="spellStart"/>
+      <w:proofErr w:type="gramStart"/>
       <w:r>
         <w:rPr>
           <w:rFonts w:ascii="Times New Roman" w:hAnsi="Times New Roman" w:cs="Times New Roman"/>
@@ -510,6 +515,7 @@
         <w:t>df.rename</w:t>
       </w:r>
       <w:proofErr w:type="spellEnd"/>
+      <w:proofErr w:type="gramEnd"/>
       <w:r>
         <w:rPr>
           <w:rFonts w:ascii="Times New Roman" w:hAnsi="Times New Roman" w:cs="Times New Roman"/>
@@ -721,7 +727,18 @@
           <w:szCs w:val="21"/>
           <w:lang w:eastAsia="pt-BR"/>
         </w:rPr>
-        <w:t>'No'</w:t>
+        <w:t>'No</w:t>
+      </w:r>
+      <w:proofErr w:type="gramStart"/>
+      <w:r>
+        <w:rPr>
+          <w:rFonts w:ascii="Courier New" w:eastAsia="Times New Roman" w:hAnsi="Courier New" w:cs="Courier New"/>
+          <w:color w:val="CE9178"/>
+          <w:sz w:val="21"/>
+          <w:szCs w:val="21"/>
+          <w:lang w:eastAsia="pt-BR"/>
+        </w:rPr>
+        <w:t>'</w:t>
       </w:r>
       <w:r>
         <w:rPr>
@@ -743,6 +760,7 @@
         </w:rPr>
         <w:t>:</w:t>
       </w:r>
+      <w:proofErr w:type="gramEnd"/>
       <w:r>
         <w:rPr>
           <w:rFonts w:ascii="Courier New" w:eastAsia="Times New Roman" w:hAnsi="Courier New" w:cs="Courier New"/>
@@ -847,6 +865,7 @@
         </w:rPr>
       </w:pPr>
       <w:proofErr w:type="spellStart"/>
+      <w:proofErr w:type="gramStart"/>
       <w:r>
         <w:rPr>
           <w:rFonts w:ascii="Courier New" w:eastAsia="Times New Roman" w:hAnsi="Courier New" w:cs="Courier New"/>
@@ -858,6 +877,7 @@
         <w:t>gorjetas.sobremesa</w:t>
       </w:r>
       <w:proofErr w:type="spellEnd"/>
+      <w:proofErr w:type="gramEnd"/>
       <w:r>
         <w:rPr>
           <w:rFonts w:ascii="Courier New" w:eastAsia="Times New Roman" w:hAnsi="Courier New" w:cs="Courier New"/>
@@ -936,6 +956,7 @@
         </w:rPr>
       </w:pPr>
       <w:proofErr w:type="spellStart"/>
+      <w:proofErr w:type="gramStart"/>
       <w:r>
         <w:rPr>
           <w:rFonts w:ascii="Courier New" w:eastAsia="Times New Roman" w:hAnsi="Courier New" w:cs="Courier New"/>
@@ -947,6 +968,7 @@
         <w:t>gorjetas.head</w:t>
       </w:r>
       <w:proofErr w:type="spellEnd"/>
+      <w:proofErr w:type="gramEnd"/>
       <w:r>
         <w:rPr>
           <w:rFonts w:ascii="Courier New" w:eastAsia="Times New Roman" w:hAnsi="Courier New" w:cs="Courier New"/>
@@ -1420,6 +1442,7 @@
         </w:rPr>
       </w:pPr>
       <w:proofErr w:type="spellStart"/>
+      <w:proofErr w:type="gramStart"/>
       <w:r>
         <w:rPr>
           <w:rFonts w:ascii="Courier New" w:eastAsia="Times New Roman" w:hAnsi="Courier New" w:cs="Courier New"/>
@@ -1431,6 +1454,7 @@
         <w:t>gorjetas.head</w:t>
       </w:r>
       <w:proofErr w:type="spellEnd"/>
+      <w:proofErr w:type="gramEnd"/>
       <w:r>
         <w:rPr>
           <w:rFonts w:ascii="Courier New" w:eastAsia="Times New Roman" w:hAnsi="Courier New" w:cs="Courier New"/>
@@ -1716,6 +1740,7 @@
         </w:rPr>
       </w:pPr>
       <w:proofErr w:type="spellStart"/>
+      <w:proofErr w:type="gramStart"/>
       <w:r>
         <w:rPr>
           <w:rFonts w:ascii="Courier New" w:eastAsia="Times New Roman" w:hAnsi="Courier New" w:cs="Courier New"/>
@@ -1727,6 +1752,7 @@
         <w:t>gorjetas.refeicao</w:t>
       </w:r>
       <w:proofErr w:type="spellEnd"/>
+      <w:proofErr w:type="gramEnd"/>
       <w:r>
         <w:rPr>
           <w:rFonts w:ascii="Courier New" w:eastAsia="Times New Roman" w:hAnsi="Courier New" w:cs="Courier New"/>
@@ -1805,6 +1831,7 @@
         </w:rPr>
       </w:pPr>
       <w:proofErr w:type="spellStart"/>
+      <w:proofErr w:type="gramStart"/>
       <w:r>
         <w:rPr>
           <w:rFonts w:ascii="Courier New" w:eastAsia="Times New Roman" w:hAnsi="Courier New" w:cs="Courier New"/>
@@ -1816,6 +1843,7 @@
         <w:t>gorjetas.head</w:t>
       </w:r>
       <w:proofErr w:type="spellEnd"/>
+      <w:proofErr w:type="gramEnd"/>
       <w:r>
         <w:rPr>
           <w:rFonts w:ascii="Courier New" w:eastAsia="Times New Roman" w:hAnsi="Courier New" w:cs="Courier New"/>
@@ -1941,6 +1969,7 @@
         </w:rPr>
       </w:pPr>
       <w:proofErr w:type="spellStart"/>
+      <w:proofErr w:type="gramStart"/>
       <w:r>
         <w:rPr>
           <w:rFonts w:ascii="Times New Roman" w:hAnsi="Times New Roman" w:cs="Times New Roman"/>
@@ -1950,6 +1979,7 @@
         <w:t>Df.tail</w:t>
       </w:r>
       <w:proofErr w:type="spellEnd"/>
+      <w:proofErr w:type="gramEnd"/>
       <w:r>
         <w:rPr>
           <w:rFonts w:ascii="Times New Roman" w:hAnsi="Times New Roman" w:cs="Times New Roman"/>
@@ -2261,7 +2291,25 @@
           <w:sz w:val="24"/>
           <w:szCs w:val="24"/>
         </w:rPr>
-        <w:t xml:space="preserve">, mas nós utilizamos, hoje em dia, o pandas para análise, modificação e afins dos nossos dados, tendo essa biblioteca sido desenvolvida 10 anos depois da </w:t>
+        <w:t xml:space="preserve">, mas nós utilizamos, hoje em dia, </w:t>
+      </w:r>
+      <w:proofErr w:type="gramStart"/>
+      <w:r>
+        <w:rPr>
+          <w:rFonts w:ascii="Times New Roman" w:hAnsi="Times New Roman" w:cs="Times New Roman"/>
+          <w:sz w:val="24"/>
+          <w:szCs w:val="24"/>
+        </w:rPr>
+        <w:t>o pandas</w:t>
+      </w:r>
+      <w:proofErr w:type="gramEnd"/>
+      <w:r>
+        <w:rPr>
+          <w:rFonts w:ascii="Times New Roman" w:hAnsi="Times New Roman" w:cs="Times New Roman"/>
+          <w:sz w:val="24"/>
+          <w:szCs w:val="24"/>
+        </w:rPr>
+        <w:t xml:space="preserve"> para análise, modificação e afins dos nossos dados, tendo essa biblioteca sido desenvolvida 10 anos depois da </w:t>
       </w:r>
       <w:proofErr w:type="spellStart"/>
       <w:r>
@@ -2348,7 +2396,25 @@
           <w:szCs w:val="24"/>
         </w:rPr>
         <w:lastRenderedPageBreak/>
-        <w:t xml:space="preserve">panos) juntamente com o pandas e uma linguagem de bem mais alto nível do que a </w:t>
+        <w:t xml:space="preserve">panos) juntamente com </w:t>
+      </w:r>
+      <w:proofErr w:type="gramStart"/>
+      <w:r>
+        <w:rPr>
+          <w:rFonts w:ascii="Times New Roman" w:hAnsi="Times New Roman" w:cs="Times New Roman"/>
+          <w:sz w:val="24"/>
+          <w:szCs w:val="24"/>
+        </w:rPr>
+        <w:t>o pandas</w:t>
+      </w:r>
+      <w:proofErr w:type="gramEnd"/>
+      <w:r>
+        <w:rPr>
+          <w:rFonts w:ascii="Times New Roman" w:hAnsi="Times New Roman" w:cs="Times New Roman"/>
+          <w:sz w:val="24"/>
+          <w:szCs w:val="24"/>
+        </w:rPr>
+        <w:t xml:space="preserve"> e uma linguagem de bem mais alto nível do que a </w:t>
       </w:r>
       <w:proofErr w:type="spellStart"/>
       <w:r>
@@ -2618,8 +2684,20 @@
           <w:szCs w:val="21"/>
           <w:lang w:eastAsia="pt-BR"/>
         </w:rPr>
-        <w:t>valor_gorjeta = sns.scatterplot</w:t>
-      </w:r>
+        <w:t>valor_gorjeta = </w:t>
+      </w:r>
+      <w:proofErr w:type="gramStart"/>
+      <w:r>
+        <w:rPr>
+          <w:rFonts w:ascii="Courier New" w:eastAsia="Times New Roman" w:hAnsi="Courier New" w:cs="Courier New"/>
+          <w:color w:val="D4D4D4"/>
+          <w:sz w:val="21"/>
+          <w:szCs w:val="21"/>
+          <w:lang w:eastAsia="pt-BR"/>
+        </w:rPr>
+        <w:t>sns.scatterplot</w:t>
+      </w:r>
+      <w:proofErr w:type="gramEnd"/>
       <w:r>
         <w:rPr>
           <w:rFonts w:ascii="Courier New" w:eastAsia="Times New Roman" w:hAnsi="Courier New" w:cs="Courier New"/>
@@ -2848,6 +2926,7 @@
         <w:t xml:space="preserve">Para saber qual a contagem de observações não nulas usamos o </w:t>
       </w:r>
       <w:proofErr w:type="spellStart"/>
+      <w:proofErr w:type="gramStart"/>
       <w:r>
         <w:rPr>
           <w:rFonts w:ascii="Times New Roman" w:hAnsi="Times New Roman" w:cs="Times New Roman"/>
@@ -2863,7 +2942,16 @@
           <w:sz w:val="24"/>
           <w:szCs w:val="24"/>
         </w:rPr>
-        <w:t>():</w:t>
+        <w:t>(</w:t>
+      </w:r>
+      <w:proofErr w:type="gramEnd"/>
+      <w:r>
+        <w:rPr>
+          <w:rFonts w:ascii="Times New Roman" w:hAnsi="Times New Roman" w:cs="Times New Roman"/>
+          <w:sz w:val="24"/>
+          <w:szCs w:val="24"/>
+        </w:rPr>
+        <w:t>):</w:t>
       </w:r>
     </w:p>
     <w:p>
@@ -2879,6 +2967,7 @@
         </w:rPr>
       </w:pPr>
       <w:proofErr w:type="spellStart"/>
+      <w:proofErr w:type="gramStart"/>
       <w:r>
         <w:rPr>
           <w:rFonts w:ascii="Courier New" w:eastAsia="Times New Roman" w:hAnsi="Courier New" w:cs="Courier New"/>
@@ -2890,6 +2979,7 @@
         <w:t>gorjetas.count</w:t>
       </w:r>
       <w:proofErr w:type="spellEnd"/>
+      <w:proofErr w:type="gramEnd"/>
       <w:r>
         <w:rPr>
           <w:rFonts w:ascii="Courier New" w:eastAsia="Times New Roman" w:hAnsi="Courier New" w:cs="Courier New"/>
@@ -3060,15 +3150,27 @@
         </w:rPr>
         <w:t>(</w:t>
       </w:r>
-      <w:r>
-        <w:rPr>
-          <w:rFonts w:ascii="Courier New" w:eastAsia="Times New Roman" w:hAnsi="Courier New" w:cs="Courier New"/>
-          <w:color w:val="D4D4D4"/>
-          <w:sz w:val="21"/>
-          <w:szCs w:val="21"/>
-          <w:lang w:eastAsia="pt-BR"/>
-        </w:rPr>
-        <w:t>gorjetas.gorjeta / gorjetas.valor_da_conta</w:t>
+      <w:proofErr w:type="gramStart"/>
+      <w:r>
+        <w:rPr>
+          <w:rFonts w:ascii="Courier New" w:eastAsia="Times New Roman" w:hAnsi="Courier New" w:cs="Courier New"/>
+          <w:color w:val="D4D4D4"/>
+          <w:sz w:val="21"/>
+          <w:szCs w:val="21"/>
+          <w:lang w:eastAsia="pt-BR"/>
+        </w:rPr>
+        <w:t>gorjetas.gorjeta</w:t>
+      </w:r>
+      <w:proofErr w:type="gramEnd"/>
+      <w:r>
+        <w:rPr>
+          <w:rFonts w:ascii="Courier New" w:eastAsia="Times New Roman" w:hAnsi="Courier New" w:cs="Courier New"/>
+          <w:color w:val="D4D4D4"/>
+          <w:sz w:val="21"/>
+          <w:szCs w:val="21"/>
+          <w:lang w:eastAsia="pt-BR"/>
+        </w:rPr>
+        <w:t> / gorjetas.valor_da_conta</w:t>
       </w:r>
       <w:r>
         <w:rPr>
@@ -3114,6 +3216,7 @@
         </w:rPr>
       </w:pPr>
       <w:proofErr w:type="spellStart"/>
+      <w:proofErr w:type="gramStart"/>
       <w:r>
         <w:rPr>
           <w:rFonts w:ascii="Courier New" w:eastAsia="Times New Roman" w:hAnsi="Courier New" w:cs="Courier New"/>
@@ -3125,6 +3228,7 @@
         <w:t>gorjetas.porcentagem</w:t>
       </w:r>
       <w:proofErr w:type="spellEnd"/>
+      <w:proofErr w:type="gramEnd"/>
       <w:r>
         <w:rPr>
           <w:rFonts w:ascii="Courier New" w:eastAsia="Times New Roman" w:hAnsi="Courier New" w:cs="Courier New"/>
@@ -3201,6 +3305,7 @@
         </w:rPr>
       </w:pPr>
       <w:proofErr w:type="spellStart"/>
+      <w:proofErr w:type="gramStart"/>
       <w:r>
         <w:rPr>
           <w:rFonts w:ascii="Courier New" w:eastAsia="Times New Roman" w:hAnsi="Courier New" w:cs="Courier New"/>
@@ -3212,6 +3317,7 @@
         <w:t>gorjetas.head</w:t>
       </w:r>
       <w:proofErr w:type="spellEnd"/>
+      <w:proofErr w:type="gramEnd"/>
       <w:r>
         <w:rPr>
           <w:rFonts w:ascii="Courier New" w:eastAsia="Times New Roman" w:hAnsi="Courier New" w:cs="Courier New"/>
@@ -3321,8 +3427,20 @@
           <w:szCs w:val="21"/>
           <w:lang w:eastAsia="pt-BR"/>
         </w:rPr>
-        <w:t>porcentagem_conta = sns.scatterplot</w:t>
-      </w:r>
+        <w:t>porcentagem_conta = </w:t>
+      </w:r>
+      <w:proofErr w:type="gramStart"/>
+      <w:r>
+        <w:rPr>
+          <w:rFonts w:ascii="Courier New" w:eastAsia="Times New Roman" w:hAnsi="Courier New" w:cs="Courier New"/>
+          <w:color w:val="D4D4D4"/>
+          <w:sz w:val="21"/>
+          <w:szCs w:val="21"/>
+          <w:lang w:eastAsia="pt-BR"/>
+        </w:rPr>
+        <w:t>sns.scatterplot</w:t>
+      </w:r>
+      <w:proofErr w:type="gramEnd"/>
       <w:r>
         <w:rPr>
           <w:rFonts w:ascii="Courier New" w:eastAsia="Times New Roman" w:hAnsi="Courier New" w:cs="Courier New"/>
@@ -3550,6 +3668,7 @@
         <w:t xml:space="preserve"> Podemos gerar o mesmo gráfico que acima, mas utilizando linhas ao invés de pontos a partir do </w:t>
       </w:r>
       <w:proofErr w:type="spellStart"/>
+      <w:proofErr w:type="gramStart"/>
       <w:r>
         <w:rPr>
           <w:rFonts w:ascii="Times New Roman" w:hAnsi="Times New Roman" w:cs="Times New Roman"/>
@@ -3559,6 +3678,7 @@
         <w:t>sns.relplot</w:t>
       </w:r>
       <w:proofErr w:type="spellEnd"/>
+      <w:proofErr w:type="gramEnd"/>
       <w:r>
         <w:rPr>
           <w:rFonts w:ascii="Times New Roman" w:hAnsi="Times New Roman" w:cs="Times New Roman"/>
@@ -3642,8 +3762,20 @@
           <w:szCs w:val="21"/>
           <w:lang w:eastAsia="pt-BR"/>
         </w:rPr>
-        <w:t>porcentagem_conta_linha = sns.relplot</w:t>
-      </w:r>
+        <w:t>porcentagem_conta_linha = </w:t>
+      </w:r>
+      <w:proofErr w:type="gramStart"/>
+      <w:r>
+        <w:rPr>
+          <w:rFonts w:ascii="Courier New" w:eastAsia="Times New Roman" w:hAnsi="Courier New" w:cs="Courier New"/>
+          <w:color w:val="D4D4D4"/>
+          <w:sz w:val="21"/>
+          <w:szCs w:val="21"/>
+          <w:lang w:eastAsia="pt-BR"/>
+        </w:rPr>
+        <w:t>sns.relplot</w:t>
+      </w:r>
+      <w:proofErr w:type="gramEnd"/>
       <w:r>
         <w:rPr>
           <w:rFonts w:ascii="Courier New" w:eastAsia="Times New Roman" w:hAnsi="Courier New" w:cs="Courier New"/>
@@ -3854,6 +3986,7 @@
         <w:t xml:space="preserve">E podemos ser ainda mais precisos na análise juntando ambos os gráficos com o </w:t>
       </w:r>
       <w:proofErr w:type="spellStart"/>
+      <w:proofErr w:type="gramStart"/>
       <w:r>
         <w:rPr>
           <w:rFonts w:ascii="Times New Roman" w:hAnsi="Times New Roman" w:cs="Times New Roman"/>
@@ -3863,6 +3996,7 @@
         <w:t>sns.lmplot</w:t>
       </w:r>
       <w:proofErr w:type="spellEnd"/>
+      <w:proofErr w:type="gramEnd"/>
       <w:r>
         <w:rPr>
           <w:rFonts w:ascii="Times New Roman" w:hAnsi="Times New Roman" w:cs="Times New Roman"/>
@@ -3884,6 +4018,7 @@
           <w:lang w:eastAsia="pt-BR"/>
         </w:rPr>
       </w:pPr>
+      <w:proofErr w:type="gramStart"/>
       <w:r>
         <w:rPr>
           <w:rFonts w:ascii="Courier New" w:eastAsia="Times New Roman" w:hAnsi="Courier New" w:cs="Courier New"/>
@@ -3894,6 +4029,7 @@
         </w:rPr>
         <w:t>sns.lmplot</w:t>
       </w:r>
+      <w:proofErr w:type="gramEnd"/>
       <w:r>
         <w:rPr>
           <w:rFonts w:ascii="Courier New" w:eastAsia="Times New Roman" w:hAnsi="Courier New" w:cs="Courier New"/>
@@ -4147,7 +4283,16 @@
           <w:sz w:val="24"/>
           <w:szCs w:val="24"/>
         </w:rPr>
-        <w:t>get_figure</w:t>
+        <w:t>get_</w:t>
+      </w:r>
+      <w:proofErr w:type="gramStart"/>
+      <w:r>
+        <w:rPr>
+          <w:rFonts w:ascii="Times New Roman" w:hAnsi="Times New Roman" w:cs="Times New Roman"/>
+          <w:sz w:val="24"/>
+          <w:szCs w:val="24"/>
+        </w:rPr>
+        <w:t>figure</w:t>
       </w:r>
       <w:proofErr w:type="spellEnd"/>
       <w:r>
@@ -4156,7 +4301,16 @@
           <w:sz w:val="24"/>
           <w:szCs w:val="24"/>
         </w:rPr>
-        <w:t xml:space="preserve">() e/ou o </w:t>
+        <w:t>(</w:t>
+      </w:r>
+      <w:proofErr w:type="gramEnd"/>
+      <w:r>
+        <w:rPr>
+          <w:rFonts w:ascii="Times New Roman" w:hAnsi="Times New Roman" w:cs="Times New Roman"/>
+          <w:sz w:val="24"/>
+          <w:szCs w:val="24"/>
+        </w:rPr>
+        <w:t xml:space="preserve">) e/ou o </w:t>
       </w:r>
       <w:proofErr w:type="spellStart"/>
       <w:r>
@@ -4199,7 +4353,25 @@
           <w:sz w:val="24"/>
           <w:szCs w:val="24"/>
         </w:rPr>
-        <w:t>primeiro_plot.figure.suptitle</w:t>
+        <w:t>primeiro_</w:t>
+      </w:r>
+      <w:proofErr w:type="gramStart"/>
+      <w:r>
+        <w:rPr>
+          <w:rFonts w:ascii="Times New Roman" w:hAnsi="Times New Roman" w:cs="Times New Roman"/>
+          <w:sz w:val="24"/>
+          <w:szCs w:val="24"/>
+        </w:rPr>
+        <w:t>plot.figure</w:t>
+      </w:r>
+      <w:proofErr w:type="gramEnd"/>
+      <w:r>
+        <w:rPr>
+          <w:rFonts w:ascii="Times New Roman" w:hAnsi="Times New Roman" w:cs="Times New Roman"/>
+          <w:sz w:val="24"/>
+          <w:szCs w:val="24"/>
+        </w:rPr>
+        <w:t>.suptitle</w:t>
       </w:r>
       <w:proofErr w:type="spellEnd"/>
       <w:r>
@@ -4341,9 +4513,19 @@
           <w:sz w:val="24"/>
           <w:szCs w:val="24"/>
         </w:rPr>
-        <w:t xml:space="preserve"> com o set(</w:t>
+        <w:t xml:space="preserve"> com o </w:t>
+      </w:r>
+      <w:proofErr w:type="gramStart"/>
+      <w:r>
+        <w:rPr>
+          <w:rFonts w:ascii="Times New Roman" w:hAnsi="Times New Roman" w:cs="Times New Roman"/>
+          <w:sz w:val="24"/>
+          <w:szCs w:val="24"/>
+        </w:rPr>
+        <w:t>set(</w:t>
       </w:r>
       <w:proofErr w:type="spellStart"/>
+      <w:proofErr w:type="gramEnd"/>
       <w:r>
         <w:rPr>
           <w:rFonts w:ascii="Times New Roman" w:hAnsi="Times New Roman" w:cs="Times New Roman"/>
@@ -4436,7 +4618,18 @@
           <w:szCs w:val="21"/>
           <w:lang w:eastAsia="pt-BR"/>
         </w:rPr>
-        <w:t>primeiro_plot.set_title</w:t>
+        <w:t>primeiro_plot.set_</w:t>
+      </w:r>
+      <w:proofErr w:type="gramStart"/>
+      <w:r>
+        <w:rPr>
+          <w:rFonts w:ascii="Courier New" w:eastAsia="Times New Roman" w:hAnsi="Courier New" w:cs="Courier New"/>
+          <w:color w:val="D4D4D4"/>
+          <w:sz w:val="21"/>
+          <w:szCs w:val="21"/>
+          <w:lang w:eastAsia="pt-BR"/>
+        </w:rPr>
+        <w:t>title</w:t>
       </w:r>
       <w:r>
         <w:rPr>
@@ -4448,6 +4641,7 @@
         </w:rPr>
         <w:t>(</w:t>
       </w:r>
+      <w:proofErr w:type="gramEnd"/>
       <w:r>
         <w:rPr>
           <w:rFonts w:ascii="Courier New" w:eastAsia="Times New Roman" w:hAnsi="Courier New" w:cs="Courier New"/>
@@ -4494,6 +4688,7 @@
           <w:lang w:eastAsia="pt-BR"/>
         </w:rPr>
       </w:pPr>
+      <w:proofErr w:type="gramStart"/>
       <w:r>
         <w:rPr>
           <w:rFonts w:ascii="Courier New" w:eastAsia="Times New Roman" w:hAnsi="Courier New" w:cs="Courier New"/>
@@ -4524,6 +4719,7 @@
         </w:rPr>
         <w:t>(</w:t>
       </w:r>
+      <w:proofErr w:type="gramEnd"/>
       <w:r>
         <w:rPr>
           <w:rFonts w:ascii="Courier New" w:eastAsia="Times New Roman" w:hAnsi="Courier New" w:cs="Courier New"/>
@@ -4673,6 +4869,7 @@
         <w:t xml:space="preserve">Podemos salvar o nosso gráfico com o </w:t>
       </w:r>
       <w:proofErr w:type="spellStart"/>
+      <w:proofErr w:type="gramStart"/>
       <w:r>
         <w:rPr>
           <w:rFonts w:ascii="Times New Roman" w:hAnsi="Times New Roman" w:cs="Times New Roman"/>
@@ -4682,6 +4879,7 @@
         <w:t>img.savefig</w:t>
       </w:r>
       <w:proofErr w:type="spellEnd"/>
+      <w:proofErr w:type="gramEnd"/>
       <w:r>
         <w:rPr>
           <w:rFonts w:ascii="Times New Roman" w:hAnsi="Times New Roman" w:cs="Times New Roman"/>
@@ -4756,7 +4954,18 @@
           <w:szCs w:val="21"/>
           <w:lang w:eastAsia="pt-BR"/>
         </w:rPr>
-        <w:t>primeiro_plot.get_figure</w:t>
+        <w:t>primeiro_plot.get_</w:t>
+      </w:r>
+      <w:proofErr w:type="gramStart"/>
+      <w:r>
+        <w:rPr>
+          <w:rFonts w:ascii="Courier New" w:eastAsia="Times New Roman" w:hAnsi="Courier New" w:cs="Courier New"/>
+          <w:color w:val="D4D4D4"/>
+          <w:sz w:val="21"/>
+          <w:szCs w:val="21"/>
+          <w:lang w:eastAsia="pt-BR"/>
+        </w:rPr>
+        <w:t>figure</w:t>
       </w:r>
       <w:proofErr w:type="spellEnd"/>
       <w:r>
@@ -4767,7 +4976,18 @@
           <w:szCs w:val="21"/>
           <w:lang w:eastAsia="pt-BR"/>
         </w:rPr>
-        <w:t>()</w:t>
+        <w:t>(</w:t>
+      </w:r>
+      <w:proofErr w:type="gramEnd"/>
+      <w:r>
+        <w:rPr>
+          <w:rFonts w:ascii="Courier New" w:eastAsia="Times New Roman" w:hAnsi="Courier New" w:cs="Courier New"/>
+          <w:color w:val="DCDCDC"/>
+          <w:sz w:val="21"/>
+          <w:szCs w:val="21"/>
+          <w:lang w:eastAsia="pt-BR"/>
+        </w:rPr>
+        <w:t>)</w:t>
       </w:r>
     </w:p>
     <w:p>
@@ -4783,6 +5003,7 @@
         </w:rPr>
       </w:pPr>
       <w:proofErr w:type="spellStart"/>
+      <w:proofErr w:type="gramStart"/>
       <w:r>
         <w:rPr>
           <w:rFonts w:ascii="Courier New" w:eastAsia="Times New Roman" w:hAnsi="Courier New" w:cs="Courier New"/>
@@ -4794,6 +5015,7 @@
         <w:t>imagem.savefig</w:t>
       </w:r>
       <w:proofErr w:type="spellEnd"/>
+      <w:proofErr w:type="gramEnd"/>
       <w:r>
         <w:rPr>
           <w:rFonts w:ascii="Courier New" w:eastAsia="Times New Roman" w:hAnsi="Courier New" w:cs="Courier New"/>
@@ -5110,6 +5332,7 @@
           <w:lang w:eastAsia="pt-BR"/>
         </w:rPr>
       </w:pPr>
+      <w:proofErr w:type="gramStart"/>
       <w:r>
         <w:rPr>
           <w:rFonts w:ascii="Courier New" w:eastAsia="Times New Roman" w:hAnsi="Courier New" w:cs="Courier New"/>
@@ -5131,6 +5354,7 @@
         <w:t>[</w:t>
       </w:r>
       <w:proofErr w:type="spellStart"/>
+      <w:proofErr w:type="gramEnd"/>
       <w:r>
         <w:rPr>
           <w:rFonts w:ascii="Courier New" w:eastAsia="Times New Roman" w:hAnsi="Courier New" w:cs="Courier New"/>
@@ -5251,6 +5475,7 @@
         <w:t xml:space="preserve">Utilizamos o </w:t>
       </w:r>
       <w:proofErr w:type="spellStart"/>
+      <w:proofErr w:type="gramStart"/>
       <w:r>
         <w:rPr>
           <w:rFonts w:ascii="Times New Roman" w:hAnsi="Times New Roman" w:cs="Times New Roman"/>
@@ -5260,6 +5485,7 @@
         <w:t>df.describe</w:t>
       </w:r>
       <w:proofErr w:type="spellEnd"/>
+      <w:proofErr w:type="gramEnd"/>
       <w:r>
         <w:rPr>
           <w:rFonts w:ascii="Times New Roman" w:hAnsi="Times New Roman" w:cs="Times New Roman"/>
@@ -5299,6 +5525,7 @@
           <w:lang w:eastAsia="pt-BR"/>
         </w:rPr>
       </w:pPr>
+      <w:proofErr w:type="gramStart"/>
       <w:r>
         <w:rPr>
           <w:rFonts w:ascii="Courier New" w:eastAsia="Times New Roman" w:hAnsi="Courier New" w:cs="Courier New"/>
@@ -5320,6 +5547,7 @@
         <w:t>[</w:t>
       </w:r>
       <w:proofErr w:type="spellStart"/>
+      <w:proofErr w:type="gramEnd"/>
       <w:r>
         <w:rPr>
           <w:rFonts w:ascii="Courier New" w:eastAsia="Times New Roman" w:hAnsi="Courier New" w:cs="Courier New"/>
@@ -5485,6 +5713,7 @@
           <w:lang w:eastAsia="pt-BR"/>
         </w:rPr>
       </w:pPr>
+      <w:proofErr w:type="gramStart"/>
       <w:r>
         <w:rPr>
           <w:rFonts w:ascii="Courier New" w:eastAsia="Times New Roman" w:hAnsi="Courier New" w:cs="Courier New"/>
@@ -5506,6 +5735,7 @@
         <w:t>[</w:t>
       </w:r>
       <w:proofErr w:type="spellStart"/>
+      <w:proofErr w:type="gramEnd"/>
       <w:r>
         <w:rPr>
           <w:rFonts w:ascii="Courier New" w:eastAsia="Times New Roman" w:hAnsi="Courier New" w:cs="Courier New"/>
@@ -5666,6 +5896,7 @@
         <w:t xml:space="preserve">Podemos fazer um gráfico categórico com </w:t>
       </w:r>
       <w:proofErr w:type="spellStart"/>
+      <w:proofErr w:type="gramStart"/>
       <w:r>
         <w:rPr>
           <w:rFonts w:ascii="Times New Roman" w:hAnsi="Times New Roman" w:cs="Times New Roman"/>
@@ -5675,6 +5906,7 @@
         <w:t>sns.catplot</w:t>
       </w:r>
       <w:proofErr w:type="spellEnd"/>
+      <w:proofErr w:type="gramEnd"/>
       <w:r>
         <w:rPr>
           <w:rFonts w:ascii="Times New Roman" w:hAnsi="Times New Roman" w:cs="Times New Roman"/>
@@ -5697,6 +5929,7 @@
         </w:rPr>
       </w:pPr>
       <w:proofErr w:type="spellStart"/>
+      <w:proofErr w:type="gramStart"/>
       <w:r>
         <w:rPr>
           <w:rFonts w:ascii="Courier New" w:eastAsia="Times New Roman" w:hAnsi="Courier New" w:cs="Courier New"/>
@@ -5708,6 +5941,7 @@
         <w:t>sns.catplot</w:t>
       </w:r>
       <w:proofErr w:type="spellEnd"/>
+      <w:proofErr w:type="gramEnd"/>
       <w:r>
         <w:rPr>
           <w:rFonts w:ascii="Courier New" w:eastAsia="Times New Roman" w:hAnsi="Courier New" w:cs="Courier New"/>
@@ -5887,6 +6121,7 @@
         <w:t xml:space="preserve">Ainda assim não conseguimos notar uma diferença muito grande, então podemos criar o gráfico </w:t>
       </w:r>
       <w:proofErr w:type="spellStart"/>
+      <w:proofErr w:type="gramStart"/>
       <w:r>
         <w:rPr>
           <w:rFonts w:ascii="Times New Roman" w:hAnsi="Times New Roman" w:cs="Times New Roman"/>
@@ -5896,6 +6131,7 @@
         <w:t>sns.relplot</w:t>
       </w:r>
       <w:proofErr w:type="spellEnd"/>
+      <w:proofErr w:type="gramEnd"/>
       <w:r>
         <w:rPr>
           <w:rFonts w:ascii="Times New Roman" w:hAnsi="Times New Roman" w:cs="Times New Roman"/>
@@ -5943,6 +6179,7 @@
           <w:lang w:eastAsia="pt-BR"/>
         </w:rPr>
       </w:pPr>
+      <w:proofErr w:type="gramStart"/>
       <w:r>
         <w:rPr>
           <w:rFonts w:ascii="Courier New" w:eastAsia="Times New Roman" w:hAnsi="Courier New" w:cs="Courier New"/>
@@ -5953,6 +6190,7 @@
         </w:rPr>
         <w:t>sns.relplot</w:t>
       </w:r>
+      <w:proofErr w:type="gramEnd"/>
       <w:r>
         <w:rPr>
           <w:rFonts w:ascii="Courier New" w:eastAsia="Times New Roman" w:hAnsi="Courier New" w:cs="Courier New"/>
@@ -6193,6 +6431,7 @@
           <w:lang w:eastAsia="pt-BR"/>
         </w:rPr>
       </w:pPr>
+      <w:proofErr w:type="gramStart"/>
       <w:r>
         <w:rPr>
           <w:rFonts w:ascii="Courier New" w:eastAsia="Times New Roman" w:hAnsi="Courier New" w:cs="Courier New"/>
@@ -6203,6 +6442,7 @@
         </w:rPr>
         <w:t>sns.relplot</w:t>
       </w:r>
+      <w:proofErr w:type="gramEnd"/>
       <w:r>
         <w:rPr>
           <w:rFonts w:ascii="Courier New" w:eastAsia="Times New Roman" w:hAnsi="Courier New" w:cs="Courier New"/>
@@ -6472,6 +6712,7 @@
           <w:lang w:eastAsia="pt-BR"/>
         </w:rPr>
       </w:pPr>
+      <w:proofErr w:type="gramStart"/>
       <w:r>
         <w:rPr>
           <w:rFonts w:ascii="Courier New" w:eastAsia="Times New Roman" w:hAnsi="Courier New" w:cs="Courier New"/>
@@ -6482,6 +6723,7 @@
         </w:rPr>
         <w:t>sns.relplot</w:t>
       </w:r>
+      <w:proofErr w:type="gramEnd"/>
       <w:r>
         <w:rPr>
           <w:rFonts w:ascii="Courier New" w:eastAsia="Times New Roman" w:hAnsi="Courier New" w:cs="Courier New"/>
@@ -6692,6 +6934,7 @@
         <w:t xml:space="preserve">Se quisermos traçar uma linha usamos o </w:t>
       </w:r>
       <w:proofErr w:type="spellStart"/>
+      <w:proofErr w:type="gramStart"/>
       <w:r>
         <w:rPr>
           <w:rFonts w:ascii="Times New Roman" w:hAnsi="Times New Roman" w:cs="Times New Roman"/>
@@ -6701,6 +6944,7 @@
         <w:t>sns.lmplot</w:t>
       </w:r>
       <w:proofErr w:type="spellEnd"/>
+      <w:proofErr w:type="gramEnd"/>
       <w:r>
         <w:rPr>
           <w:rFonts w:ascii="Times New Roman" w:hAnsi="Times New Roman" w:cs="Times New Roman"/>
@@ -6710,6 +6954,7 @@
         <w:t xml:space="preserve">() como já vimos. Podemos inclusive passar os exatos mesmos parâmetros que o </w:t>
       </w:r>
       <w:proofErr w:type="spellStart"/>
+      <w:proofErr w:type="gramStart"/>
       <w:r>
         <w:rPr>
           <w:rFonts w:ascii="Times New Roman" w:hAnsi="Times New Roman" w:cs="Times New Roman"/>
@@ -6719,6 +6964,7 @@
         <w:t>sns.relplot</w:t>
       </w:r>
       <w:proofErr w:type="spellEnd"/>
+      <w:proofErr w:type="gramEnd"/>
       <w:r>
         <w:rPr>
           <w:rFonts w:ascii="Times New Roman" w:hAnsi="Times New Roman" w:cs="Times New Roman"/>
@@ -6748,6 +6994,7 @@
           <w:lang w:eastAsia="pt-BR"/>
         </w:rPr>
       </w:pPr>
+      <w:proofErr w:type="gramStart"/>
       <w:r>
         <w:rPr>
           <w:rFonts w:ascii="Courier New" w:eastAsia="Times New Roman" w:hAnsi="Courier New" w:cs="Courier New"/>
@@ -6758,6 +7005,7 @@
         </w:rPr>
         <w:t>sns.lmplot</w:t>
       </w:r>
+      <w:proofErr w:type="gramEnd"/>
       <w:r>
         <w:rPr>
           <w:rFonts w:ascii="Courier New" w:eastAsia="Times New Roman" w:hAnsi="Courier New" w:cs="Courier New"/>
@@ -7033,6 +7281,7 @@
           <w:lang w:eastAsia="pt-BR"/>
         </w:rPr>
       </w:pPr>
+      <w:proofErr w:type="gramStart"/>
       <w:r>
         <w:rPr>
           <w:rFonts w:ascii="Courier New" w:eastAsia="Times New Roman" w:hAnsi="Courier New" w:cs="Courier New"/>
@@ -7043,6 +7292,7 @@
         </w:rPr>
         <w:t>sns.lmplot</w:t>
       </w:r>
+      <w:proofErr w:type="gramEnd"/>
       <w:r>
         <w:rPr>
           <w:rFonts w:ascii="Courier New" w:eastAsia="Times New Roman" w:hAnsi="Courier New" w:cs="Courier New"/>
@@ -7312,6 +7562,7 @@
           <w:lang w:eastAsia="pt-BR"/>
         </w:rPr>
       </w:pPr>
+      <w:proofErr w:type="gramStart"/>
       <w:r>
         <w:rPr>
           <w:rFonts w:ascii="Courier New" w:eastAsia="Times New Roman" w:hAnsi="Courier New" w:cs="Courier New"/>
@@ -7322,6 +7573,7 @@
         </w:rPr>
         <w:t>sns.relplot</w:t>
       </w:r>
+      <w:proofErr w:type="gramEnd"/>
       <w:r>
         <w:rPr>
           <w:rFonts w:ascii="Courier New" w:eastAsia="Times New Roman" w:hAnsi="Courier New" w:cs="Courier New"/>
@@ -7641,6 +7893,7 @@
         <w:t>sobremesa = </w:t>
       </w:r>
       <w:proofErr w:type="spellStart"/>
+      <w:proofErr w:type="gramStart"/>
       <w:r>
         <w:rPr>
           <w:rFonts w:ascii="Courier New" w:eastAsia="Times New Roman" w:hAnsi="Courier New" w:cs="Courier New"/>
@@ -7652,6 +7905,7 @@
         <w:t>gorjetas.query</w:t>
       </w:r>
       <w:proofErr w:type="spellEnd"/>
+      <w:proofErr w:type="gramEnd"/>
       <w:r>
         <w:rPr>
           <w:rFonts w:ascii="Courier New" w:eastAsia="Times New Roman" w:hAnsi="Courier New" w:cs="Courier New"/>
@@ -7839,6 +8093,7 @@
         <w:t xml:space="preserve"> da </w:t>
       </w:r>
       <w:proofErr w:type="spellStart"/>
+      <w:proofErr w:type="gramStart"/>
       <w:r>
         <w:rPr>
           <w:rFonts w:ascii="Times New Roman" w:hAnsi="Times New Roman" w:cs="Times New Roman"/>
@@ -7848,6 +8103,7 @@
         <w:t>scipy.stats</w:t>
       </w:r>
       <w:proofErr w:type="spellEnd"/>
+      <w:proofErr w:type="gramEnd"/>
       <w:r>
         <w:rPr>
           <w:rFonts w:ascii="Times New Roman" w:hAnsi="Times New Roman" w:cs="Times New Roman"/>
@@ -7890,6 +8146,7 @@
         <w:t> </w:t>
       </w:r>
       <w:proofErr w:type="spellStart"/>
+      <w:proofErr w:type="gramStart"/>
       <w:r>
         <w:rPr>
           <w:rFonts w:ascii="Courier New" w:eastAsia="Times New Roman" w:hAnsi="Courier New" w:cs="Courier New"/>
@@ -7901,6 +8158,7 @@
         <w:t>scipy.stats</w:t>
       </w:r>
       <w:proofErr w:type="spellEnd"/>
+      <w:proofErr w:type="gramEnd"/>
       <w:r>
         <w:rPr>
           <w:rFonts w:ascii="Courier New" w:eastAsia="Times New Roman" w:hAnsi="Courier New" w:cs="Courier New"/>
@@ -7957,6 +8215,7 @@
         </w:rPr>
       </w:pPr>
       <w:proofErr w:type="spellStart"/>
+      <w:proofErr w:type="gramStart"/>
       <w:r>
         <w:rPr>
           <w:rFonts w:ascii="Courier New" w:eastAsia="Times New Roman" w:hAnsi="Courier New" w:cs="Courier New"/>
@@ -7978,6 +8237,7 @@
         </w:rPr>
         <w:t>(</w:t>
       </w:r>
+      <w:proofErr w:type="gramEnd"/>
       <w:r>
         <w:rPr>
           <w:rFonts w:ascii="Courier New" w:eastAsia="Times New Roman" w:hAnsi="Courier New" w:cs="Courier New"/>
@@ -8252,6 +8512,7 @@
         <w:t xml:space="preserve">Fizemos uma análise descritiva das pessoas que pediram sobremesa e não pediram sobremesa com a função </w:t>
       </w:r>
       <w:proofErr w:type="spellStart"/>
+      <w:proofErr w:type="gramStart"/>
       <w:r>
         <w:rPr>
           <w:rFonts w:ascii="Times New Roman" w:hAnsi="Times New Roman" w:cs="Times New Roman"/>
@@ -8267,7 +8528,16 @@
           <w:sz w:val="24"/>
           <w:szCs w:val="24"/>
         </w:rPr>
-        <w:t>()</w:t>
+        <w:t>(</w:t>
+      </w:r>
+      <w:proofErr w:type="gramEnd"/>
+      <w:r>
+        <w:rPr>
+          <w:rFonts w:ascii="Times New Roman" w:hAnsi="Times New Roman" w:cs="Times New Roman"/>
+          <w:sz w:val="24"/>
+          <w:szCs w:val="24"/>
+        </w:rPr>
+        <w:t>)</w:t>
       </w:r>
       <w:r>
         <w:rPr>
@@ -8464,6 +8734,7 @@
         <w:t xml:space="preserve">Fizemos um gráfico categórico com </w:t>
       </w:r>
       <w:proofErr w:type="spellStart"/>
+      <w:proofErr w:type="gramStart"/>
       <w:r>
         <w:rPr>
           <w:rFonts w:ascii="Times New Roman" w:hAnsi="Times New Roman" w:cs="Times New Roman"/>
@@ -8479,7 +8750,16 @@
           <w:sz w:val="24"/>
           <w:szCs w:val="24"/>
         </w:rPr>
-        <w:t>() com os dias da semana e a gorjeta:</w:t>
+        <w:t>(</w:t>
+      </w:r>
+      <w:proofErr w:type="gramEnd"/>
+      <w:r>
+        <w:rPr>
+          <w:rFonts w:ascii="Times New Roman" w:hAnsi="Times New Roman" w:cs="Times New Roman"/>
+          <w:sz w:val="24"/>
+          <w:szCs w:val="24"/>
+        </w:rPr>
+        <w:t>) com os dias da semana e a gorjeta:</w:t>
       </w:r>
     </w:p>
     <w:p>
@@ -8494,6 +8774,7 @@
           <w:lang w:eastAsia="pt-BR"/>
         </w:rPr>
       </w:pPr>
+      <w:proofErr w:type="gramStart"/>
       <w:r>
         <w:rPr>
           <w:rFonts w:ascii="Courier New" w:eastAsia="Times New Roman" w:hAnsi="Courier New" w:cs="Courier New"/>
@@ -8504,6 +8785,7 @@
         </w:rPr>
         <w:t>sns.catplot</w:t>
       </w:r>
+      <w:proofErr w:type="gramEnd"/>
       <w:r>
         <w:rPr>
           <w:rFonts w:ascii="Courier New" w:eastAsia="Times New Roman" w:hAnsi="Courier New" w:cs="Courier New"/>
@@ -8749,6 +9031,7 @@
           <w:lang w:eastAsia="pt-BR"/>
         </w:rPr>
       </w:pPr>
+      <w:proofErr w:type="gramStart"/>
       <w:r>
         <w:rPr>
           <w:rFonts w:ascii="Courier New" w:eastAsia="Times New Roman" w:hAnsi="Courier New" w:cs="Courier New"/>
@@ -8759,6 +9042,7 @@
         </w:rPr>
         <w:t>sns.relplot</w:t>
       </w:r>
+      <w:proofErr w:type="gramEnd"/>
       <w:r>
         <w:rPr>
           <w:rFonts w:ascii="Courier New" w:eastAsia="Times New Roman" w:hAnsi="Courier New" w:cs="Courier New"/>
@@ -8981,6 +9265,7 @@
           <w:lang w:eastAsia="pt-BR"/>
         </w:rPr>
       </w:pPr>
+      <w:proofErr w:type="gramStart"/>
       <w:r>
         <w:rPr>
           <w:rFonts w:ascii="Courier New" w:eastAsia="Times New Roman" w:hAnsi="Courier New" w:cs="Courier New"/>
@@ -8991,6 +9276,7 @@
         </w:rPr>
         <w:t>sns.relplot</w:t>
       </w:r>
+      <w:proofErr w:type="gramEnd"/>
       <w:r>
         <w:rPr>
           <w:rFonts w:ascii="Courier New" w:eastAsia="Times New Roman" w:hAnsi="Courier New" w:cs="Courier New"/>
@@ -9218,6 +9504,7 @@
           <w:lang w:eastAsia="pt-BR"/>
         </w:rPr>
       </w:pPr>
+      <w:proofErr w:type="gramStart"/>
       <w:r>
         <w:rPr>
           <w:rFonts w:ascii="Courier New" w:eastAsia="Times New Roman" w:hAnsi="Courier New" w:cs="Courier New"/>
@@ -9228,6 +9515,7 @@
         </w:rPr>
         <w:t>sns.relplot</w:t>
       </w:r>
+      <w:proofErr w:type="gramEnd"/>
       <w:r>
         <w:rPr>
           <w:rFonts w:ascii="Courier New" w:eastAsia="Times New Roman" w:hAnsi="Courier New" w:cs="Courier New"/>
@@ -9479,6 +9767,7 @@
           <w:lang w:eastAsia="pt-BR"/>
         </w:rPr>
       </w:pPr>
+      <w:proofErr w:type="gramStart"/>
       <w:r>
         <w:rPr>
           <w:rFonts w:ascii="Courier New" w:eastAsia="Times New Roman" w:hAnsi="Courier New" w:cs="Courier New"/>
@@ -9489,6 +9778,7 @@
         </w:rPr>
         <w:t>sns.lmplot</w:t>
       </w:r>
+      <w:proofErr w:type="gramEnd"/>
       <w:r>
         <w:rPr>
           <w:rFonts w:ascii="Courier New" w:eastAsia="Times New Roman" w:hAnsi="Courier New" w:cs="Courier New"/>
@@ -9772,15 +10062,27 @@
         <w:t> = </w:t>
       </w:r>
       <w:proofErr w:type="spellStart"/>
-      <w:r>
-        <w:rPr>
-          <w:rFonts w:ascii="Courier New" w:eastAsia="Times New Roman" w:hAnsi="Courier New" w:cs="Courier New"/>
-          <w:color w:val="D4D4D4"/>
-          <w:sz w:val="21"/>
-          <w:szCs w:val="21"/>
-          <w:lang w:eastAsia="pt-BR"/>
-        </w:rPr>
-        <w:t>gorjetas.gorjeta.mean</w:t>
+      <w:proofErr w:type="gramStart"/>
+      <w:r>
+        <w:rPr>
+          <w:rFonts w:ascii="Courier New" w:eastAsia="Times New Roman" w:hAnsi="Courier New" w:cs="Courier New"/>
+          <w:color w:val="D4D4D4"/>
+          <w:sz w:val="21"/>
+          <w:szCs w:val="21"/>
+          <w:lang w:eastAsia="pt-BR"/>
+        </w:rPr>
+        <w:t>gorjetas.gorjeta</w:t>
+      </w:r>
+      <w:proofErr w:type="gramEnd"/>
+      <w:r>
+        <w:rPr>
+          <w:rFonts w:ascii="Courier New" w:eastAsia="Times New Roman" w:hAnsi="Courier New" w:cs="Courier New"/>
+          <w:color w:val="D4D4D4"/>
+          <w:sz w:val="21"/>
+          <w:szCs w:val="21"/>
+          <w:lang w:eastAsia="pt-BR"/>
+        </w:rPr>
+        <w:t>.mean</w:t>
       </w:r>
       <w:proofErr w:type="spellEnd"/>
       <w:r>
@@ -9806,6 +10108,7 @@
           <w:lang w:eastAsia="pt-BR"/>
         </w:rPr>
       </w:pPr>
+      <w:proofErr w:type="gramStart"/>
       <w:r>
         <w:rPr>
           <w:rFonts w:ascii="Courier New" w:eastAsia="Times New Roman" w:hAnsi="Courier New" w:cs="Courier New"/>
@@ -9826,6 +10129,7 @@
         </w:rPr>
         <w:t>(</w:t>
       </w:r>
+      <w:proofErr w:type="gramEnd"/>
       <w:r>
         <w:rPr>
           <w:rFonts w:ascii="Courier New" w:eastAsia="Times New Roman" w:hAnsi="Courier New" w:cs="Courier New"/>
@@ -9994,6 +10298,7 @@
         </w:rPr>
       </w:pPr>
       <w:proofErr w:type="spellStart"/>
+      <w:proofErr w:type="gramStart"/>
       <w:r>
         <w:rPr>
           <w:rFonts w:ascii="Courier New" w:eastAsia="Times New Roman" w:hAnsi="Courier New" w:cs="Courier New"/>
@@ -10005,6 +10310,7 @@
         <w:t>gorjetas.groupby</w:t>
       </w:r>
       <w:proofErr w:type="spellEnd"/>
+      <w:proofErr w:type="gramEnd"/>
       <w:r>
         <w:rPr>
           <w:rFonts w:ascii="Courier New" w:eastAsia="Times New Roman" w:hAnsi="Courier New" w:cs="Courier New"/>
@@ -10190,6 +10496,7 @@
         <w:t xml:space="preserve">Como não temos como ter 2.8 pessoas, podemos selecionar os dados que queremos obter a média passando o índice delas dentro de [[]] depois do </w:t>
       </w:r>
       <w:proofErr w:type="spellStart"/>
+      <w:proofErr w:type="gramStart"/>
       <w:r>
         <w:rPr>
           <w:rFonts w:ascii="Times New Roman" w:hAnsi="Times New Roman" w:cs="Times New Roman"/>
@@ -10205,7 +10512,16 @@
           <w:sz w:val="24"/>
           <w:szCs w:val="24"/>
         </w:rPr>
-        <w:t>():</w:t>
+        <w:t>(</w:t>
+      </w:r>
+      <w:proofErr w:type="gramEnd"/>
+      <w:r>
+        <w:rPr>
+          <w:rFonts w:ascii="Times New Roman" w:hAnsi="Times New Roman" w:cs="Times New Roman"/>
+          <w:sz w:val="24"/>
+          <w:szCs w:val="24"/>
+        </w:rPr>
+        <w:t>):</w:t>
       </w:r>
     </w:p>
     <w:p>
@@ -10220,6 +10536,7 @@
           <w:lang w:eastAsia="pt-BR"/>
         </w:rPr>
       </w:pPr>
+      <w:proofErr w:type="gramStart"/>
       <w:r>
         <w:rPr>
           <w:rFonts w:ascii="Courier New" w:eastAsia="Times New Roman" w:hAnsi="Courier New" w:cs="Courier New"/>
@@ -10230,6 +10547,7 @@
         </w:rPr>
         <w:t>gorjetas.groupby</w:t>
       </w:r>
+      <w:proofErr w:type="gramEnd"/>
       <w:r>
         <w:rPr>
           <w:rFonts w:ascii="Courier New" w:eastAsia="Times New Roman" w:hAnsi="Courier New" w:cs="Courier New"/>
@@ -10461,6 +10779,7 @@
           <w:lang w:eastAsia="pt-BR"/>
         </w:rPr>
       </w:pPr>
+      <w:proofErr w:type="gramStart"/>
       <w:r>
         <w:rPr>
           <w:rFonts w:ascii="Courier New" w:eastAsia="Times New Roman" w:hAnsi="Courier New" w:cs="Courier New"/>
@@ -10482,6 +10801,7 @@
         </w:rPr>
         <w:t>(</w:t>
       </w:r>
+      <w:proofErr w:type="gramEnd"/>
       <w:r>
         <w:rPr>
           <w:rFonts w:ascii="Courier New" w:eastAsia="Times New Roman" w:hAnsi="Courier New" w:cs="Courier New"/>
@@ -10777,8 +11097,20 @@
           <w:szCs w:val="21"/>
           <w:lang w:eastAsia="pt-BR"/>
         </w:rPr>
-        <w:t>valor_conta_domingo = gorjetas.query</w:t>
-      </w:r>
+        <w:t>valor_conta_domingo = </w:t>
+      </w:r>
+      <w:proofErr w:type="gramStart"/>
+      <w:r>
+        <w:rPr>
+          <w:rFonts w:ascii="Courier New" w:eastAsia="Times New Roman" w:hAnsi="Courier New" w:cs="Courier New"/>
+          <w:color w:val="D4D4D4"/>
+          <w:sz w:val="21"/>
+          <w:szCs w:val="21"/>
+          <w:lang w:eastAsia="pt-BR"/>
+        </w:rPr>
+        <w:t>gorjetas.query</w:t>
+      </w:r>
+      <w:proofErr w:type="gramEnd"/>
       <w:r>
         <w:rPr>
           <w:rFonts w:ascii="Courier New" w:eastAsia="Times New Roman" w:hAnsi="Courier New" w:cs="Courier New"/>
@@ -10853,8 +11185,20 @@
           <w:szCs w:val="21"/>
           <w:lang w:eastAsia="pt-BR"/>
         </w:rPr>
-        <w:t>valor_conta_sabado = gorjetas.query</w:t>
-      </w:r>
+        <w:t>valor_conta_sabado = </w:t>
+      </w:r>
+      <w:proofErr w:type="gramStart"/>
+      <w:r>
+        <w:rPr>
+          <w:rFonts w:ascii="Courier New" w:eastAsia="Times New Roman" w:hAnsi="Courier New" w:cs="Courier New"/>
+          <w:color w:val="D4D4D4"/>
+          <w:sz w:val="21"/>
+          <w:szCs w:val="21"/>
+          <w:lang w:eastAsia="pt-BR"/>
+        </w:rPr>
+        <w:t>gorjetas.query</w:t>
+      </w:r>
+      <w:proofErr w:type="gramEnd"/>
       <w:r>
         <w:rPr>
           <w:rFonts w:ascii="Courier New" w:eastAsia="Times New Roman" w:hAnsi="Courier New" w:cs="Courier New"/>
@@ -10920,6 +11264,7 @@
         <w:t xml:space="preserve">E fizemos a análise de </w:t>
       </w:r>
       <w:proofErr w:type="spellStart"/>
+      <w:proofErr w:type="gramStart"/>
       <w:r>
         <w:rPr>
           <w:rFonts w:ascii="Times New Roman" w:hAnsi="Times New Roman" w:cs="Times New Roman"/>
@@ -10935,7 +11280,16 @@
           <w:sz w:val="24"/>
           <w:szCs w:val="24"/>
         </w:rPr>
-        <w:t>():</w:t>
+        <w:t>(</w:t>
+      </w:r>
+      <w:proofErr w:type="gramEnd"/>
+      <w:r>
+        <w:rPr>
+          <w:rFonts w:ascii="Times New Roman" w:hAnsi="Times New Roman" w:cs="Times New Roman"/>
+          <w:sz w:val="24"/>
+          <w:szCs w:val="24"/>
+        </w:rPr>
+        <w:t>):</w:t>
       </w:r>
     </w:p>
     <w:p>
@@ -10961,6 +11315,7 @@
         <w:t>r2 = </w:t>
       </w:r>
       <w:proofErr w:type="spellStart"/>
+      <w:proofErr w:type="gramStart"/>
       <w:r>
         <w:rPr>
           <w:rFonts w:ascii="Courier New" w:eastAsia="Times New Roman" w:hAnsi="Courier New" w:cs="Courier New"/>
@@ -10983,6 +11338,7 @@
         <w:t>(</w:t>
       </w:r>
       <w:proofErr w:type="spellStart"/>
+      <w:proofErr w:type="gramEnd"/>
       <w:r>
         <w:rPr>
           <w:rFonts w:ascii="Courier New" w:eastAsia="Times New Roman" w:hAnsi="Courier New" w:cs="Courier New"/>
@@ -11049,6 +11405,7 @@
           <w:lang w:eastAsia="pt-BR"/>
         </w:rPr>
       </w:pPr>
+      <w:proofErr w:type="gramStart"/>
       <w:r>
         <w:rPr>
           <w:rFonts w:ascii="Courier New" w:eastAsia="Times New Roman" w:hAnsi="Courier New" w:cs="Courier New"/>
@@ -11070,6 +11427,7 @@
         <w:t>(</w:t>
       </w:r>
       <w:proofErr w:type="spellStart"/>
+      <w:proofErr w:type="gramEnd"/>
       <w:r>
         <w:rPr>
           <w:rFonts w:ascii="Courier New" w:eastAsia="Times New Roman" w:hAnsi="Courier New" w:cs="Courier New"/>
@@ -11465,6 +11823,7 @@
         <w:t xml:space="preserve">Começamos com as análises visuais da janta com relação ao valor da conta. Fizemos um </w:t>
       </w:r>
       <w:proofErr w:type="spellStart"/>
+      <w:proofErr w:type="gramStart"/>
       <w:r>
         <w:rPr>
           <w:rFonts w:ascii="Times New Roman" w:hAnsi="Times New Roman" w:cs="Times New Roman"/>
@@ -11480,7 +11839,16 @@
           <w:sz w:val="24"/>
           <w:szCs w:val="24"/>
         </w:rPr>
-        <w:t xml:space="preserve">() e passamos um parâmetro novo: </w:t>
+        <w:t>(</w:t>
+      </w:r>
+      <w:proofErr w:type="gramEnd"/>
+      <w:r>
+        <w:rPr>
+          <w:rFonts w:ascii="Times New Roman" w:hAnsi="Times New Roman" w:cs="Times New Roman"/>
+          <w:sz w:val="24"/>
+          <w:szCs w:val="24"/>
+        </w:rPr>
+        <w:t xml:space="preserve">) e passamos um parâmetro novo: </w:t>
       </w:r>
       <w:proofErr w:type="spellStart"/>
       <w:r>
@@ -11531,6 +11899,7 @@
           <w:lang w:eastAsia="pt-BR"/>
         </w:rPr>
       </w:pPr>
+      <w:proofErr w:type="gramStart"/>
       <w:r>
         <w:rPr>
           <w:rFonts w:ascii="Courier New" w:eastAsia="Times New Roman" w:hAnsi="Courier New" w:cs="Courier New"/>
@@ -11541,6 +11910,7 @@
         </w:rPr>
         <w:t>sns.catplot</w:t>
       </w:r>
+      <w:proofErr w:type="gramEnd"/>
       <w:r>
         <w:rPr>
           <w:rFonts w:ascii="Courier New" w:eastAsia="Times New Roman" w:hAnsi="Courier New" w:cs="Courier New"/>
@@ -11750,6 +12120,7 @@
         <w:t xml:space="preserve">Podemos ainda utilizar o </w:t>
       </w:r>
       <w:proofErr w:type="spellStart"/>
+      <w:proofErr w:type="gramStart"/>
       <w:r>
         <w:rPr>
           <w:rFonts w:ascii="Times New Roman" w:hAnsi="Times New Roman" w:cs="Times New Roman"/>
@@ -11759,6 +12130,7 @@
         <w:t>sns.violinplot</w:t>
       </w:r>
       <w:proofErr w:type="spellEnd"/>
+      <w:proofErr w:type="gramEnd"/>
       <w:r>
         <w:rPr>
           <w:rFonts w:ascii="Times New Roman" w:hAnsi="Times New Roman" w:cs="Times New Roman"/>
@@ -11780,6 +12152,7 @@
           <w:lang w:eastAsia="pt-BR"/>
         </w:rPr>
       </w:pPr>
+      <w:proofErr w:type="gramStart"/>
       <w:r>
         <w:rPr>
           <w:rFonts w:ascii="Courier New" w:eastAsia="Times New Roman" w:hAnsi="Courier New" w:cs="Courier New"/>
@@ -11790,6 +12163,7 @@
         </w:rPr>
         <w:t>sns.violinplot</w:t>
       </w:r>
+      <w:proofErr w:type="gramEnd"/>
       <w:r>
         <w:rPr>
           <w:rFonts w:ascii="Courier New" w:eastAsia="Times New Roman" w:hAnsi="Courier New" w:cs="Courier New"/>
@@ -11970,6 +12344,7 @@
         <w:t xml:space="preserve">Para ter uma melhor visualização da mediana, quartis e outliers dos nossos dados podemos fazer um </w:t>
       </w:r>
       <w:proofErr w:type="spellStart"/>
+      <w:proofErr w:type="gramStart"/>
       <w:r>
         <w:rPr>
           <w:rFonts w:ascii="Times New Roman" w:hAnsi="Times New Roman" w:cs="Times New Roman"/>
@@ -11979,6 +12354,7 @@
         <w:t>sns.boxplot</w:t>
       </w:r>
       <w:proofErr w:type="spellEnd"/>
+      <w:proofErr w:type="gramEnd"/>
       <w:r>
         <w:rPr>
           <w:rFonts w:ascii="Times New Roman" w:hAnsi="Times New Roman" w:cs="Times New Roman"/>
@@ -12000,6 +12376,7 @@
           <w:lang w:eastAsia="pt-BR"/>
         </w:rPr>
       </w:pPr>
+      <w:proofErr w:type="gramStart"/>
       <w:r>
         <w:rPr>
           <w:rFonts w:ascii="Courier New" w:eastAsia="Times New Roman" w:hAnsi="Courier New" w:cs="Courier New"/>
@@ -12010,6 +12387,7 @@
         </w:rPr>
         <w:t>sns.boxplot</w:t>
       </w:r>
+      <w:proofErr w:type="gramEnd"/>
       <w:r>
         <w:rPr>
           <w:rFonts w:ascii="Courier New" w:eastAsia="Times New Roman" w:hAnsi="Courier New" w:cs="Courier New"/>
@@ -12189,6 +12567,7 @@
         <w:t xml:space="preserve">Se quiser também podemos gerar um </w:t>
       </w:r>
       <w:proofErr w:type="spellStart"/>
+      <w:proofErr w:type="gramStart"/>
       <w:r>
         <w:rPr>
           <w:rFonts w:ascii="Times New Roman" w:hAnsi="Times New Roman" w:cs="Times New Roman"/>
@@ -12204,7 +12583,16 @@
           <w:sz w:val="24"/>
           <w:szCs w:val="24"/>
         </w:rPr>
-        <w:t>(), mas diferente dos outros precisamos separar os dados que queremos fazer o gráfico, não simplesmente colocando x e y</w:t>
+        <w:t>(</w:t>
+      </w:r>
+      <w:proofErr w:type="gramEnd"/>
+      <w:r>
+        <w:rPr>
+          <w:rFonts w:ascii="Times New Roman" w:hAnsi="Times New Roman" w:cs="Times New Roman"/>
+          <w:sz w:val="24"/>
+          <w:szCs w:val="24"/>
+        </w:rPr>
+        <w:t>), mas diferente dos outros precisamos separar os dados que queremos fazer o gráfico, não simplesmente colocando x e y</w:t>
       </w:r>
       <w:r>
         <w:rPr>
@@ -12294,6 +12682,7 @@
         <w:t> = </w:t>
       </w:r>
       <w:proofErr w:type="spellStart"/>
+      <w:proofErr w:type="gramStart"/>
       <w:r>
         <w:rPr>
           <w:rFonts w:ascii="Courier New" w:eastAsia="Times New Roman" w:hAnsi="Courier New" w:cs="Courier New"/>
@@ -12305,6 +12694,7 @@
         <w:t>gorjetas.query</w:t>
       </w:r>
       <w:proofErr w:type="spellEnd"/>
+      <w:proofErr w:type="gramEnd"/>
       <w:r>
         <w:rPr>
           <w:rFonts w:ascii="Courier New" w:eastAsia="Times New Roman" w:hAnsi="Courier New" w:cs="Courier New"/>
@@ -12403,6 +12793,7 @@
         <w:t>jantar = </w:t>
       </w:r>
       <w:proofErr w:type="spellStart"/>
+      <w:proofErr w:type="gramStart"/>
       <w:r>
         <w:rPr>
           <w:rFonts w:ascii="Courier New" w:eastAsia="Times New Roman" w:hAnsi="Courier New" w:cs="Courier New"/>
@@ -12414,6 +12805,7 @@
         <w:t>gorjetas.query</w:t>
       </w:r>
       <w:proofErr w:type="spellEnd"/>
+      <w:proofErr w:type="gramEnd"/>
       <w:r>
         <w:rPr>
           <w:rFonts w:ascii="Courier New" w:eastAsia="Times New Roman" w:hAnsi="Courier New" w:cs="Courier New"/>
@@ -12515,6 +12907,7 @@
         </w:rPr>
       </w:pPr>
       <w:proofErr w:type="spellStart"/>
+      <w:proofErr w:type="gramStart"/>
       <w:r>
         <w:rPr>
           <w:rFonts w:ascii="Courier New" w:eastAsia="Times New Roman" w:hAnsi="Courier New" w:cs="Courier New"/>
@@ -12526,6 +12919,7 @@
         <w:t>sns.distplot</w:t>
       </w:r>
       <w:proofErr w:type="spellEnd"/>
+      <w:proofErr w:type="gramEnd"/>
       <w:r>
         <w:rPr>
           <w:rFonts w:ascii="Courier New" w:eastAsia="Times New Roman" w:hAnsi="Courier New" w:cs="Courier New"/>
@@ -12572,6 +12966,7 @@
         </w:rPr>
       </w:pPr>
       <w:proofErr w:type="spellStart"/>
+      <w:proofErr w:type="gramStart"/>
       <w:r>
         <w:rPr>
           <w:rFonts w:ascii="Courier New" w:eastAsia="Times New Roman" w:hAnsi="Courier New" w:cs="Courier New"/>
@@ -12583,6 +12978,7 @@
         <w:t>sns.distplot</w:t>
       </w:r>
       <w:proofErr w:type="spellEnd"/>
+      <w:proofErr w:type="gramEnd"/>
       <w:r>
         <w:rPr>
           <w:rFonts w:ascii="Courier New" w:eastAsia="Times New Roman" w:hAnsi="Courier New" w:cs="Courier New"/>
@@ -12787,6 +13183,1276 @@
                     <a:ln>
                       <a:noFill/>
                     </a:ln>
+                  </pic:spPr>
+                </pic:pic>
+              </a:graphicData>
+            </a:graphic>
+          </wp:inline>
+        </w:drawing>
+      </w:r>
+    </w:p>
+    <w:p>
+      <w:pPr>
+        <w:pStyle w:val="PargrafodaLista"/>
+        <w:numPr>
+          <w:ilvl w:val="2"/>
+          <w:numId w:val="2"/>
+        </w:numPr>
+        <w:spacing w:before="240" w:line="360" w:lineRule="auto"/>
+        <w:jc w:val="both"/>
+        <w:rPr>
+          <w:rFonts w:ascii="Times New Roman" w:hAnsi="Times New Roman" w:cs="Times New Roman"/>
+          <w:sz w:val="24"/>
+          <w:szCs w:val="24"/>
+        </w:rPr>
+      </w:pPr>
+      <w:r>
+        <w:rPr>
+          <w:rFonts w:ascii="Times New Roman" w:hAnsi="Times New Roman" w:cs="Times New Roman"/>
+          <w:sz w:val="24"/>
+          <w:szCs w:val="24"/>
+        </w:rPr>
+        <w:t xml:space="preserve">O </w:t>
+      </w:r>
+      <w:proofErr w:type="spellStart"/>
+      <w:proofErr w:type="gramStart"/>
+      <w:r>
+        <w:rPr>
+          <w:rFonts w:ascii="Times New Roman" w:hAnsi="Times New Roman" w:cs="Times New Roman"/>
+          <w:sz w:val="24"/>
+          <w:szCs w:val="24"/>
+        </w:rPr>
+        <w:t>distplot</w:t>
+      </w:r>
+      <w:proofErr w:type="spellEnd"/>
+      <w:r>
+        <w:rPr>
+          <w:rFonts w:ascii="Times New Roman" w:hAnsi="Times New Roman" w:cs="Times New Roman"/>
+          <w:sz w:val="24"/>
+          <w:szCs w:val="24"/>
+        </w:rPr>
+        <w:t>(</w:t>
+      </w:r>
+      <w:proofErr w:type="gramEnd"/>
+      <w:r>
+        <w:rPr>
+          <w:rFonts w:ascii="Times New Roman" w:hAnsi="Times New Roman" w:cs="Times New Roman"/>
+          <w:sz w:val="24"/>
+          <w:szCs w:val="24"/>
+        </w:rPr>
+        <w:t>) é u</w:t>
+      </w:r>
+      <w:r>
+        <w:rPr>
+          <w:rFonts w:ascii="Times New Roman" w:hAnsi="Times New Roman" w:cs="Times New Roman"/>
+          <w:sz w:val="24"/>
+          <w:szCs w:val="24"/>
+        </w:rPr>
+        <w:t>m gráfico que tem, no eixo X, o valor da variável sendo exibida e no outro eixo, a frequência.</w:t>
+      </w:r>
+    </w:p>
+    <w:p>
+      <w:pPr>
+        <w:pStyle w:val="PargrafodaLista"/>
+        <w:numPr>
+          <w:ilvl w:val="1"/>
+          <w:numId w:val="2"/>
+        </w:numPr>
+        <w:spacing w:before="240" w:line="360" w:lineRule="auto"/>
+        <w:jc w:val="both"/>
+        <w:rPr>
+          <w:rFonts w:ascii="Times New Roman" w:hAnsi="Times New Roman" w:cs="Times New Roman"/>
+          <w:sz w:val="24"/>
+          <w:szCs w:val="24"/>
+        </w:rPr>
+      </w:pPr>
+      <w:r>
+        <w:rPr>
+          <w:rFonts w:ascii="Times New Roman" w:hAnsi="Times New Roman" w:cs="Times New Roman"/>
+          <w:sz w:val="24"/>
+          <w:szCs w:val="24"/>
+        </w:rPr>
+        <w:t xml:space="preserve"> </w:t>
+      </w:r>
+      <w:r>
+        <w:rPr>
+          <w:rFonts w:ascii="Times New Roman" w:hAnsi="Times New Roman" w:cs="Times New Roman"/>
+          <w:sz w:val="24"/>
+          <w:szCs w:val="24"/>
+        </w:rPr>
+        <w:t xml:space="preserve">Para ver se a distribuição da conta é igual no jantar e no almoço fizemos um </w:t>
+      </w:r>
+      <w:proofErr w:type="spellStart"/>
+      <w:proofErr w:type="gramStart"/>
+      <w:r>
+        <w:rPr>
+          <w:rFonts w:ascii="Times New Roman" w:hAnsi="Times New Roman" w:cs="Times New Roman"/>
+          <w:sz w:val="24"/>
+          <w:szCs w:val="24"/>
+        </w:rPr>
+        <w:t>groupby</w:t>
+      </w:r>
+      <w:proofErr w:type="spellEnd"/>
+      <w:r>
+        <w:rPr>
+          <w:rFonts w:ascii="Times New Roman" w:hAnsi="Times New Roman" w:cs="Times New Roman"/>
+          <w:sz w:val="24"/>
+          <w:szCs w:val="24"/>
+        </w:rPr>
+        <w:t>(</w:t>
+      </w:r>
+      <w:proofErr w:type="gramEnd"/>
+      <w:r>
+        <w:rPr>
+          <w:rFonts w:ascii="Times New Roman" w:hAnsi="Times New Roman" w:cs="Times New Roman"/>
+          <w:sz w:val="24"/>
+          <w:szCs w:val="24"/>
+        </w:rPr>
+        <w:t xml:space="preserve">) e um </w:t>
+      </w:r>
+      <w:proofErr w:type="spellStart"/>
+      <w:r>
+        <w:rPr>
+          <w:rFonts w:ascii="Times New Roman" w:hAnsi="Times New Roman" w:cs="Times New Roman"/>
+          <w:sz w:val="24"/>
+          <w:szCs w:val="24"/>
+        </w:rPr>
+        <w:t>ramksums</w:t>
+      </w:r>
+      <w:proofErr w:type="spellEnd"/>
+      <w:r>
+        <w:rPr>
+          <w:rFonts w:ascii="Times New Roman" w:hAnsi="Times New Roman" w:cs="Times New Roman"/>
+          <w:sz w:val="24"/>
+          <w:szCs w:val="24"/>
+        </w:rPr>
+        <w:t xml:space="preserve">() </w:t>
+      </w:r>
+      <w:r>
+        <w:rPr>
+          <w:rFonts w:ascii="Times New Roman" w:hAnsi="Times New Roman" w:cs="Times New Roman"/>
+          <w:sz w:val="24"/>
+          <w:szCs w:val="24"/>
+        </w:rPr>
+        <w:t xml:space="preserve">a partir da média dos grupos </w:t>
+      </w:r>
+      <w:r>
+        <w:rPr>
+          <w:rFonts w:ascii="Times New Roman" w:hAnsi="Times New Roman" w:cs="Times New Roman"/>
+          <w:sz w:val="24"/>
+          <w:szCs w:val="24"/>
+        </w:rPr>
+        <w:t>depois de definir nossas hipóteses:</w:t>
+      </w:r>
+    </w:p>
+    <w:p>
+      <w:pPr>
+        <w:shd w:val="clear" w:color="auto" w:fill="1E1E1E"/>
+        <w:spacing w:after="0" w:line="276" w:lineRule="auto"/>
+        <w:rPr>
+          <w:rFonts w:ascii="Courier New" w:eastAsia="Times New Roman" w:hAnsi="Courier New" w:cs="Courier New"/>
+          <w:color w:val="D4D4D4"/>
+          <w:sz w:val="21"/>
+          <w:szCs w:val="21"/>
+          <w:lang w:eastAsia="pt-BR"/>
+        </w:rPr>
+      </w:pPr>
+      <w:proofErr w:type="gramStart"/>
+      <w:r>
+        <w:rPr>
+          <w:rFonts w:ascii="Courier New" w:eastAsia="Times New Roman" w:hAnsi="Courier New" w:cs="Courier New"/>
+          <w:color w:val="D4D4D4"/>
+          <w:sz w:val="21"/>
+          <w:szCs w:val="21"/>
+          <w:lang w:eastAsia="pt-BR"/>
+        </w:rPr>
+        <w:t>gorjetas.groupby</w:t>
+      </w:r>
+      <w:proofErr w:type="gramEnd"/>
+      <w:r>
+        <w:rPr>
+          <w:rFonts w:ascii="Courier New" w:eastAsia="Times New Roman" w:hAnsi="Courier New" w:cs="Courier New"/>
+          <w:color w:val="DCDCDC"/>
+          <w:sz w:val="21"/>
+          <w:szCs w:val="21"/>
+          <w:lang w:eastAsia="pt-BR"/>
+        </w:rPr>
+        <w:t>(</w:t>
+      </w:r>
+      <w:r>
+        <w:rPr>
+          <w:rFonts w:ascii="Courier New" w:eastAsia="Times New Roman" w:hAnsi="Courier New" w:cs="Courier New"/>
+          <w:color w:val="D4D4D4"/>
+          <w:sz w:val="21"/>
+          <w:szCs w:val="21"/>
+          <w:lang w:eastAsia="pt-BR"/>
+        </w:rPr>
+        <w:t>by = </w:t>
+      </w:r>
+      <w:r>
+        <w:rPr>
+          <w:rFonts w:ascii="Courier New" w:eastAsia="Times New Roman" w:hAnsi="Courier New" w:cs="Courier New"/>
+          <w:color w:val="CE9178"/>
+          <w:sz w:val="21"/>
+          <w:szCs w:val="21"/>
+          <w:lang w:eastAsia="pt-BR"/>
+        </w:rPr>
+        <w:t>'refeicao'</w:t>
+      </w:r>
+      <w:r>
+        <w:rPr>
+          <w:rFonts w:ascii="Courier New" w:eastAsia="Times New Roman" w:hAnsi="Courier New" w:cs="Courier New"/>
+          <w:color w:val="DCDCDC"/>
+          <w:sz w:val="21"/>
+          <w:szCs w:val="21"/>
+          <w:lang w:eastAsia="pt-BR"/>
+        </w:rPr>
+        <w:t>)</w:t>
+      </w:r>
+      <w:r>
+        <w:rPr>
+          <w:rFonts w:ascii="Courier New" w:eastAsia="Times New Roman" w:hAnsi="Courier New" w:cs="Courier New"/>
+          <w:color w:val="D4D4D4"/>
+          <w:sz w:val="21"/>
+          <w:szCs w:val="21"/>
+          <w:lang w:eastAsia="pt-BR"/>
+        </w:rPr>
+        <w:t>.mean</w:t>
+      </w:r>
+      <w:r>
+        <w:rPr>
+          <w:rFonts w:ascii="Courier New" w:eastAsia="Times New Roman" w:hAnsi="Courier New" w:cs="Courier New"/>
+          <w:color w:val="DCDCDC"/>
+          <w:sz w:val="21"/>
+          <w:szCs w:val="21"/>
+          <w:lang w:eastAsia="pt-BR"/>
+        </w:rPr>
+        <w:t>()[[</w:t>
+      </w:r>
+      <w:r>
+        <w:rPr>
+          <w:rFonts w:ascii="Courier New" w:eastAsia="Times New Roman" w:hAnsi="Courier New" w:cs="Courier New"/>
+          <w:color w:val="CE9178"/>
+          <w:sz w:val="21"/>
+          <w:szCs w:val="21"/>
+          <w:lang w:eastAsia="pt-BR"/>
+        </w:rPr>
+        <w:t>'valor_da_conta'</w:t>
+      </w:r>
+      <w:r>
+        <w:rPr>
+          <w:rFonts w:ascii="Courier New" w:eastAsia="Times New Roman" w:hAnsi="Courier New" w:cs="Courier New"/>
+          <w:color w:val="DCDCDC"/>
+          <w:sz w:val="21"/>
+          <w:szCs w:val="21"/>
+          <w:lang w:eastAsia="pt-BR"/>
+        </w:rPr>
+        <w:t>,</w:t>
+      </w:r>
+      <w:r>
+        <w:rPr>
+          <w:rFonts w:ascii="Courier New" w:eastAsia="Times New Roman" w:hAnsi="Courier New" w:cs="Courier New"/>
+          <w:color w:val="D4D4D4"/>
+          <w:sz w:val="21"/>
+          <w:szCs w:val="21"/>
+          <w:lang w:eastAsia="pt-BR"/>
+        </w:rPr>
+        <w:t> </w:t>
+      </w:r>
+      <w:r>
+        <w:rPr>
+          <w:rFonts w:ascii="Courier New" w:eastAsia="Times New Roman" w:hAnsi="Courier New" w:cs="Courier New"/>
+          <w:color w:val="CE9178"/>
+          <w:sz w:val="21"/>
+          <w:szCs w:val="21"/>
+          <w:lang w:eastAsia="pt-BR"/>
+        </w:rPr>
+        <w:t>'gorjeta'</w:t>
+      </w:r>
+      <w:r>
+        <w:rPr>
+          <w:rFonts w:ascii="Courier New" w:eastAsia="Times New Roman" w:hAnsi="Courier New" w:cs="Courier New"/>
+          <w:color w:val="DCDCDC"/>
+          <w:sz w:val="21"/>
+          <w:szCs w:val="21"/>
+          <w:lang w:eastAsia="pt-BR"/>
+        </w:rPr>
+        <w:t>,</w:t>
+      </w:r>
+      <w:r>
+        <w:rPr>
+          <w:rFonts w:ascii="Courier New" w:eastAsia="Times New Roman" w:hAnsi="Courier New" w:cs="Courier New"/>
+          <w:color w:val="D4D4D4"/>
+          <w:sz w:val="21"/>
+          <w:szCs w:val="21"/>
+          <w:lang w:eastAsia="pt-BR"/>
+        </w:rPr>
+        <w:t> </w:t>
+      </w:r>
+      <w:r>
+        <w:rPr>
+          <w:rFonts w:ascii="Courier New" w:eastAsia="Times New Roman" w:hAnsi="Courier New" w:cs="Courier New"/>
+          <w:color w:val="CE9178"/>
+          <w:sz w:val="21"/>
+          <w:szCs w:val="21"/>
+          <w:lang w:eastAsia="pt-BR"/>
+        </w:rPr>
+        <w:t>'porcentagem'</w:t>
+      </w:r>
+      <w:r>
+        <w:rPr>
+          <w:rFonts w:ascii="Courier New" w:eastAsia="Times New Roman" w:hAnsi="Courier New" w:cs="Courier New"/>
+          <w:color w:val="DCDCDC"/>
+          <w:sz w:val="21"/>
+          <w:szCs w:val="21"/>
+          <w:lang w:eastAsia="pt-BR"/>
+        </w:rPr>
+        <w:t>]]</w:t>
+      </w:r>
+    </w:p>
+    <w:p>
+      <w:pPr>
+        <w:spacing w:before="240" w:line="360" w:lineRule="auto"/>
+        <w:jc w:val="center"/>
+        <w:rPr>
+          <w:rFonts w:ascii="Times New Roman" w:hAnsi="Times New Roman" w:cs="Times New Roman"/>
+          <w:sz w:val="24"/>
+          <w:szCs w:val="24"/>
+        </w:rPr>
+      </w:pPr>
+      <w:r>
+        <w:rPr>
+          <w:rFonts w:ascii="Times New Roman" w:hAnsi="Times New Roman" w:cs="Times New Roman"/>
+          <w:sz w:val="24"/>
+          <w:szCs w:val="24"/>
+        </w:rPr>
+        <w:drawing>
+          <wp:inline distT="0" distB="0" distL="0" distR="0" wp14:anchorId="0467DF64" wp14:editId="070599B2">
+            <wp:extent cx="2628899" cy="897673"/>
+            <wp:effectExtent l="0" t="0" r="635" b="0"/>
+            <wp:docPr id="43" name="Imagem 43"/>
+            <wp:cNvGraphicFramePr>
+              <a:graphicFrameLocks xmlns:a="http://schemas.openxmlformats.org/drawingml/2006/main" noChangeAspect="1"/>
+            </wp:cNvGraphicFramePr>
+            <a:graphic xmlns:a="http://schemas.openxmlformats.org/drawingml/2006/main">
+              <a:graphicData uri="http://schemas.openxmlformats.org/drawingml/2006/picture">
+                <pic:pic xmlns:pic="http://schemas.openxmlformats.org/drawingml/2006/picture">
+                  <pic:nvPicPr>
+                    <pic:cNvPr id="1" name=""/>
+                    <pic:cNvPicPr/>
+                  </pic:nvPicPr>
+                  <pic:blipFill>
+                    <a:blip r:embed="rId51"/>
+                    <a:stretch>
+                      <a:fillRect/>
+                    </a:stretch>
+                  </pic:blipFill>
+                  <pic:spPr>
+                    <a:xfrm>
+                      <a:off x="0" y="0"/>
+                      <a:ext cx="2638052" cy="900798"/>
+                    </a:xfrm>
+                    <a:prstGeom prst="rect">
+                      <a:avLst/>
+                    </a:prstGeom>
+                  </pic:spPr>
+                </pic:pic>
+              </a:graphicData>
+            </a:graphic>
+          </wp:inline>
+        </w:drawing>
+      </w:r>
+    </w:p>
+    <w:p>
+      <w:pPr>
+        <w:spacing w:before="240" w:line="360" w:lineRule="auto"/>
+        <w:jc w:val="center"/>
+        <w:rPr>
+          <w:rFonts w:ascii="Times New Roman" w:hAnsi="Times New Roman" w:cs="Times New Roman"/>
+          <w:sz w:val="24"/>
+          <w:szCs w:val="24"/>
+        </w:rPr>
+      </w:pPr>
+      <w:r>
+        <w:rPr>
+          <w:rFonts w:ascii="Times New Roman" w:hAnsi="Times New Roman" w:cs="Times New Roman"/>
+          <w:sz w:val="24"/>
+          <w:szCs w:val="24"/>
+        </w:rPr>
+        <w:drawing>
+          <wp:inline distT="0" distB="0" distL="0" distR="0" wp14:anchorId="28F51930" wp14:editId="7CFA7809">
+            <wp:extent cx="3162299" cy="1033711"/>
+            <wp:effectExtent l="0" t="0" r="635" b="0"/>
+            <wp:docPr id="44" name="Imagem 44"/>
+            <wp:cNvGraphicFramePr>
+              <a:graphicFrameLocks xmlns:a="http://schemas.openxmlformats.org/drawingml/2006/main" noChangeAspect="1"/>
+            </wp:cNvGraphicFramePr>
+            <a:graphic xmlns:a="http://schemas.openxmlformats.org/drawingml/2006/main">
+              <a:graphicData uri="http://schemas.openxmlformats.org/drawingml/2006/picture">
+                <pic:pic xmlns:pic="http://schemas.openxmlformats.org/drawingml/2006/picture">
+                  <pic:nvPicPr>
+                    <pic:cNvPr id="1" name=""/>
+                    <pic:cNvPicPr/>
+                  </pic:nvPicPr>
+                  <pic:blipFill>
+                    <a:blip r:embed="rId52"/>
+                    <a:stretch>
+                      <a:fillRect/>
+                    </a:stretch>
+                  </pic:blipFill>
+                  <pic:spPr>
+                    <a:xfrm>
+                      <a:off x="0" y="0"/>
+                      <a:ext cx="3178169" cy="1038899"/>
+                    </a:xfrm>
+                    <a:prstGeom prst="rect">
+                      <a:avLst/>
+                    </a:prstGeom>
+                  </pic:spPr>
+                </pic:pic>
+              </a:graphicData>
+            </a:graphic>
+          </wp:inline>
+        </w:drawing>
+      </w:r>
+    </w:p>
+    <w:p>
+      <w:pPr>
+        <w:shd w:val="clear" w:color="auto" w:fill="1E1E1E"/>
+        <w:spacing w:after="0" w:line="285" w:lineRule="atLeast"/>
+        <w:rPr>
+          <w:rFonts w:ascii="Courier New" w:eastAsia="Times New Roman" w:hAnsi="Courier New" w:cs="Courier New"/>
+          <w:color w:val="D4D4D4"/>
+          <w:sz w:val="21"/>
+          <w:szCs w:val="21"/>
+          <w:lang w:eastAsia="pt-BR"/>
+        </w:rPr>
+      </w:pPr>
+      <w:r>
+        <w:rPr>
+          <w:rFonts w:ascii="Courier New" w:eastAsia="Times New Roman" w:hAnsi="Courier New" w:cs="Courier New"/>
+          <w:color w:val="D4D4D4"/>
+          <w:sz w:val="21"/>
+          <w:szCs w:val="21"/>
+          <w:lang w:eastAsia="pt-BR"/>
+        </w:rPr>
+        <w:t>r3 = </w:t>
+      </w:r>
+      <w:proofErr w:type="spellStart"/>
+      <w:proofErr w:type="gramStart"/>
+      <w:r>
+        <w:rPr>
+          <w:rFonts w:ascii="Courier New" w:eastAsia="Times New Roman" w:hAnsi="Courier New" w:cs="Courier New"/>
+          <w:color w:val="D4D4D4"/>
+          <w:sz w:val="21"/>
+          <w:szCs w:val="21"/>
+          <w:lang w:eastAsia="pt-BR"/>
+        </w:rPr>
+        <w:t>ranksums</w:t>
+      </w:r>
+      <w:proofErr w:type="spellEnd"/>
+      <w:r>
+        <w:rPr>
+          <w:rFonts w:ascii="Courier New" w:eastAsia="Times New Roman" w:hAnsi="Courier New" w:cs="Courier New"/>
+          <w:color w:val="DCDCDC"/>
+          <w:sz w:val="21"/>
+          <w:szCs w:val="21"/>
+          <w:lang w:eastAsia="pt-BR"/>
+        </w:rPr>
+        <w:t>(</w:t>
+      </w:r>
+      <w:proofErr w:type="gramEnd"/>
+      <w:r>
+        <w:rPr>
+          <w:rFonts w:ascii="Courier New" w:eastAsia="Times New Roman" w:hAnsi="Courier New" w:cs="Courier New"/>
+          <w:color w:val="D4D4D4"/>
+          <w:sz w:val="21"/>
+          <w:szCs w:val="21"/>
+          <w:lang w:eastAsia="pt-BR"/>
+        </w:rPr>
+        <w:t>jantar</w:t>
+      </w:r>
+      <w:r>
+        <w:rPr>
+          <w:rFonts w:ascii="Courier New" w:eastAsia="Times New Roman" w:hAnsi="Courier New" w:cs="Courier New"/>
+          <w:color w:val="DCDCDC"/>
+          <w:sz w:val="21"/>
+          <w:szCs w:val="21"/>
+          <w:lang w:eastAsia="pt-BR"/>
+        </w:rPr>
+        <w:t>,</w:t>
+      </w:r>
+      <w:r>
+        <w:rPr>
+          <w:rFonts w:ascii="Courier New" w:eastAsia="Times New Roman" w:hAnsi="Courier New" w:cs="Courier New"/>
+          <w:color w:val="D4D4D4"/>
+          <w:sz w:val="21"/>
+          <w:szCs w:val="21"/>
+          <w:lang w:eastAsia="pt-BR"/>
+        </w:rPr>
+        <w:t> </w:t>
+      </w:r>
+      <w:proofErr w:type="spellStart"/>
+      <w:r>
+        <w:rPr>
+          <w:rFonts w:ascii="Courier New" w:eastAsia="Times New Roman" w:hAnsi="Courier New" w:cs="Courier New"/>
+          <w:color w:val="D4D4D4"/>
+          <w:sz w:val="21"/>
+          <w:szCs w:val="21"/>
+          <w:lang w:eastAsia="pt-BR"/>
+        </w:rPr>
+        <w:t>almoco</w:t>
+      </w:r>
+      <w:proofErr w:type="spellEnd"/>
+      <w:r>
+        <w:rPr>
+          <w:rFonts w:ascii="Courier New" w:eastAsia="Times New Roman" w:hAnsi="Courier New" w:cs="Courier New"/>
+          <w:color w:val="DCDCDC"/>
+          <w:sz w:val="21"/>
+          <w:szCs w:val="21"/>
+          <w:lang w:eastAsia="pt-BR"/>
+        </w:rPr>
+        <w:t>)</w:t>
+      </w:r>
+    </w:p>
+    <w:p>
+      <w:pPr>
+        <w:shd w:val="clear" w:color="auto" w:fill="1E1E1E"/>
+        <w:spacing w:after="0" w:line="285" w:lineRule="atLeast"/>
+        <w:rPr>
+          <w:rFonts w:ascii="Courier New" w:eastAsia="Times New Roman" w:hAnsi="Courier New" w:cs="Courier New"/>
+          <w:color w:val="D4D4D4"/>
+          <w:sz w:val="21"/>
+          <w:szCs w:val="21"/>
+          <w:lang w:eastAsia="pt-BR"/>
+        </w:rPr>
+      </w:pPr>
+      <w:proofErr w:type="gramStart"/>
+      <w:r>
+        <w:rPr>
+          <w:rFonts w:ascii="Courier New" w:eastAsia="Times New Roman" w:hAnsi="Courier New" w:cs="Courier New"/>
+          <w:color w:val="DCDCAA"/>
+          <w:sz w:val="21"/>
+          <w:szCs w:val="21"/>
+          <w:lang w:eastAsia="pt-BR"/>
+        </w:rPr>
+        <w:t>print</w:t>
+      </w:r>
+      <w:r>
+        <w:rPr>
+          <w:rFonts w:ascii="Courier New" w:eastAsia="Times New Roman" w:hAnsi="Courier New" w:cs="Courier New"/>
+          <w:color w:val="DCDCDC"/>
+          <w:sz w:val="21"/>
+          <w:szCs w:val="21"/>
+          <w:lang w:eastAsia="pt-BR"/>
+        </w:rPr>
+        <w:t>(</w:t>
+      </w:r>
+      <w:proofErr w:type="spellStart"/>
+      <w:proofErr w:type="gramEnd"/>
+      <w:r>
+        <w:rPr>
+          <w:rFonts w:ascii="Courier New" w:eastAsia="Times New Roman" w:hAnsi="Courier New" w:cs="Courier New"/>
+          <w:color w:val="569CD6"/>
+          <w:sz w:val="21"/>
+          <w:szCs w:val="21"/>
+          <w:lang w:eastAsia="pt-BR"/>
+        </w:rPr>
+        <w:t>f</w:t>
+      </w:r>
+      <w:r>
+        <w:rPr>
+          <w:rFonts w:ascii="Courier New" w:eastAsia="Times New Roman" w:hAnsi="Courier New" w:cs="Courier New"/>
+          <w:color w:val="CE9178"/>
+          <w:sz w:val="21"/>
+          <w:szCs w:val="21"/>
+          <w:lang w:eastAsia="pt-BR"/>
+        </w:rPr>
+        <w:t>'O</w:t>
+      </w:r>
+      <w:proofErr w:type="spellEnd"/>
+      <w:r>
+        <w:rPr>
+          <w:rFonts w:ascii="Courier New" w:eastAsia="Times New Roman" w:hAnsi="Courier New" w:cs="Courier New"/>
+          <w:color w:val="CE9178"/>
+          <w:sz w:val="21"/>
+          <w:szCs w:val="21"/>
+          <w:lang w:eastAsia="pt-BR"/>
+        </w:rPr>
+        <w:t> valor de p é </w:t>
+      </w:r>
+      <w:r>
+        <w:rPr>
+          <w:rFonts w:ascii="Courier New" w:eastAsia="Times New Roman" w:hAnsi="Courier New" w:cs="Courier New"/>
+          <w:color w:val="DCDCDC"/>
+          <w:sz w:val="21"/>
+          <w:szCs w:val="21"/>
+          <w:lang w:eastAsia="pt-BR"/>
+        </w:rPr>
+        <w:t>{</w:t>
+      </w:r>
+      <w:r>
+        <w:rPr>
+          <w:rFonts w:ascii="Courier New" w:eastAsia="Times New Roman" w:hAnsi="Courier New" w:cs="Courier New"/>
+          <w:color w:val="D4D4D4"/>
+          <w:sz w:val="21"/>
+          <w:szCs w:val="21"/>
+          <w:lang w:eastAsia="pt-BR"/>
+        </w:rPr>
+        <w:t>r3.pvalue</w:t>
+      </w:r>
+      <w:r>
+        <w:rPr>
+          <w:rFonts w:ascii="Courier New" w:eastAsia="Times New Roman" w:hAnsi="Courier New" w:cs="Courier New"/>
+          <w:color w:val="DCDCDC"/>
+          <w:sz w:val="21"/>
+          <w:szCs w:val="21"/>
+          <w:lang w:eastAsia="pt-BR"/>
+        </w:rPr>
+        <w:t>}</w:t>
+      </w:r>
+      <w:r>
+        <w:rPr>
+          <w:rFonts w:ascii="Courier New" w:eastAsia="Times New Roman" w:hAnsi="Courier New" w:cs="Courier New"/>
+          <w:color w:val="CE9178"/>
+          <w:sz w:val="21"/>
+          <w:szCs w:val="21"/>
+          <w:lang w:eastAsia="pt-BR"/>
+        </w:rPr>
+        <w:t>'</w:t>
+      </w:r>
+      <w:r>
+        <w:rPr>
+          <w:rFonts w:ascii="Courier New" w:eastAsia="Times New Roman" w:hAnsi="Courier New" w:cs="Courier New"/>
+          <w:color w:val="DCDCDC"/>
+          <w:sz w:val="21"/>
+          <w:szCs w:val="21"/>
+          <w:lang w:eastAsia="pt-BR"/>
+        </w:rPr>
+        <w:t>)</w:t>
+      </w:r>
+    </w:p>
+    <w:p>
+      <w:pPr>
+        <w:spacing w:before="240" w:line="360" w:lineRule="auto"/>
+        <w:jc w:val="center"/>
+        <w:rPr>
+          <w:rFonts w:ascii="Times New Roman" w:hAnsi="Times New Roman" w:cs="Times New Roman"/>
+          <w:sz w:val="24"/>
+          <w:szCs w:val="24"/>
+        </w:rPr>
+      </w:pPr>
+      <w:r>
+        <w:rPr>
+          <w:rFonts w:ascii="Times New Roman" w:hAnsi="Times New Roman" w:cs="Times New Roman"/>
+          <w:sz w:val="24"/>
+          <w:szCs w:val="24"/>
+        </w:rPr>
+        <w:drawing>
+          <wp:inline distT="0" distB="0" distL="0" distR="0" wp14:anchorId="2C26D0A7" wp14:editId="681F50BC">
+            <wp:extent cx="2724530" cy="266737"/>
+            <wp:effectExtent l="0" t="0" r="0" b="0"/>
+            <wp:docPr id="45" name="Imagem 45"/>
+            <wp:cNvGraphicFramePr>
+              <a:graphicFrameLocks xmlns:a="http://schemas.openxmlformats.org/drawingml/2006/main" noChangeAspect="1"/>
+            </wp:cNvGraphicFramePr>
+            <a:graphic xmlns:a="http://schemas.openxmlformats.org/drawingml/2006/main">
+              <a:graphicData uri="http://schemas.openxmlformats.org/drawingml/2006/picture">
+                <pic:pic xmlns:pic="http://schemas.openxmlformats.org/drawingml/2006/picture">
+                  <pic:nvPicPr>
+                    <pic:cNvPr id="1" name=""/>
+                    <pic:cNvPicPr/>
+                  </pic:nvPicPr>
+                  <pic:blipFill>
+                    <a:blip r:embed="rId53"/>
+                    <a:stretch>
+                      <a:fillRect/>
+                    </a:stretch>
+                  </pic:blipFill>
+                  <pic:spPr>
+                    <a:xfrm>
+                      <a:off x="0" y="0"/>
+                      <a:ext cx="2724530" cy="266737"/>
+                    </a:xfrm>
+                    <a:prstGeom prst="rect">
+                      <a:avLst/>
+                    </a:prstGeom>
+                  </pic:spPr>
+                </pic:pic>
+              </a:graphicData>
+            </a:graphic>
+          </wp:inline>
+        </w:drawing>
+      </w:r>
+    </w:p>
+    <w:p>
+      <w:pPr>
+        <w:pStyle w:val="PargrafodaLista"/>
+        <w:numPr>
+          <w:ilvl w:val="2"/>
+          <w:numId w:val="2"/>
+        </w:numPr>
+        <w:spacing w:before="240" w:line="360" w:lineRule="auto"/>
+        <w:jc w:val="both"/>
+        <w:rPr>
+          <w:rFonts w:ascii="Times New Roman" w:hAnsi="Times New Roman" w:cs="Times New Roman"/>
+          <w:sz w:val="24"/>
+          <w:szCs w:val="24"/>
+        </w:rPr>
+      </w:pPr>
+      <w:r>
+        <w:rPr>
+          <w:rFonts w:ascii="Times New Roman" w:hAnsi="Times New Roman" w:cs="Times New Roman"/>
+          <w:sz w:val="24"/>
+          <w:szCs w:val="24"/>
+        </w:rPr>
+        <w:t xml:space="preserve">Como o valor de p foi menor que 0.05, recusamos H0 e aceitamos H1, ou seja, a </w:t>
+      </w:r>
+      <w:r>
+        <w:rPr>
+          <w:rFonts w:ascii="Times New Roman" w:hAnsi="Times New Roman" w:cs="Times New Roman"/>
+          <w:sz w:val="24"/>
+          <w:szCs w:val="24"/>
+        </w:rPr>
+        <w:t>distribuição do valor da conta não é igual no jantar e no almoço</w:t>
+      </w:r>
+      <w:r>
+        <w:rPr>
+          <w:rFonts w:ascii="Times New Roman" w:hAnsi="Times New Roman" w:cs="Times New Roman"/>
+          <w:sz w:val="24"/>
+          <w:szCs w:val="24"/>
+        </w:rPr>
+        <w:t>.</w:t>
+      </w:r>
+    </w:p>
+    <w:p>
+      <w:pPr>
+        <w:pStyle w:val="PargrafodaLista"/>
+        <w:numPr>
+          <w:ilvl w:val="2"/>
+          <w:numId w:val="2"/>
+        </w:numPr>
+        <w:spacing w:before="240" w:line="360" w:lineRule="auto"/>
+        <w:jc w:val="both"/>
+        <w:rPr>
+          <w:rFonts w:ascii="Times New Roman" w:hAnsi="Times New Roman" w:cs="Times New Roman"/>
+          <w:sz w:val="24"/>
+          <w:szCs w:val="24"/>
+        </w:rPr>
+      </w:pPr>
+      <w:r>
+        <w:rPr>
+          <w:rFonts w:ascii="Times New Roman" w:hAnsi="Times New Roman" w:cs="Times New Roman"/>
+          <w:sz w:val="24"/>
+          <w:szCs w:val="24"/>
+        </w:rPr>
+        <w:t>Fizemos o mesmo cálculo, mas utilizando a porcentagem e chegamos na conclusão de que a</w:t>
+      </w:r>
+      <w:r>
+        <w:rPr>
+          <w:rFonts w:ascii="Times New Roman" w:hAnsi="Times New Roman" w:cs="Times New Roman"/>
+          <w:sz w:val="24"/>
+          <w:szCs w:val="24"/>
+        </w:rPr>
+        <w:t xml:space="preserve"> distribuição da taxa da gorjeta é igual no jantar e no almoço</w:t>
+      </w:r>
+      <w:r>
+        <w:rPr>
+          <w:rFonts w:ascii="Times New Roman" w:hAnsi="Times New Roman" w:cs="Times New Roman"/>
+          <w:sz w:val="24"/>
+          <w:szCs w:val="24"/>
+        </w:rPr>
+        <w:t>, embora tenhamos visto acima que o valor da conta não é igual</w:t>
+      </w:r>
+      <w:r>
+        <w:rPr>
+          <w:rFonts w:ascii="Times New Roman" w:hAnsi="Times New Roman" w:cs="Times New Roman"/>
+          <w:sz w:val="24"/>
+          <w:szCs w:val="24"/>
+        </w:rPr>
+        <w:t>:</w:t>
+      </w:r>
+    </w:p>
+    <w:p>
+      <w:pPr>
+        <w:spacing w:before="240" w:line="360" w:lineRule="auto"/>
+        <w:jc w:val="center"/>
+        <w:rPr>
+          <w:rFonts w:ascii="Times New Roman" w:hAnsi="Times New Roman" w:cs="Times New Roman"/>
+          <w:sz w:val="24"/>
+          <w:szCs w:val="24"/>
+        </w:rPr>
+      </w:pPr>
+      <w:r>
+        <w:rPr>
+          <w:rFonts w:ascii="Times New Roman" w:hAnsi="Times New Roman" w:cs="Times New Roman"/>
+          <w:sz w:val="24"/>
+          <w:szCs w:val="24"/>
+        </w:rPr>
+        <w:lastRenderedPageBreak/>
+        <w:drawing>
+          <wp:inline distT="0" distB="0" distL="0" distR="0" wp14:anchorId="72608FFB" wp14:editId="792D2705">
+            <wp:extent cx="2724149" cy="918925"/>
+            <wp:effectExtent l="0" t="0" r="635" b="0"/>
+            <wp:docPr id="46" name="Imagem 46"/>
+            <wp:cNvGraphicFramePr>
+              <a:graphicFrameLocks xmlns:a="http://schemas.openxmlformats.org/drawingml/2006/main" noChangeAspect="1"/>
+            </wp:cNvGraphicFramePr>
+            <a:graphic xmlns:a="http://schemas.openxmlformats.org/drawingml/2006/main">
+              <a:graphicData uri="http://schemas.openxmlformats.org/drawingml/2006/picture">
+                <pic:pic xmlns:pic="http://schemas.openxmlformats.org/drawingml/2006/picture">
+                  <pic:nvPicPr>
+                    <pic:cNvPr id="1" name=""/>
+                    <pic:cNvPicPr/>
+                  </pic:nvPicPr>
+                  <pic:blipFill>
+                    <a:blip r:embed="rId54"/>
+                    <a:stretch>
+                      <a:fillRect/>
+                    </a:stretch>
+                  </pic:blipFill>
+                  <pic:spPr>
+                    <a:xfrm>
+                      <a:off x="0" y="0"/>
+                      <a:ext cx="2734216" cy="922321"/>
+                    </a:xfrm>
+                    <a:prstGeom prst="rect">
+                      <a:avLst/>
+                    </a:prstGeom>
+                  </pic:spPr>
+                </pic:pic>
+              </a:graphicData>
+            </a:graphic>
+          </wp:inline>
+        </w:drawing>
+      </w:r>
+    </w:p>
+    <w:p>
+      <w:pPr>
+        <w:shd w:val="clear" w:color="auto" w:fill="1E1E1E"/>
+        <w:spacing w:after="0" w:line="276" w:lineRule="auto"/>
+        <w:rPr>
+          <w:rFonts w:ascii="Courier New" w:eastAsia="Times New Roman" w:hAnsi="Courier New" w:cs="Courier New"/>
+          <w:color w:val="D4D4D4"/>
+          <w:sz w:val="21"/>
+          <w:szCs w:val="21"/>
+          <w:lang w:eastAsia="pt-BR"/>
+        </w:rPr>
+      </w:pPr>
+      <w:r>
+        <w:rPr>
+          <w:rFonts w:ascii="Courier New" w:eastAsia="Times New Roman" w:hAnsi="Courier New" w:cs="Courier New"/>
+          <w:color w:val="D4D4D4"/>
+          <w:sz w:val="21"/>
+          <w:szCs w:val="21"/>
+          <w:lang w:eastAsia="pt-BR"/>
+        </w:rPr>
+        <w:t>porcentagem_almoco = </w:t>
+      </w:r>
+      <w:proofErr w:type="gramStart"/>
+      <w:r>
+        <w:rPr>
+          <w:rFonts w:ascii="Courier New" w:eastAsia="Times New Roman" w:hAnsi="Courier New" w:cs="Courier New"/>
+          <w:color w:val="D4D4D4"/>
+          <w:sz w:val="21"/>
+          <w:szCs w:val="21"/>
+          <w:lang w:eastAsia="pt-BR"/>
+        </w:rPr>
+        <w:t>gorjetas.query</w:t>
+      </w:r>
+      <w:proofErr w:type="gramEnd"/>
+      <w:r>
+        <w:rPr>
+          <w:rFonts w:ascii="Courier New" w:eastAsia="Times New Roman" w:hAnsi="Courier New" w:cs="Courier New"/>
+          <w:color w:val="DCDCDC"/>
+          <w:sz w:val="21"/>
+          <w:szCs w:val="21"/>
+          <w:lang w:eastAsia="pt-BR"/>
+        </w:rPr>
+        <w:t>(</w:t>
+      </w:r>
+      <w:r>
+        <w:rPr>
+          <w:rFonts w:ascii="Courier New" w:eastAsia="Times New Roman" w:hAnsi="Courier New" w:cs="Courier New"/>
+          <w:color w:val="CE9178"/>
+          <w:sz w:val="21"/>
+          <w:szCs w:val="21"/>
+          <w:lang w:eastAsia="pt-BR"/>
+        </w:rPr>
+        <w:t>'refeicao == "Almoço"'</w:t>
+      </w:r>
+      <w:r>
+        <w:rPr>
+          <w:rFonts w:ascii="Courier New" w:eastAsia="Times New Roman" w:hAnsi="Courier New" w:cs="Courier New"/>
+          <w:color w:val="DCDCDC"/>
+          <w:sz w:val="21"/>
+          <w:szCs w:val="21"/>
+          <w:lang w:eastAsia="pt-BR"/>
+        </w:rPr>
+        <w:t>)</w:t>
+      </w:r>
+      <w:r>
+        <w:rPr>
+          <w:rFonts w:ascii="Courier New" w:eastAsia="Times New Roman" w:hAnsi="Courier New" w:cs="Courier New"/>
+          <w:color w:val="D4D4D4"/>
+          <w:sz w:val="21"/>
+          <w:szCs w:val="21"/>
+          <w:lang w:eastAsia="pt-BR"/>
+        </w:rPr>
+        <w:t>.porcentagem</w:t>
+      </w:r>
+    </w:p>
+    <w:p>
+      <w:pPr>
+        <w:shd w:val="clear" w:color="auto" w:fill="1E1E1E"/>
+        <w:spacing w:after="0" w:line="285" w:lineRule="atLeast"/>
+        <w:rPr>
+          <w:rFonts w:ascii="Courier New" w:eastAsia="Times New Roman" w:hAnsi="Courier New" w:cs="Courier New"/>
+          <w:color w:val="D4D4D4"/>
+          <w:sz w:val="21"/>
+          <w:szCs w:val="21"/>
+          <w:lang w:eastAsia="pt-BR"/>
+        </w:rPr>
+      </w:pPr>
+      <w:r>
+        <w:rPr>
+          <w:rFonts w:ascii="Courier New" w:eastAsia="Times New Roman" w:hAnsi="Courier New" w:cs="Courier New"/>
+          <w:color w:val="D4D4D4"/>
+          <w:sz w:val="21"/>
+          <w:szCs w:val="21"/>
+          <w:lang w:eastAsia="pt-BR"/>
+        </w:rPr>
+        <w:t>porcentagem_jantar = </w:t>
+      </w:r>
+      <w:proofErr w:type="gramStart"/>
+      <w:r>
+        <w:rPr>
+          <w:rFonts w:ascii="Courier New" w:eastAsia="Times New Roman" w:hAnsi="Courier New" w:cs="Courier New"/>
+          <w:color w:val="D4D4D4"/>
+          <w:sz w:val="21"/>
+          <w:szCs w:val="21"/>
+          <w:lang w:eastAsia="pt-BR"/>
+        </w:rPr>
+        <w:t>gorjetas.query</w:t>
+      </w:r>
+      <w:proofErr w:type="gramEnd"/>
+      <w:r>
+        <w:rPr>
+          <w:rFonts w:ascii="Courier New" w:eastAsia="Times New Roman" w:hAnsi="Courier New" w:cs="Courier New"/>
+          <w:color w:val="DCDCDC"/>
+          <w:sz w:val="21"/>
+          <w:szCs w:val="21"/>
+          <w:lang w:eastAsia="pt-BR"/>
+        </w:rPr>
+        <w:t>(</w:t>
+      </w:r>
+      <w:r>
+        <w:rPr>
+          <w:rFonts w:ascii="Courier New" w:eastAsia="Times New Roman" w:hAnsi="Courier New" w:cs="Courier New"/>
+          <w:color w:val="CE9178"/>
+          <w:sz w:val="21"/>
+          <w:szCs w:val="21"/>
+          <w:lang w:eastAsia="pt-BR"/>
+        </w:rPr>
+        <w:t>'refeicao == "Jantar"'</w:t>
+      </w:r>
+      <w:r>
+        <w:rPr>
+          <w:rFonts w:ascii="Courier New" w:eastAsia="Times New Roman" w:hAnsi="Courier New" w:cs="Courier New"/>
+          <w:color w:val="DCDCDC"/>
+          <w:sz w:val="21"/>
+          <w:szCs w:val="21"/>
+          <w:lang w:eastAsia="pt-BR"/>
+        </w:rPr>
+        <w:t>)</w:t>
+      </w:r>
+      <w:r>
+        <w:rPr>
+          <w:rFonts w:ascii="Courier New" w:eastAsia="Times New Roman" w:hAnsi="Courier New" w:cs="Courier New"/>
+          <w:color w:val="D4D4D4"/>
+          <w:sz w:val="21"/>
+          <w:szCs w:val="21"/>
+          <w:lang w:eastAsia="pt-BR"/>
+        </w:rPr>
+        <w:t>.porcentagem</w:t>
+      </w:r>
+    </w:p>
+    <w:p>
+      <w:pPr>
+        <w:shd w:val="clear" w:color="auto" w:fill="1E1E1E"/>
+        <w:spacing w:after="0" w:line="285" w:lineRule="atLeast"/>
+        <w:rPr>
+          <w:rFonts w:ascii="Courier New" w:eastAsia="Times New Roman" w:hAnsi="Courier New" w:cs="Courier New"/>
+          <w:color w:val="D4D4D4"/>
+          <w:sz w:val="21"/>
+          <w:szCs w:val="21"/>
+          <w:lang w:eastAsia="pt-BR"/>
+        </w:rPr>
+      </w:pPr>
+    </w:p>
+    <w:p>
+      <w:pPr>
+        <w:shd w:val="clear" w:color="auto" w:fill="1E1E1E"/>
+        <w:spacing w:after="0" w:line="285" w:lineRule="atLeast"/>
+        <w:rPr>
+          <w:rFonts w:ascii="Courier New" w:eastAsia="Times New Roman" w:hAnsi="Courier New" w:cs="Courier New"/>
+          <w:color w:val="D4D4D4"/>
+          <w:sz w:val="21"/>
+          <w:szCs w:val="21"/>
+          <w:lang w:eastAsia="pt-BR"/>
+        </w:rPr>
+      </w:pPr>
+      <w:r>
+        <w:rPr>
+          <w:rFonts w:ascii="Courier New" w:eastAsia="Times New Roman" w:hAnsi="Courier New" w:cs="Courier New"/>
+          <w:color w:val="D4D4D4"/>
+          <w:sz w:val="21"/>
+          <w:szCs w:val="21"/>
+          <w:lang w:eastAsia="pt-BR"/>
+        </w:rPr>
+        <w:t>r4 = </w:t>
+      </w:r>
+      <w:proofErr w:type="spellStart"/>
+      <w:proofErr w:type="gramStart"/>
+      <w:r>
+        <w:rPr>
+          <w:rFonts w:ascii="Courier New" w:eastAsia="Times New Roman" w:hAnsi="Courier New" w:cs="Courier New"/>
+          <w:color w:val="D4D4D4"/>
+          <w:sz w:val="21"/>
+          <w:szCs w:val="21"/>
+          <w:lang w:eastAsia="pt-BR"/>
+        </w:rPr>
+        <w:t>ranksums</w:t>
+      </w:r>
+      <w:proofErr w:type="spellEnd"/>
+      <w:r>
+        <w:rPr>
+          <w:rFonts w:ascii="Courier New" w:eastAsia="Times New Roman" w:hAnsi="Courier New" w:cs="Courier New"/>
+          <w:color w:val="DCDCDC"/>
+          <w:sz w:val="21"/>
+          <w:szCs w:val="21"/>
+          <w:lang w:eastAsia="pt-BR"/>
+        </w:rPr>
+        <w:t>(</w:t>
+      </w:r>
+      <w:proofErr w:type="spellStart"/>
+      <w:proofErr w:type="gramEnd"/>
+      <w:r>
+        <w:rPr>
+          <w:rFonts w:ascii="Courier New" w:eastAsia="Times New Roman" w:hAnsi="Courier New" w:cs="Courier New"/>
+          <w:color w:val="D4D4D4"/>
+          <w:sz w:val="21"/>
+          <w:szCs w:val="21"/>
+          <w:lang w:eastAsia="pt-BR"/>
+        </w:rPr>
+        <w:t>porcentagem_almoco</w:t>
+      </w:r>
+      <w:proofErr w:type="spellEnd"/>
+      <w:r>
+        <w:rPr>
+          <w:rFonts w:ascii="Courier New" w:eastAsia="Times New Roman" w:hAnsi="Courier New" w:cs="Courier New"/>
+          <w:color w:val="DCDCDC"/>
+          <w:sz w:val="21"/>
+          <w:szCs w:val="21"/>
+          <w:lang w:eastAsia="pt-BR"/>
+        </w:rPr>
+        <w:t>,</w:t>
+      </w:r>
+      <w:r>
+        <w:rPr>
+          <w:rFonts w:ascii="Courier New" w:eastAsia="Times New Roman" w:hAnsi="Courier New" w:cs="Courier New"/>
+          <w:color w:val="D4D4D4"/>
+          <w:sz w:val="21"/>
+          <w:szCs w:val="21"/>
+          <w:lang w:eastAsia="pt-BR"/>
+        </w:rPr>
+        <w:t> </w:t>
+      </w:r>
+      <w:proofErr w:type="spellStart"/>
+      <w:r>
+        <w:rPr>
+          <w:rFonts w:ascii="Courier New" w:eastAsia="Times New Roman" w:hAnsi="Courier New" w:cs="Courier New"/>
+          <w:color w:val="D4D4D4"/>
+          <w:sz w:val="21"/>
+          <w:szCs w:val="21"/>
+          <w:lang w:eastAsia="pt-BR"/>
+        </w:rPr>
+        <w:t>porcentagem_jantar</w:t>
+      </w:r>
+      <w:proofErr w:type="spellEnd"/>
+      <w:r>
+        <w:rPr>
+          <w:rFonts w:ascii="Courier New" w:eastAsia="Times New Roman" w:hAnsi="Courier New" w:cs="Courier New"/>
+          <w:color w:val="DCDCDC"/>
+          <w:sz w:val="21"/>
+          <w:szCs w:val="21"/>
+          <w:lang w:eastAsia="pt-BR"/>
+        </w:rPr>
+        <w:t>)</w:t>
+      </w:r>
+    </w:p>
+    <w:p>
+      <w:pPr>
+        <w:shd w:val="clear" w:color="auto" w:fill="1E1E1E"/>
+        <w:spacing w:after="0" w:line="285" w:lineRule="atLeast"/>
+        <w:rPr>
+          <w:rFonts w:ascii="Courier New" w:eastAsia="Times New Roman" w:hAnsi="Courier New" w:cs="Courier New"/>
+          <w:color w:val="D4D4D4"/>
+          <w:sz w:val="21"/>
+          <w:szCs w:val="21"/>
+          <w:lang w:eastAsia="pt-BR"/>
+        </w:rPr>
+      </w:pPr>
+      <w:proofErr w:type="gramStart"/>
+      <w:r>
+        <w:rPr>
+          <w:rFonts w:ascii="Courier New" w:eastAsia="Times New Roman" w:hAnsi="Courier New" w:cs="Courier New"/>
+          <w:color w:val="DCDCAA"/>
+          <w:sz w:val="21"/>
+          <w:szCs w:val="21"/>
+          <w:lang w:eastAsia="pt-BR"/>
+        </w:rPr>
+        <w:t>print</w:t>
+      </w:r>
+      <w:r>
+        <w:rPr>
+          <w:rFonts w:ascii="Courier New" w:eastAsia="Times New Roman" w:hAnsi="Courier New" w:cs="Courier New"/>
+          <w:color w:val="DCDCDC"/>
+          <w:sz w:val="21"/>
+          <w:szCs w:val="21"/>
+          <w:lang w:eastAsia="pt-BR"/>
+        </w:rPr>
+        <w:t>(</w:t>
+      </w:r>
+      <w:proofErr w:type="spellStart"/>
+      <w:proofErr w:type="gramEnd"/>
+      <w:r>
+        <w:rPr>
+          <w:rFonts w:ascii="Courier New" w:eastAsia="Times New Roman" w:hAnsi="Courier New" w:cs="Courier New"/>
+          <w:color w:val="569CD6"/>
+          <w:sz w:val="21"/>
+          <w:szCs w:val="21"/>
+          <w:lang w:eastAsia="pt-BR"/>
+        </w:rPr>
+        <w:t>f</w:t>
+      </w:r>
+      <w:r>
+        <w:rPr>
+          <w:rFonts w:ascii="Courier New" w:eastAsia="Times New Roman" w:hAnsi="Courier New" w:cs="Courier New"/>
+          <w:color w:val="CE9178"/>
+          <w:sz w:val="21"/>
+          <w:szCs w:val="21"/>
+          <w:lang w:eastAsia="pt-BR"/>
+        </w:rPr>
+        <w:t>'O</w:t>
+      </w:r>
+      <w:proofErr w:type="spellEnd"/>
+      <w:r>
+        <w:rPr>
+          <w:rFonts w:ascii="Courier New" w:eastAsia="Times New Roman" w:hAnsi="Courier New" w:cs="Courier New"/>
+          <w:color w:val="CE9178"/>
+          <w:sz w:val="21"/>
+          <w:szCs w:val="21"/>
+          <w:lang w:eastAsia="pt-BR"/>
+        </w:rPr>
+        <w:t> valor de p é </w:t>
+      </w:r>
+      <w:r>
+        <w:rPr>
+          <w:rFonts w:ascii="Courier New" w:eastAsia="Times New Roman" w:hAnsi="Courier New" w:cs="Courier New"/>
+          <w:color w:val="DCDCDC"/>
+          <w:sz w:val="21"/>
+          <w:szCs w:val="21"/>
+          <w:lang w:eastAsia="pt-BR"/>
+        </w:rPr>
+        <w:t>{</w:t>
+      </w:r>
+      <w:r>
+        <w:rPr>
+          <w:rFonts w:ascii="Courier New" w:eastAsia="Times New Roman" w:hAnsi="Courier New" w:cs="Courier New"/>
+          <w:color w:val="D4D4D4"/>
+          <w:sz w:val="21"/>
+          <w:szCs w:val="21"/>
+          <w:lang w:eastAsia="pt-BR"/>
+        </w:rPr>
+        <w:t>r4.pvalue</w:t>
+      </w:r>
+      <w:r>
+        <w:rPr>
+          <w:rFonts w:ascii="Courier New" w:eastAsia="Times New Roman" w:hAnsi="Courier New" w:cs="Courier New"/>
+          <w:color w:val="DCDCDC"/>
+          <w:sz w:val="21"/>
+          <w:szCs w:val="21"/>
+          <w:lang w:eastAsia="pt-BR"/>
+        </w:rPr>
+        <w:t>}</w:t>
+      </w:r>
+      <w:r>
+        <w:rPr>
+          <w:rFonts w:ascii="Courier New" w:eastAsia="Times New Roman" w:hAnsi="Courier New" w:cs="Courier New"/>
+          <w:color w:val="CE9178"/>
+          <w:sz w:val="21"/>
+          <w:szCs w:val="21"/>
+          <w:lang w:eastAsia="pt-BR"/>
+        </w:rPr>
+        <w:t>'</w:t>
+      </w:r>
+      <w:r>
+        <w:rPr>
+          <w:rFonts w:ascii="Courier New" w:eastAsia="Times New Roman" w:hAnsi="Courier New" w:cs="Courier New"/>
+          <w:color w:val="DCDCDC"/>
+          <w:sz w:val="21"/>
+          <w:szCs w:val="21"/>
+          <w:lang w:eastAsia="pt-BR"/>
+        </w:rPr>
+        <w:t>)</w:t>
+      </w:r>
+    </w:p>
+    <w:p>
+      <w:pPr>
+        <w:spacing w:before="240" w:line="360" w:lineRule="auto"/>
+        <w:jc w:val="center"/>
+        <w:rPr>
+          <w:rFonts w:ascii="Times New Roman" w:hAnsi="Times New Roman" w:cs="Times New Roman"/>
+          <w:sz w:val="24"/>
+          <w:szCs w:val="24"/>
+        </w:rPr>
+      </w:pPr>
+      <w:r>
+        <w:rPr>
+          <w:rFonts w:ascii="Times New Roman" w:hAnsi="Times New Roman" w:cs="Times New Roman"/>
+          <w:sz w:val="24"/>
+          <w:szCs w:val="24"/>
+        </w:rPr>
+        <w:drawing>
+          <wp:inline distT="0" distB="0" distL="0" distR="0" wp14:anchorId="02EC53D7" wp14:editId="3F590612">
+            <wp:extent cx="2581635" cy="209579"/>
+            <wp:effectExtent l="0" t="0" r="9525" b="0"/>
+            <wp:docPr id="48" name="Imagem 48"/>
+            <wp:cNvGraphicFramePr>
+              <a:graphicFrameLocks xmlns:a="http://schemas.openxmlformats.org/drawingml/2006/main" noChangeAspect="1"/>
+            </wp:cNvGraphicFramePr>
+            <a:graphic xmlns:a="http://schemas.openxmlformats.org/drawingml/2006/main">
+              <a:graphicData uri="http://schemas.openxmlformats.org/drawingml/2006/picture">
+                <pic:pic xmlns:pic="http://schemas.openxmlformats.org/drawingml/2006/picture">
+                  <pic:nvPicPr>
+                    <pic:cNvPr id="1" name=""/>
+                    <pic:cNvPicPr/>
+                  </pic:nvPicPr>
+                  <pic:blipFill>
+                    <a:blip r:embed="rId55"/>
+                    <a:stretch>
+                      <a:fillRect/>
+                    </a:stretch>
+                  </pic:blipFill>
+                  <pic:spPr>
+                    <a:xfrm>
+                      <a:off x="0" y="0"/>
+                      <a:ext cx="2581635" cy="209579"/>
+                    </a:xfrm>
+                    <a:prstGeom prst="rect">
+                      <a:avLst/>
+                    </a:prstGeom>
                   </pic:spPr>
                 </pic:pic>
               </a:graphicData>

</xml_diff>

<commit_message>
Finalizei a aula 5 e o primeiro curso de data visualization
O que aprendemos
</commit_message>
<xml_diff>
--- a/Data Science/Formação Python para Data Science/Data Visualization – Explorando com Seaborn/Anotações/Data Visualization – Explorando com Seaborn.docx
+++ b/Data Science/Formação Python para Data Science/Data Visualization – Explorando com Seaborn/Anotações/Data Visualization – Explorando com Seaborn.docx
@@ -14465,6 +14465,30 @@
       <w:pPr>
         <w:pStyle w:val="PargrafodaLista"/>
         <w:numPr>
+          <w:ilvl w:val="1"/>
+          <w:numId w:val="2"/>
+        </w:numPr>
+        <w:spacing w:before="240" w:line="360" w:lineRule="auto"/>
+        <w:jc w:val="both"/>
+        <w:rPr>
+          <w:rFonts w:ascii="Times New Roman" w:hAnsi="Times New Roman" w:cs="Times New Roman"/>
+          <w:sz w:val="24"/>
+          <w:szCs w:val="24"/>
+        </w:rPr>
+      </w:pPr>
+      <w:r>
+        <w:rPr>
+          <w:rFonts w:ascii="Times New Roman" w:hAnsi="Times New Roman" w:cs="Times New Roman"/>
+          <w:sz w:val="24"/>
+          <w:szCs w:val="24"/>
+        </w:rPr>
+        <w:t xml:space="preserve"> O que aprendemos:</w:t>
+      </w:r>
+    </w:p>
+    <w:p>
+      <w:pPr>
+        <w:pStyle w:val="PargrafodaLista"/>
+        <w:numPr>
           <w:ilvl w:val="2"/>
           <w:numId w:val="2"/>
         </w:numPr>
@@ -14476,6 +14500,82 @@
           <w:szCs w:val="24"/>
         </w:rPr>
       </w:pPr>
+      <w:r>
+        <w:rPr>
+          <w:rFonts w:ascii="Times New Roman" w:hAnsi="Times New Roman" w:cs="Times New Roman"/>
+          <w:sz w:val="24"/>
+          <w:szCs w:val="24"/>
+        </w:rPr>
+        <w:t>Analisamos de forma visual e descritiva as diferenças entre os valores das contas do almoço e do jantar</w:t>
+      </w:r>
+      <w:r>
+        <w:rPr>
+          <w:rFonts w:ascii="Times New Roman" w:hAnsi="Times New Roman" w:cs="Times New Roman"/>
+          <w:sz w:val="24"/>
+          <w:szCs w:val="24"/>
+        </w:rPr>
+        <w:t>;</w:t>
+      </w:r>
+    </w:p>
+    <w:p>
+      <w:pPr>
+        <w:pStyle w:val="PargrafodaLista"/>
+        <w:numPr>
+          <w:ilvl w:val="2"/>
+          <w:numId w:val="2"/>
+        </w:numPr>
+        <w:spacing w:before="240" w:line="360" w:lineRule="auto"/>
+        <w:jc w:val="both"/>
+        <w:rPr>
+          <w:rFonts w:ascii="Times New Roman" w:hAnsi="Times New Roman" w:cs="Times New Roman"/>
+          <w:sz w:val="24"/>
+          <w:szCs w:val="24"/>
+        </w:rPr>
+      </w:pPr>
+      <w:r>
+        <w:rPr>
+          <w:rFonts w:ascii="Times New Roman" w:hAnsi="Times New Roman" w:cs="Times New Roman"/>
+          <w:sz w:val="24"/>
+          <w:szCs w:val="24"/>
+        </w:rPr>
+        <w:t xml:space="preserve">Aprendemos a gerar diferentes gráficos, como um histograma, gráfico de violino e um </w:t>
+      </w:r>
+      <w:proofErr w:type="spellStart"/>
+      <w:r>
+        <w:rPr>
+          <w:rFonts w:ascii="Times New Roman" w:hAnsi="Times New Roman" w:cs="Times New Roman"/>
+          <w:sz w:val="24"/>
+          <w:szCs w:val="24"/>
+        </w:rPr>
+        <w:t>boxplot</w:t>
+      </w:r>
+      <w:proofErr w:type="spellEnd"/>
+      <w:r>
+        <w:rPr>
+          <w:rFonts w:ascii="Times New Roman" w:hAnsi="Times New Roman" w:cs="Times New Roman"/>
+          <w:sz w:val="24"/>
+          <w:szCs w:val="24"/>
+        </w:rPr>
+        <w:t xml:space="preserve"> com </w:t>
+      </w:r>
+      <w:proofErr w:type="spellStart"/>
+      <w:r>
+        <w:rPr>
+          <w:rFonts w:ascii="Times New Roman" w:hAnsi="Times New Roman" w:cs="Times New Roman"/>
+          <w:sz w:val="24"/>
+          <w:szCs w:val="24"/>
+        </w:rPr>
+        <w:t>Seaborn</w:t>
+      </w:r>
+      <w:proofErr w:type="spellEnd"/>
+      <w:r>
+        <w:rPr>
+          <w:rFonts w:ascii="Times New Roman" w:hAnsi="Times New Roman" w:cs="Times New Roman"/>
+          <w:sz w:val="24"/>
+          <w:szCs w:val="24"/>
+        </w:rPr>
+        <w:t>.</w:t>
+      </w:r>
     </w:p>
     <w:sectPr>
       <w:pgSz w:w="11906" w:h="16838"/>

</xml_diff>